<commit_message>
Final with some writing to do in the report
</commit_message>
<xml_diff>
--- a/assignment_3/IEEE_conference-template-a4.docx
+++ b/assignment_3/IEEE_conference-template-a4.docx
@@ -147,527 +147,1526 @@
     </w:p>
     <w:p>
       <w:pPr>
-        <w:pStyle w:val="Abstract"/>
+        <w:pStyle w:val="Heading1"/>
+      </w:pPr>
+      <w:r>
+        <w:t>Introduction</w:t>
+      </w:r>
+    </w:p>
+    <w:p>
+      <w:pPr>
+        <w:pStyle w:val="BodyText"/>
+        <w:rPr>
+          <w:lang w:val="en-AU"/>
+        </w:rPr>
+      </w:pPr>
+      <w:r>
+        <w:rPr>
+          <w:lang w:val="en-AU"/>
+        </w:rPr>
+        <w:t xml:space="preserve">The task of assessing whether an abalone has had the opportunity to reach sexual maturity and reproduce can be accomplished by </w:t>
+      </w:r>
+      <w:r>
+        <w:rPr>
+          <w:lang w:val="en-AU"/>
+        </w:rPr>
+        <w:t>“</w:t>
+      </w:r>
+      <w:r>
+        <w:rPr>
+          <w:lang w:val="en-AU"/>
+        </w:rPr>
+        <w:t xml:space="preserve">cutting the shell through the cone, staining it, and counting the number of rings through a </w:t>
+      </w:r>
+      <w:r>
+        <w:rPr>
+          <w:lang w:val="en-AU"/>
+        </w:rPr>
+        <w:t>microscope</w:t>
+      </w:r>
+      <w:r>
+        <w:rPr>
+          <w:lang w:val="en-AU"/>
+        </w:rPr>
+        <w:t>”[</w:t>
+      </w:r>
+      <w:r>
+        <w:rPr>
+          <w:lang w:val="en-AU"/>
+        </w:rPr>
+        <w:t>1].</w:t>
+      </w:r>
+      <w:r>
+        <w:rPr>
+          <w:lang w:val="en-AU"/>
+        </w:rPr>
+        <w:t xml:space="preserve"> If such a model yielded a sufficiently high level of accuracy it could help regulatory authorities to calibrate minimum size requirements in order to maximise the value of </w:t>
+      </w:r>
+      <w:r>
+        <w:rPr>
+          <w:lang w:val="en-AU"/>
+        </w:rPr>
+        <w:t xml:space="preserve">sustainably </w:t>
+      </w:r>
+      <w:r>
+        <w:rPr>
+          <w:lang w:val="en-AU"/>
+        </w:rPr>
+        <w:t xml:space="preserve">harvested </w:t>
+      </w:r>
+      <w:r>
+        <w:rPr>
+          <w:lang w:val="en-AU"/>
+        </w:rPr>
+        <w:t xml:space="preserve">abalone </w:t>
+      </w:r>
+      <w:r>
+        <w:rPr>
+          <w:lang w:val="en-AU"/>
+        </w:rPr>
+        <w:t xml:space="preserve">subject to the constraint of </w:t>
+      </w:r>
+      <w:r>
+        <w:rPr>
+          <w:lang w:val="en-AU"/>
+        </w:rPr>
+        <w:t>reproduction.</w:t>
+      </w:r>
+    </w:p>
+    <w:p>
+      <w:pPr>
+        <w:pStyle w:val="BodyText"/>
+        <w:rPr>
+          <w:lang w:val="en-AU"/>
+        </w:rPr>
+      </w:pPr>
+      <w:r>
+        <w:rPr>
+          <w:lang w:val="en-AU"/>
+        </w:rPr>
+        <w:t>This paper presents a series of models which were designed to p</w:t>
+      </w:r>
+      <w:r>
+        <w:rPr>
+          <w:lang w:val="en-AU"/>
+        </w:rPr>
+        <w:t xml:space="preserve">redict the age </w:t>
+      </w:r>
+      <w:r>
+        <w:rPr>
+          <w:lang w:val="en-AU"/>
+        </w:rPr>
+        <w:t xml:space="preserve">range </w:t>
+      </w:r>
+      <w:r>
+        <w:rPr>
+          <w:lang w:val="en-AU"/>
+        </w:rPr>
+        <w:t xml:space="preserve">of abalone from physical measurements. </w:t>
+      </w:r>
+      <w:r>
+        <w:rPr>
+          <w:lang w:val="en-AU"/>
+        </w:rPr>
+        <w:t xml:space="preserve">All models were built with </w:t>
+      </w:r>
+      <w:r>
+        <w:rPr>
+          <w:lang w:val="en-AU"/>
+        </w:rPr>
+        <w:t>neural network</w:t>
+      </w:r>
+      <w:r>
+        <w:rPr>
+          <w:lang w:val="en-AU"/>
+        </w:rPr>
+        <w:t>s</w:t>
+      </w:r>
+      <w:r>
+        <w:rPr>
+          <w:lang w:val="en-AU"/>
+        </w:rPr>
+        <w:t xml:space="preserve"> using Keras</w:t>
+      </w:r>
+      <w:r>
+        <w:rPr>
+          <w:lang w:val="en-AU"/>
+        </w:rPr>
+        <w:t xml:space="preserve"> and sklearn libraries in python.</w:t>
+      </w:r>
+    </w:p>
+    <w:p>
+      <w:pPr>
+        <w:pStyle w:val="Heading1"/>
+        <w:rPr>
+          <w:b/>
+          <w:bCs/>
+        </w:rPr>
+      </w:pPr>
+      <w:r>
+        <w:t>methodology</w:t>
+      </w:r>
+    </w:p>
+    <w:p>
+      <w:pPr>
+        <w:pStyle w:val="Heading2"/>
+      </w:pPr>
+      <w:r>
+        <w:t>Data source, ingestion and transformation</w:t>
+      </w:r>
+    </w:p>
+    <w:p>
+      <w:pPr>
+        <w:pStyle w:val="BodyText"/>
+        <w:rPr>
+          <w:lang w:val="en-AU"/>
+        </w:rPr>
+      </w:pPr>
+      <w:r>
+        <w:rPr>
+          <w:lang w:val="en-AU"/>
+        </w:rPr>
+        <w:t xml:space="preserve">The abalone data was sourced from the University of California Irvine online repository of datasets[2]. </w:t>
+      </w:r>
+      <w:r>
+        <w:rPr>
+          <w:lang w:val="en-AU"/>
+        </w:rPr>
+        <w:t xml:space="preserve">In order to ensure that the results were not unduly influenced by the presences of outliers in the data each variable was examined. Using a combination of summary statistics and data visualisation the variable </w:t>
+      </w:r>
+      <w:r>
+        <w:rPr>
+          <w:lang w:val="en-AU"/>
+        </w:rPr>
+        <w:t xml:space="preserve">‘Height’ </w:t>
+      </w:r>
+      <w:r>
+        <w:rPr>
+          <w:lang w:val="en-AU"/>
+        </w:rPr>
+        <w:t>was found to have two obvious outliers</w:t>
+      </w:r>
+      <w:r>
+        <w:rPr>
+          <w:lang w:val="en-AU"/>
+        </w:rPr>
+        <w:t>.</w:t>
+      </w:r>
+      <w:r>
+        <w:rPr>
+          <w:lang w:val="en-AU"/>
+        </w:rPr>
+        <w:t xml:space="preserve"> Those outliers were then removed from the data and subsequent calculations.</w:t>
+      </w:r>
+    </w:p>
+    <w:p>
+      <w:pPr>
+        <w:pStyle w:val="BodyText"/>
+        <w:jc w:val="start"/>
+        <w:rPr>
+          <w:lang w:val="en-AU"/>
+        </w:rPr>
+      </w:pPr>
+      <w:r>
+        <w:rPr>
+          <w:noProof/>
+          <w:lang w:val="en-AU"/>
+        </w:rPr>
+        <w:drawing>
+          <wp:inline distT="0" distB="0" distL="0" distR="0" wp14:anchorId="1C3CCF71" wp14:editId="26440EA5">
+            <wp:extent cx="3089910" cy="3285490"/>
+            <wp:effectExtent l="0" t="0" r="0" b="0"/>
+            <wp:docPr id="5" name="Picture 5" descr="Chart&#10;&#10;Description automatically generated"/>
+            <wp:cNvGraphicFramePr>
+              <a:graphicFrameLocks xmlns:a="http://purl.oclc.org/ooxml/drawingml/main" noChangeAspect="1"/>
+            </wp:cNvGraphicFramePr>
+            <a:graphic xmlns:a="http://purl.oclc.org/ooxml/drawingml/main">
+              <a:graphicData uri="http://purl.oclc.org/ooxml/drawingml/picture">
+                <pic:pic xmlns:pic="http://purl.oclc.org/ooxml/drawingml/picture">
+                  <pic:nvPicPr>
+                    <pic:cNvPr id="5" name="Picture 5" descr="Chart&#10;&#10;Description automatically generated"/>
+                    <pic:cNvPicPr/>
+                  </pic:nvPicPr>
+                  <pic:blipFill>
+                    <a:blip r:embed="rId9"/>
+                    <a:stretch>
+                      <a:fillRect/>
+                    </a:stretch>
+                  </pic:blipFill>
+                  <pic:spPr>
+                    <a:xfrm>
+                      <a:off x="0" y="0"/>
+                      <a:ext cx="3089910" cy="3285490"/>
+                    </a:xfrm>
+                    <a:prstGeom prst="rect">
+                      <a:avLst/>
+                    </a:prstGeom>
+                  </pic:spPr>
+                </pic:pic>
+              </a:graphicData>
+            </a:graphic>
+          </wp:inline>
+        </w:drawing>
+      </w:r>
+    </w:p>
+    <w:p>
+      <w:pPr>
+        <w:pStyle w:val="figurecaption"/>
+      </w:pPr>
+      <w:r>
+        <w:t>Outliers in the ‘Height’ variable are shown in the Figure above</w:t>
+      </w:r>
+    </w:p>
+    <w:p>
+      <w:pPr>
+        <w:pStyle w:val="BodyText"/>
+        <w:rPr>
+          <w:lang w:val="en-AU"/>
+        </w:rPr>
+      </w:pPr>
+      <w:r>
+        <w:rPr>
+          <w:lang w:val="en-AU"/>
+        </w:rPr>
+        <w:t>The variable of ‘rings’ – denoting the age of the abalone – was converted into a categorical variable as follows by assigning each observation to one of four categories using the following approach:</w:t>
+      </w:r>
+    </w:p>
+    <w:p>
+      <w:pPr>
+        <w:pStyle w:val="bulletlist"/>
+      </w:pPr>
+      <w:r>
+        <w:t>Class 1: 0 - 7 years</w:t>
+      </w:r>
+    </w:p>
+    <w:p>
+      <w:pPr>
+        <w:pStyle w:val="bulletlist"/>
+      </w:pPr>
+      <w:r>
+        <w:t>Class 2: 8- 10 years</w:t>
+      </w:r>
+    </w:p>
+    <w:p>
+      <w:pPr>
+        <w:pStyle w:val="bulletlist"/>
+      </w:pPr>
+      <w:r>
+        <w:t>Class 3: 11 - 15 years</w:t>
+      </w:r>
+    </w:p>
+    <w:p>
+      <w:pPr>
+        <w:pStyle w:val="bulletlist"/>
+      </w:pPr>
+      <w:r>
+        <w:t>Class 4: Greater than 15 years</w:t>
+      </w:r>
+    </w:p>
+    <w:p>
+      <w:pPr>
+        <w:pStyle w:val="BodyText"/>
+        <w:rPr>
+          <w:lang w:val="en-AU"/>
+        </w:rPr>
+      </w:pPr>
+      <w:r>
+        <w:rPr>
+          <w:lang w:val="en-AU"/>
+        </w:rPr>
+        <w:t>This new variable was named ‘ring_class’</w:t>
+      </w:r>
+      <w:r>
+        <w:rPr>
+          <w:lang w:val="en-AU"/>
+        </w:rPr>
+        <w:t xml:space="preserve"> and will serve as the target variable for the predictions from the models in this paper.</w:t>
+      </w:r>
+      <w:r>
+        <w:rPr>
+          <w:lang w:val="en-AU"/>
+        </w:rPr>
+        <w:t xml:space="preserve"> </w:t>
+      </w:r>
+      <w:r>
+        <w:rPr>
+          <w:lang w:val="en-AU"/>
+        </w:rPr>
+        <w:t xml:space="preserve">To help the models deal with a categorical target </w:t>
+      </w:r>
+      <w:r>
+        <w:rPr>
+          <w:lang w:val="en-AU"/>
+        </w:rPr>
+        <w:t>variable</w:t>
+      </w:r>
+      <w:r>
+        <w:rPr>
+          <w:lang w:val="en-AU"/>
+        </w:rPr>
+        <w:t xml:space="preserve"> more easily it was converted using the OneHotEncoder method in sklearn. New variables were created for each category. The ring class variable one-hot encoding can be represented graphically as follows:</w:t>
+      </w:r>
+    </w:p>
+    <w:p>
+      <w:pPr>
+        <w:pStyle w:val="BodyText"/>
+        <w:ind w:firstLine="0pt"/>
+        <w:rPr>
+          <w:lang w:val="en-AU"/>
+        </w:rPr>
+      </w:pPr>
+      <w:r>
+        <w:rPr>
+          <w:noProof/>
+        </w:rPr>
+        <w:drawing>
+          <wp:inline distT="0" distB="0" distL="0" distR="0" wp14:anchorId="43182928" wp14:editId="10EFCE4F">
+            <wp:extent cx="3089910" cy="790575"/>
+            <wp:effectExtent l="0" t="0" r="0" b="9525"/>
+            <wp:docPr id="12" name="Picture 12" descr="A picture containing table&#10;&#10;Description automatically generated"/>
+            <wp:cNvGraphicFramePr>
+              <a:graphicFrameLocks xmlns:a="http://purl.oclc.org/ooxml/drawingml/main" noChangeAspect="1"/>
+            </wp:cNvGraphicFramePr>
+            <a:graphic xmlns:a="http://purl.oclc.org/ooxml/drawingml/main">
+              <a:graphicData uri="http://purl.oclc.org/ooxml/drawingml/picture">
+                <pic:pic xmlns:pic="http://purl.oclc.org/ooxml/drawingml/picture">
+                  <pic:nvPicPr>
+                    <pic:cNvPr id="12" name="Picture 12" descr="A picture containing table&#10;&#10;Description automatically generated"/>
+                    <pic:cNvPicPr/>
+                  </pic:nvPicPr>
+                  <pic:blipFill>
+                    <a:blip r:embed="rId10"/>
+                    <a:stretch>
+                      <a:fillRect/>
+                    </a:stretch>
+                  </pic:blipFill>
+                  <pic:spPr>
+                    <a:xfrm>
+                      <a:off x="0" y="0"/>
+                      <a:ext cx="3089910" cy="790575"/>
+                    </a:xfrm>
+                    <a:prstGeom prst="rect">
+                      <a:avLst/>
+                    </a:prstGeom>
+                  </pic:spPr>
+                </pic:pic>
+              </a:graphicData>
+            </a:graphic>
+          </wp:inline>
+        </w:drawing>
+      </w:r>
+    </w:p>
+    <w:p>
+      <w:pPr>
+        <w:pStyle w:val="figurecaption"/>
+        <w:rPr>
+          <w:lang w:val="en-AU"/>
+        </w:rPr>
+      </w:pPr>
+      <w:r>
+        <w:t>The transformation of the ring class varaible with one-hot encoding</w:t>
+      </w:r>
+    </w:p>
+    <w:p>
+      <w:pPr>
+        <w:pStyle w:val="BodyText"/>
+        <w:rPr>
+          <w:lang w:val="en-AU"/>
+        </w:rPr>
+      </w:pPr>
+      <w:r>
+        <w:rPr>
+          <w:lang w:val="en-AU"/>
+        </w:rPr>
+        <w:t xml:space="preserve">Similarly, the variable ‘sex’ was transformed using sklearn’s OrdinalEncoder to alter the representation of the flags M (for Male), F (Female), and I (Infant) to 0, 1, and 2 respectively. </w:t>
+      </w:r>
+    </w:p>
+    <w:p>
+      <w:pPr>
+        <w:pStyle w:val="BodyText"/>
+        <w:rPr>
+          <w:lang w:val="en-AU"/>
+        </w:rPr>
+      </w:pPr>
+      <w:r>
+        <w:rPr>
+          <w:lang w:val="en-AU"/>
+        </w:rPr>
+        <w:t>Finally, the remaining numerical variables (</w:t>
+      </w:r>
+      <w:r>
+        <w:rPr>
+          <w:lang w:val="en-AU"/>
+        </w:rPr>
+        <w:t>length, diameter, height, whole</w:t>
+      </w:r>
+      <w:r>
+        <w:rPr>
+          <w:lang w:val="en-AU"/>
+        </w:rPr>
+        <w:t xml:space="preserve"> </w:t>
+      </w:r>
+      <w:r>
+        <w:rPr>
+          <w:lang w:val="en-AU"/>
+        </w:rPr>
+        <w:t>weight, shucked</w:t>
+      </w:r>
+      <w:r>
+        <w:rPr>
+          <w:lang w:val="en-AU"/>
+        </w:rPr>
+        <w:t xml:space="preserve"> </w:t>
+      </w:r>
+      <w:r>
+        <w:rPr>
+          <w:lang w:val="en-AU"/>
+        </w:rPr>
+        <w:t>weight, viscera</w:t>
+      </w:r>
+      <w:r>
+        <w:rPr>
+          <w:lang w:val="en-AU"/>
+        </w:rPr>
+        <w:t xml:space="preserve"> </w:t>
+      </w:r>
+      <w:r>
+        <w:rPr>
+          <w:lang w:val="en-AU"/>
+        </w:rPr>
+        <w:t>weight,</w:t>
+      </w:r>
+      <w:r>
+        <w:rPr>
+          <w:lang w:val="en-AU"/>
+        </w:rPr>
+        <w:t xml:space="preserve"> &amp;</w:t>
+      </w:r>
+      <w:r>
+        <w:rPr>
+          <w:lang w:val="en-AU"/>
+        </w:rPr>
+        <w:t xml:space="preserve"> shell</w:t>
+      </w:r>
+      <w:r>
+        <w:rPr>
+          <w:lang w:val="en-AU"/>
+        </w:rPr>
+        <w:t xml:space="preserve"> </w:t>
+      </w:r>
+      <w:r>
+        <w:rPr>
+          <w:lang w:val="en-AU"/>
+        </w:rPr>
+        <w:t>weight</w:t>
+      </w:r>
+      <w:r>
+        <w:rPr>
+          <w:lang w:val="en-AU"/>
+        </w:rPr>
+        <w:t>) were normalised so as to range between the values of 0 and 1. This was achieved with the use of sklearn’s MinMaxScaler.</w:t>
+      </w:r>
+    </w:p>
+    <w:p>
+      <w:pPr>
+        <w:pStyle w:val="Heading2"/>
+      </w:pPr>
+      <w:r>
+        <w:t>Data exploration</w:t>
+      </w:r>
+    </w:p>
+    <w:p>
+      <w:pPr>
+        <w:pStyle w:val="BodyText"/>
+        <w:rPr>
+          <w:lang w:val="en-AU"/>
+        </w:rPr>
+      </w:pPr>
+      <w:r>
+        <w:rPr>
+          <w:lang w:val="en-AU"/>
+        </w:rPr>
+        <w:t xml:space="preserve">The distribution of </w:t>
+      </w:r>
+      <w:r>
+        <w:rPr>
+          <w:lang w:val="en-AU"/>
+        </w:rPr>
+        <w:t>‘ring_class’ was found to be contain a large number of observations in Class 2 (8-10 years). This may be because of the previous minimum size restrictions</w:t>
+      </w:r>
+      <w:r>
+        <w:rPr>
+          <w:lang w:val="en-AU"/>
+        </w:rPr>
+        <w:t xml:space="preserve"> which have historically been</w:t>
+      </w:r>
+      <w:r>
+        <w:rPr>
+          <w:lang w:val="en-AU"/>
+        </w:rPr>
+        <w:t xml:space="preserve"> placed </w:t>
+      </w:r>
+      <w:r>
+        <w:rPr>
+          <w:lang w:val="en-AU"/>
+        </w:rPr>
+        <w:t xml:space="preserve">on the </w:t>
+      </w:r>
+      <w:r>
+        <w:rPr>
+          <w:lang w:val="en-AU"/>
+        </w:rPr>
+        <w:t>harvest[</w:t>
+      </w:r>
+      <w:r>
+        <w:rPr>
+          <w:lang w:val="en-AU"/>
+        </w:rPr>
+        <w:t>4</w:t>
+      </w:r>
+      <w:r>
+        <w:rPr>
+          <w:lang w:val="en-AU"/>
+        </w:rPr>
+        <w:t>]</w:t>
+      </w:r>
+      <w:r>
+        <w:rPr>
+          <w:lang w:val="en-AU"/>
+        </w:rPr>
+        <w:t xml:space="preserve"> of abalone.</w:t>
+      </w:r>
+    </w:p>
+    <w:p>
+      <w:pPr>
+        <w:pStyle w:val="BodyText"/>
+        <w:rPr>
+          <w:lang w:val="en-AU"/>
+        </w:rPr>
+      </w:pPr>
+      <w:r>
+        <w:rPr>
+          <w:noProof/>
+          <w:lang w:val="en-AU"/>
+        </w:rPr>
+        <w:drawing>
+          <wp:inline distT="0" distB="0" distL="0" distR="0" wp14:anchorId="59447A87" wp14:editId="542F5F41">
+            <wp:extent cx="2948994" cy="2442950"/>
+            <wp:effectExtent l="0" t="0" r="3810" b="0"/>
+            <wp:docPr id="6" name="Picture 6" descr="Chart, bar chart&#10;&#10;Description automatically generated"/>
+            <wp:cNvGraphicFramePr>
+              <a:graphicFrameLocks xmlns:a="http://purl.oclc.org/ooxml/drawingml/main" noChangeAspect="1"/>
+            </wp:cNvGraphicFramePr>
+            <a:graphic xmlns:a="http://purl.oclc.org/ooxml/drawingml/main">
+              <a:graphicData uri="http://purl.oclc.org/ooxml/drawingml/picture">
+                <pic:pic xmlns:pic="http://purl.oclc.org/ooxml/drawingml/picture">
+                  <pic:nvPicPr>
+                    <pic:cNvPr id="6" name="Picture 6" descr="Chart, bar chart&#10;&#10;Description automatically generated"/>
+                    <pic:cNvPicPr/>
+                  </pic:nvPicPr>
+                  <pic:blipFill>
+                    <a:blip r:embed="rId11"/>
+                    <a:stretch>
+                      <a:fillRect/>
+                    </a:stretch>
+                  </pic:blipFill>
+                  <pic:spPr>
+                    <a:xfrm>
+                      <a:off x="0" y="0"/>
+                      <a:ext cx="2951641" cy="2445143"/>
+                    </a:xfrm>
+                    <a:prstGeom prst="rect">
+                      <a:avLst/>
+                    </a:prstGeom>
+                  </pic:spPr>
+                </pic:pic>
+              </a:graphicData>
+            </a:graphic>
+          </wp:inline>
+        </w:drawing>
+      </w:r>
+    </w:p>
+    <w:p>
+      <w:pPr>
+        <w:pStyle w:val="figurecaption"/>
+      </w:pPr>
+      <w:r>
+        <w:t>Distribution of abalone ring count classes</w:t>
+      </w:r>
+    </w:p>
+    <w:p>
+      <w:pPr>
+        <w:pStyle w:val="BodyText"/>
+        <w:rPr>
+          <w:lang w:val="en-AU"/>
+        </w:rPr>
+      </w:pPr>
+      <w:r>
+        <w:rPr>
+          <w:lang w:val="en-AU"/>
+        </w:rPr>
+        <w:lastRenderedPageBreak/>
+        <w:t>The distribution of each of the variables in the abalone dataset was then examined graphically using histograms:</w:t>
+      </w:r>
+    </w:p>
+    <w:p>
+      <w:pPr>
+        <w:pStyle w:val="BodyText"/>
+        <w:rPr>
+          <w:lang w:val="en-AU"/>
+        </w:rPr>
+      </w:pPr>
+      <w:r>
+        <w:rPr>
+          <w:noProof/>
+          <w:lang w:val="en-AU"/>
+        </w:rPr>
+        <w:drawing>
+          <wp:inline distT="0" distB="0" distL="0" distR="0" wp14:anchorId="4412FE91" wp14:editId="2D494496">
+            <wp:extent cx="3089910" cy="1717040"/>
+            <wp:effectExtent l="0" t="0" r="0" b="0"/>
+            <wp:docPr id="7" name="Picture 7" descr="Chart, bar chart, histogram&#10;&#10;Description automatically generated"/>
+            <wp:cNvGraphicFramePr>
+              <a:graphicFrameLocks xmlns:a="http://purl.oclc.org/ooxml/drawingml/main" noChangeAspect="1"/>
+            </wp:cNvGraphicFramePr>
+            <a:graphic xmlns:a="http://purl.oclc.org/ooxml/drawingml/main">
+              <a:graphicData uri="http://purl.oclc.org/ooxml/drawingml/picture">
+                <pic:pic xmlns:pic="http://purl.oclc.org/ooxml/drawingml/picture">
+                  <pic:nvPicPr>
+                    <pic:cNvPr id="7" name="Picture 7" descr="Chart, bar chart, histogram&#10;&#10;Description automatically generated"/>
+                    <pic:cNvPicPr/>
+                  </pic:nvPicPr>
+                  <pic:blipFill>
+                    <a:blip r:embed="rId12"/>
+                    <a:stretch>
+                      <a:fillRect/>
+                    </a:stretch>
+                  </pic:blipFill>
+                  <pic:spPr>
+                    <a:xfrm>
+                      <a:off x="0" y="0"/>
+                      <a:ext cx="3089910" cy="1717040"/>
+                    </a:xfrm>
+                    <a:prstGeom prst="rect">
+                      <a:avLst/>
+                    </a:prstGeom>
+                  </pic:spPr>
+                </pic:pic>
+              </a:graphicData>
+            </a:graphic>
+          </wp:inline>
+        </w:drawing>
+      </w:r>
+    </w:p>
+    <w:p>
+      <w:pPr>
+        <w:pStyle w:val="figurecaption"/>
+      </w:pPr>
+      <w:r>
+        <w:t>Histogram of each variable included in the abalone dataset from UCI</w:t>
+      </w:r>
+    </w:p>
+    <w:p>
+      <w:pPr>
+        <w:pStyle w:val="BodyText"/>
+        <w:rPr>
+          <w:lang w:val="en-AU"/>
+        </w:rPr>
+      </w:pPr>
+      <w:r>
+        <w:rPr>
+          <w:lang w:val="en-AU"/>
+        </w:rPr>
+        <w:t>To understand the relationships between the variables in</w:t>
+      </w:r>
+      <w:r>
         <w:rPr>
           <w:i/>
           <w:iCs/>
-        </w:rPr>
-      </w:pPr>
+          <w:lang w:val="en-AU"/>
+        </w:rPr>
+        <w:t xml:space="preserve"> </w:t>
+      </w:r>
+      <w:r>
+        <w:rPr>
+          <w:lang w:val="en-AU"/>
+        </w:rPr>
+        <w:t>more de</w:t>
+      </w:r>
+      <w:r>
+        <w:rPr>
+          <w:lang w:val="en-AU"/>
+        </w:rPr>
+        <w:t>pth a correlation heatmap was developed with the aid of the seaborn library.</w:t>
+      </w:r>
+    </w:p>
+    <w:p>
+      <w:pPr>
+        <w:pStyle w:val="BodyText"/>
+        <w:ind w:firstLine="0pt"/>
+        <w:rPr>
+          <w:lang w:val="en-AU"/>
+        </w:rPr>
+      </w:pPr>
+      <w:r>
+        <w:rPr>
+          <w:noProof/>
+          <w:lang w:val="en-AU"/>
+        </w:rPr>
+        <w:drawing>
+          <wp:inline distT="0" distB="0" distL="0" distR="0" wp14:anchorId="06B1ECF1" wp14:editId="7772C1EE">
+            <wp:extent cx="3089910" cy="1652905"/>
+            <wp:effectExtent l="0" t="0" r="0" b="4445"/>
+            <wp:docPr id="8" name="Picture 8"/>
+            <wp:cNvGraphicFramePr>
+              <a:graphicFrameLocks xmlns:a="http://purl.oclc.org/ooxml/drawingml/main" noChangeAspect="1"/>
+            </wp:cNvGraphicFramePr>
+            <a:graphic xmlns:a="http://purl.oclc.org/ooxml/drawingml/main">
+              <a:graphicData uri="http://purl.oclc.org/ooxml/drawingml/picture">
+                <pic:pic xmlns:pic="http://purl.oclc.org/ooxml/drawingml/picture">
+                  <pic:nvPicPr>
+                    <pic:cNvPr id="1" name=""/>
+                    <pic:cNvPicPr/>
+                  </pic:nvPicPr>
+                  <pic:blipFill>
+                    <a:blip r:embed="rId13"/>
+                    <a:stretch>
+                      <a:fillRect/>
+                    </a:stretch>
+                  </pic:blipFill>
+                  <pic:spPr>
+                    <a:xfrm>
+                      <a:off x="0" y="0"/>
+                      <a:ext cx="3089910" cy="1652905"/>
+                    </a:xfrm>
+                    <a:prstGeom prst="rect">
+                      <a:avLst/>
+                    </a:prstGeom>
+                  </pic:spPr>
+                </pic:pic>
+              </a:graphicData>
+            </a:graphic>
+          </wp:inline>
+        </w:drawing>
+      </w:r>
+    </w:p>
+    <w:p>
+      <w:pPr>
+        <w:pStyle w:val="figurecaption"/>
+      </w:pPr>
+      <w:r>
+        <w:t>Correlation heatmap of the abalone dataset from UCI</w:t>
+      </w:r>
+    </w:p>
+    <w:p>
+      <w:pPr>
+        <w:pStyle w:val="BodyText"/>
+        <w:rPr>
+          <w:lang w:val="en-AU"/>
+        </w:rPr>
+      </w:pPr>
+      <w:r>
+        <w:rPr>
+          <w:lang w:val="en-AU"/>
+        </w:rPr>
+        <w:t xml:space="preserve">The correlation heatmap of the abalone dataset showed that the </w:t>
+      </w:r>
+      <w:r>
+        <w:rPr>
+          <w:lang w:val="en-AU"/>
+        </w:rPr>
+        <w:t xml:space="preserve">shell height and shell weight were the most highly correlated with the </w:t>
+      </w:r>
+      <w:r>
+        <w:rPr>
+          <w:lang w:val="en-AU"/>
+        </w:rPr>
+        <w:t>ring</w:t>
+      </w:r>
+      <w:r>
+        <w:rPr>
+          <w:lang w:val="en-AU"/>
+        </w:rPr>
+        <w:t xml:space="preserve"> class variable. </w:t>
+      </w:r>
+    </w:p>
+    <w:p>
+      <w:pPr>
+        <w:pStyle w:val="Heading2"/>
+      </w:pPr>
+      <w:r>
+        <w:t>Model contruction</w:t>
+      </w:r>
+    </w:p>
+    <w:p>
+      <w:pPr>
+        <w:pStyle w:val="BodyText"/>
+      </w:pPr>
+      <w:r>
+        <w:t>Four related models were constructed to assess the impact of changes in i) hidden neurons, ii) learning rates, iii) hidden layers, and iv) optimisers on the accuracy of the model in predicting the correct ring class.</w:t>
+      </w:r>
+    </w:p>
+    <w:p>
+      <w:pPr>
+        <w:pStyle w:val="BodyText"/>
+        <w:rPr>
+          <w:lang w:val="en-AU"/>
+        </w:rPr>
+      </w:pPr>
+      <w:r>
+        <w:rPr>
+          <w:lang w:val="en-AU"/>
+        </w:rPr>
+        <w:t>Each</w:t>
+      </w:r>
+      <w:r>
+        <w:rPr>
+          <w:lang w:val="en-AU"/>
+        </w:rPr>
+        <w:t xml:space="preserve"> model ha</w:t>
+      </w:r>
+      <w:r>
+        <w:rPr>
+          <w:lang w:val="en-AU"/>
+        </w:rPr>
+        <w:t>d</w:t>
+      </w:r>
+      <w:r>
+        <w:rPr>
+          <w:lang w:val="en-AU"/>
+        </w:rPr>
+        <w:t xml:space="preserve"> an 8-node input layer to accommodate </w:t>
+      </w:r>
+      <w:r>
+        <w:rPr>
+          <w:lang w:val="en-AU"/>
+        </w:rPr>
+        <w:t xml:space="preserve">ingestion of the 8 features related to </w:t>
+      </w:r>
+      <w:r>
+        <w:rPr>
+          <w:lang w:val="en-AU"/>
+        </w:rPr>
+        <w:t xml:space="preserve">the size, weight and sex </w:t>
+      </w:r>
+      <w:r>
+        <w:rPr>
+          <w:lang w:val="en-AU"/>
+        </w:rPr>
+        <w:t xml:space="preserve">of </w:t>
+      </w:r>
+      <w:r>
+        <w:rPr>
+          <w:lang w:val="en-AU"/>
+        </w:rPr>
+        <w:t>abalone in the dataset.</w:t>
+      </w:r>
+    </w:p>
+    <w:p>
+      <w:pPr>
+        <w:pStyle w:val="BodyText"/>
+        <w:rPr>
+          <w:lang w:val="en-AU"/>
+        </w:rPr>
+      </w:pPr>
+      <w:r>
+        <w:rPr>
+          <w:lang w:val="en-AU"/>
+        </w:rPr>
+        <w:t xml:space="preserve">The initial round of experiments involved changes to the number of </w:t>
+      </w:r>
+      <w:r>
+        <w:rPr>
+          <w:lang w:val="en-AU"/>
+        </w:rPr>
+        <w:t xml:space="preserve">neurons </w:t>
+      </w:r>
+      <w:r>
+        <w:rPr>
+          <w:lang w:val="en-AU"/>
+        </w:rPr>
+        <w:t xml:space="preserve">in a single </w:t>
+      </w:r>
+      <w:r>
+        <w:rPr>
+          <w:lang w:val="en-AU"/>
+        </w:rPr>
+        <w:t>hidden layer</w:t>
+      </w:r>
+      <w:r>
+        <w:rPr>
+          <w:lang w:val="en-AU"/>
+        </w:rPr>
+        <w:t xml:space="preserve">. These </w:t>
+      </w:r>
+      <w:r>
+        <w:rPr>
+          <w:lang w:val="en-AU"/>
+        </w:rPr>
+        <w:t>change</w:t>
+      </w:r>
+      <w:r>
+        <w:rPr>
+          <w:lang w:val="en-AU"/>
+        </w:rPr>
+        <w:t xml:space="preserve">s were made </w:t>
+      </w:r>
+      <w:r>
+        <w:rPr>
+          <w:lang w:val="en-AU"/>
+        </w:rPr>
+        <w:t>in an iterative fashion</w:t>
+      </w:r>
+      <w:r>
+        <w:rPr>
+          <w:lang w:val="en-AU"/>
+        </w:rPr>
+        <w:t xml:space="preserve"> </w:t>
+      </w:r>
+      <w:r>
+        <w:rPr>
+          <w:lang w:val="en-AU"/>
+        </w:rPr>
+        <w:t xml:space="preserve">to investigate the effect of differences in model capacity on accuracy. The testing included a hidden layer of size 5, 10, 15, and 20 with each being subject to a </w:t>
+      </w:r>
       <w:r>
         <w:rPr>
           <w:i/>
           <w:iCs/>
-        </w:rPr>
-        <w:t>Abstract</w:t>
-      </w:r>
-      <w:r>
-        <w:t>—</w:t>
-      </w:r>
-      <w:r>
-        <w:t xml:space="preserve">This electronic document is a “live” template and already defines the components of your paper [title, text, heads, etc.] in its style sheet. </w:t>
-      </w:r>
-      <w:r>
+          <w:lang w:val="en-AU"/>
+        </w:rPr>
+        <w:t>relu</w:t>
+      </w:r>
+      <w:r>
+        <w:rPr>
+          <w:lang w:val="en-AU"/>
+        </w:rPr>
+        <w:t xml:space="preserve"> activation function before being passed to the output layer. </w:t>
+      </w:r>
+      <w:r>
+        <w:rPr>
+          <w:lang w:val="en-AU"/>
+        </w:rPr>
+        <w:t xml:space="preserve">In all cases, the </w:t>
+      </w:r>
+      <w:r>
+        <w:rPr>
+          <w:lang w:val="en-AU"/>
+        </w:rPr>
+        <w:t>output layer consisted of four neurons which corresponded to the ring class categories of the target variable.</w:t>
+      </w:r>
+      <w:r>
+        <w:rPr>
+          <w:lang w:val="en-AU"/>
+        </w:rPr>
         <w:t xml:space="preserve"> </w:t>
       </w:r>
-      <w:r>
-        <w:rPr>
-          <w:i/>
-        </w:rPr>
-        <w:t>*</w:t>
-      </w:r>
-      <w:r>
-        <w:rPr>
-          <w:i/>
-        </w:rPr>
-        <w:t>CRITICAL:  Do</w:t>
-      </w:r>
-      <w:r>
-        <w:rPr>
-          <w:rFonts w:eastAsia="Times New Roman"/>
-          <w:i/>
+    </w:p>
+    <w:p>
+      <w:pPr>
+        <w:pStyle w:val="BodyText"/>
+        <w:rPr>
+          <w:lang w:val="en-AU"/>
+        </w:rPr>
+      </w:pPr>
+      <w:r>
+        <w:rPr>
+          <w:lang w:val="en-AU"/>
+        </w:rPr>
+        <w:t xml:space="preserve">The </w:t>
+      </w:r>
+      <w:r>
+        <w:rPr>
+          <w:lang w:val="en-AU"/>
+        </w:rPr>
+        <w:t xml:space="preserve">second round of experiments </w:t>
+      </w:r>
+      <w:r>
+        <w:rPr>
+          <w:lang w:val="en-AU"/>
+        </w:rPr>
+        <w:t xml:space="preserve">keeps the optimal number of hidden neurons observed during the initial round constant and makes changes to the learning rate hyperparameter to further optimise the accuracy of the model. The learning rates experimented with in this round were </w:t>
+      </w:r>
+      <w:r>
+        <w:rPr>
+          <w:lang w:val="en-AU"/>
+        </w:rPr>
+        <w:t xml:space="preserve">1e-1, 1e-2, 1e-3, 1e-4, </w:t>
+      </w:r>
+      <w:r>
+        <w:rPr>
+          <w:lang w:val="en-AU"/>
+        </w:rPr>
+        <w:t xml:space="preserve">and finally </w:t>
+      </w:r>
+      <w:r>
+        <w:rPr>
+          <w:lang w:val="en-AU"/>
+        </w:rPr>
+        <w:t>1e-5</w:t>
+      </w:r>
+      <w:r>
+        <w:rPr>
+          <w:lang w:val="en-AU"/>
+        </w:rPr>
+        <w:t xml:space="preserve">. </w:t>
+      </w:r>
+    </w:p>
+    <w:p>
+      <w:pPr>
+        <w:pStyle w:val="BodyText"/>
+        <w:rPr>
+          <w:lang w:val="en-AU"/>
+        </w:rPr>
+      </w:pPr>
+      <w:r>
+        <w:rPr>
+          <w:lang w:val="en-AU"/>
+        </w:rPr>
+        <w:t xml:space="preserve">The third round of experiments investigated the impact of adding a second hidden layer to the network architecture while maintaining the optimal number of hidden layer neurons (from the initial experiment) and the optimal learning rate (from the pervious experiment). </w:t>
+      </w:r>
+    </w:p>
+    <w:p>
+      <w:pPr>
+        <w:pStyle w:val="BodyText"/>
+        <w:rPr>
+          <w:lang w:val="en-AU"/>
+        </w:rPr>
+      </w:pPr>
+      <w:r>
+        <w:rPr>
+          <w:lang w:val="en-AU"/>
+        </w:rPr>
+        <w:t xml:space="preserve">Finally, the optimiser was changed in light of previously optimal architecture and hyperparameter settings. </w:t>
+      </w:r>
+      <w:r>
+        <w:rPr>
+          <w:lang w:val="en-AU"/>
+        </w:rPr>
+        <w:t xml:space="preserve">In the first three (i – iii) </w:t>
+      </w:r>
+      <w:r>
+        <w:rPr>
+          <w:lang w:val="en-AU"/>
+        </w:rPr>
+        <w:t>experiments</w:t>
+      </w:r>
+      <w:r>
+        <w:rPr>
+          <w:lang w:val="en-AU"/>
         </w:rPr>
         <w:t xml:space="preserve"> </w:t>
       </w:r>
       <w:r>
         <w:rPr>
-          <w:i/>
-        </w:rPr>
-        <w:t>Not</w:t>
-      </w:r>
-      <w:r>
-        <w:rPr>
-          <w:rFonts w:eastAsia="Times New Roman"/>
-          <w:i/>
+          <w:lang w:val="en-AU"/>
+        </w:rPr>
+        <w:t>on</w:t>
+      </w:r>
+      <w:r>
+        <w:rPr>
+          <w:lang w:val="en-AU"/>
+        </w:rPr>
+        <w:t xml:space="preserve"> model</w:t>
+      </w:r>
+      <w:r>
+        <w:rPr>
+          <w:lang w:val="en-AU"/>
         </w:rPr>
         <w:t xml:space="preserve"> </w:t>
       </w:r>
       <w:r>
         <w:rPr>
-          <w:i/>
-        </w:rPr>
-        <w:t>Use</w:t>
-      </w:r>
-      <w:r>
-        <w:rPr>
-          <w:rFonts w:eastAsia="Times New Roman"/>
-          <w:i/>
+          <w:lang w:val="en-AU"/>
+        </w:rPr>
+        <w:t xml:space="preserve">accuracy, </w:t>
+      </w:r>
+      <w:r>
+        <w:rPr>
+          <w:lang w:val="en-AU"/>
+        </w:rPr>
+        <w:t xml:space="preserve">Stochastic Gradient Descent (SGD) </w:t>
+      </w:r>
+      <w:r>
+        <w:rPr>
+          <w:lang w:val="en-AU"/>
+        </w:rPr>
+        <w:t>was</w:t>
+      </w:r>
+      <w:r>
+        <w:rPr>
+          <w:lang w:val="en-AU"/>
+        </w:rPr>
+        <w:t xml:space="preserve"> employed to optimise the weight and bias terms in the neural network. The </w:t>
+      </w:r>
+      <w:r>
+        <w:rPr>
+          <w:lang w:val="en-AU"/>
+        </w:rPr>
+        <w:t>S</w:t>
+      </w:r>
+      <w:r>
+        <w:rPr>
+          <w:lang w:val="en-AU"/>
+        </w:rPr>
+        <w:t xml:space="preserve">GD method entails one </w:t>
+      </w:r>
+      <w:r>
+        <w:rPr>
+          <w:lang w:val="en-AU"/>
+        </w:rPr>
+        <w:t xml:space="preserve">random instance </w:t>
+      </w:r>
+      <w:r>
+        <w:rPr>
+          <w:lang w:val="en-AU"/>
+        </w:rPr>
+        <w:t xml:space="preserve">of </w:t>
+      </w:r>
+      <w:r>
+        <w:rPr>
+          <w:lang w:val="en-AU"/>
+        </w:rPr>
+        <w:t xml:space="preserve">the </w:t>
+      </w:r>
+      <w:r>
+        <w:rPr>
+          <w:lang w:val="en-AU"/>
+        </w:rPr>
+        <w:t xml:space="preserve">data at a time which is passed forward through the network of neurons. Next the error resulting from that forward pass is calculated by comparing the actual and desired output from the network. Then, by using the chain rule to calculate the contribution of each </w:t>
+      </w:r>
+      <w:r>
+        <w:rPr>
+          <w:lang w:val="en-AU"/>
+        </w:rPr>
+        <w:t>output to the total error, the algorithm performs a reverse pass to modify each parameter by moving it by a small fraction in the opposite direction of the gradient calculated using that rule[3].</w:t>
+      </w:r>
+    </w:p>
+    <w:p>
+      <w:pPr>
+        <w:pStyle w:val="BodyText"/>
+        <w:rPr>
+          <w:lang w:val="en-AU"/>
+        </w:rPr>
+      </w:pPr>
+      <w:r>
+        <w:rPr>
+          <w:lang w:val="en-AU"/>
+        </w:rPr>
+        <w:t xml:space="preserve">In this final step the Adaptive Moment Estimator (Adam) was applied to the model. “[Adam] … is </w:t>
+      </w:r>
+      <w:r>
+        <w:rPr>
+          <w:lang w:val="en-AU"/>
+        </w:rPr>
+        <w:t>perhaps best seen as a variant on the combination of RMSProp and momentum</w:t>
+      </w:r>
+      <w:r>
+        <w:rPr>
+          <w:lang w:val="en-AU"/>
         </w:rPr>
         <w:t xml:space="preserve"> </w:t>
       </w:r>
       <w:r>
         <w:rPr>
-          <w:i/>
-        </w:rPr>
-        <w:t>Symbols,</w:t>
-      </w:r>
-      <w:r>
-        <w:rPr>
-          <w:rFonts w:eastAsia="Times New Roman"/>
-          <w:i/>
+          <w:lang w:val="en-AU"/>
+        </w:rPr>
+        <w:t>with a few important distinctions. First, in Adam, momentum is incorporated</w:t>
+      </w:r>
+      <w:r>
+        <w:rPr>
+          <w:lang w:val="en-AU"/>
         </w:rPr>
         <w:t xml:space="preserve"> </w:t>
       </w:r>
       <w:r>
         <w:rPr>
-          <w:i/>
-        </w:rPr>
-        <w:t>Special</w:t>
-      </w:r>
-      <w:r>
-        <w:rPr>
-          <w:rFonts w:eastAsia="Times New Roman"/>
-          <w:i/>
+          <w:lang w:val="en-AU"/>
+        </w:rPr>
+        <w:t>directly as an estimate of the ﬁrst-order moment (with exponential weighting) of</w:t>
+      </w:r>
+      <w:r>
+        <w:rPr>
+          <w:lang w:val="en-AU"/>
         </w:rPr>
         <w:t xml:space="preserve"> </w:t>
       </w:r>
       <w:r>
         <w:rPr>
-          <w:i/>
-        </w:rPr>
-        <w:t>Characters,</w:t>
-      </w:r>
-      <w:r>
-        <w:rPr>
-          <w:rFonts w:eastAsia="Times New Roman"/>
-          <w:i/>
+          <w:lang w:val="en-AU"/>
+        </w:rPr>
+        <w:t>the gradient. The most straightforward way to add momentum to RMSProp is to</w:t>
+      </w:r>
+      <w:r>
+        <w:rPr>
+          <w:lang w:val="en-AU"/>
         </w:rPr>
         <w:t xml:space="preserve"> </w:t>
       </w:r>
       <w:r>
         <w:rPr>
-          <w:rFonts w:eastAsia="Times New Roman"/>
-          <w:i/>
-        </w:rPr>
-        <w:t xml:space="preserve">Footnotes, </w:t>
-      </w:r>
-      <w:r>
-        <w:rPr>
-          <w:i/>
-        </w:rPr>
-        <w:t>or</w:t>
-      </w:r>
-      <w:r>
-        <w:rPr>
-          <w:rFonts w:eastAsia="Times New Roman"/>
-          <w:i/>
+          <w:lang w:val="en-AU"/>
+        </w:rPr>
+        <w:t>apply momentum to the rescaled gradients. The use of momentum in combination</w:t>
+      </w:r>
+      <w:r>
+        <w:rPr>
+          <w:lang w:val="en-AU"/>
         </w:rPr>
         <w:t xml:space="preserve"> </w:t>
       </w:r>
       <w:r>
         <w:rPr>
-          <w:i/>
-        </w:rPr>
-        <w:t>Math</w:t>
-      </w:r>
-      <w:r>
-        <w:rPr>
-          <w:rFonts w:eastAsia="Times New Roman"/>
-          <w:i/>
+          <w:lang w:val="en-AU"/>
+        </w:rPr>
+        <w:t>with rescaling does not have a clear theoretical motivation. Second, Adam includes</w:t>
+      </w:r>
+      <w:r>
+        <w:rPr>
+          <w:lang w:val="en-AU"/>
         </w:rPr>
         <w:t xml:space="preserve"> </w:t>
       </w:r>
       <w:r>
         <w:rPr>
-          <w:i/>
-        </w:rPr>
-        <w:t>in</w:t>
-      </w:r>
-      <w:r>
-        <w:rPr>
-          <w:rFonts w:eastAsia="Times New Roman"/>
-          <w:i/>
-        </w:rPr>
-        <w:t xml:space="preserve"> Paper </w:t>
-      </w:r>
-      <w:r>
-        <w:rPr>
-          <w:i/>
-        </w:rPr>
-        <w:t>Title</w:t>
-      </w:r>
-      <w:r>
-        <w:rPr>
-          <w:rFonts w:eastAsia="Times New Roman"/>
-          <w:i/>
-        </w:rPr>
-        <w:t xml:space="preserve"> o</w:t>
-      </w:r>
-      <w:r>
-        <w:rPr>
-          <w:i/>
-        </w:rPr>
-        <w:t>r</w:t>
-      </w:r>
-      <w:r>
-        <w:rPr>
-          <w:rFonts w:eastAsia="Times New Roman"/>
-          <w:i/>
+          <w:lang w:val="en-AU"/>
+        </w:rPr>
+        <w:t>bias corrections to the estimates of both the ﬁrst-order moments (the momentum</w:t>
+      </w:r>
+      <w:r>
+        <w:rPr>
+          <w:lang w:val="en-AU"/>
         </w:rPr>
         <w:t xml:space="preserve"> </w:t>
       </w:r>
       <w:r>
         <w:rPr>
-          <w:i/>
-        </w:rPr>
-        <w:t>Abstract</w:t>
-      </w:r>
-      <w:r>
-        <w:t xml:space="preserve">. </w:t>
-      </w:r>
-      <w:r>
-        <w:rPr>
-          <w:iCs/>
-        </w:rPr>
+          <w:lang w:val="en-AU"/>
+        </w:rPr>
+        <w:t>term) and the (uncentered) second-order moments to account for their initialization</w:t>
+      </w:r>
+      <w:r>
+        <w:rPr>
+          <w:lang w:val="en-AU"/>
+        </w:rPr>
+        <w:t xml:space="preserve"> </w:t>
+      </w:r>
+      <w:r>
+        <w:rPr>
+          <w:lang w:val="en-AU"/>
+        </w:rPr>
+        <w:t>at the origin</w:t>
+      </w:r>
+      <w:r>
+        <w:rPr>
+          <w:lang w:val="en-AU"/>
+        </w:rPr>
+        <w:t>”[4].</w:t>
+      </w:r>
+    </w:p>
+    <w:p>
+      <w:pPr>
+        <w:pStyle w:val="BodyText"/>
+      </w:pPr>
+      <w:r>
+        <w:t xml:space="preserve">In the development of each model 10 experimental runs with different </w:t>
+      </w:r>
+      <w:r>
+        <w:rPr>
+          <w:lang w:val="en-AU"/>
+        </w:rPr>
+        <w:t>training datasets</w:t>
+      </w:r>
+      <w:r>
+        <w:t xml:space="preserve"> were performed. The mean and standard deviation of the accuracy metrics where calculated and noted. </w:t>
+      </w:r>
+      <w:r>
+        <w:t>The hyperparameters from the most accurate model were employed in subsequent models as the outlined above were implemented.</w:t>
+      </w:r>
+    </w:p>
+    <w:p>
+      <w:pPr>
+        <w:pStyle w:val="Heading1"/>
+      </w:pPr>
+      <w:r>
+        <w:t>results</w:t>
+      </w:r>
+    </w:p>
+    <w:p>
+      <w:pPr>
+        <w:pStyle w:val="BodyText"/>
+      </w:pPr>
+      <w:r>
+        <w:t>In</w:t>
+      </w:r>
+    </w:p>
+    <w:p>
+      <w:r>
+        <w:rPr>
+          <w:noProof/>
+        </w:rPr>
+        <w:drawing>
+          <wp:inline distT="0" distB="0" distL="0" distR="0" wp14:anchorId="25688173" wp14:editId="353AEAD3">
+            <wp:extent cx="1696169" cy="2900149"/>
+            <wp:effectExtent l="0" t="0" r="0" b="0"/>
+            <wp:docPr id="3" name="Picture 3" descr="A close-up of a necklace&#10;&#10;Description automatically generated with low confidence"/>
+            <wp:cNvGraphicFramePr>
+              <a:graphicFrameLocks xmlns:a="http://purl.oclc.org/ooxml/drawingml/main" noChangeAspect="1"/>
+            </wp:cNvGraphicFramePr>
+            <a:graphic xmlns:a="http://purl.oclc.org/ooxml/drawingml/main">
+              <a:graphicData uri="http://purl.oclc.org/ooxml/drawingml/picture">
+                <pic:pic xmlns:pic="http://purl.oclc.org/ooxml/drawingml/picture">
+                  <pic:nvPicPr>
+                    <pic:cNvPr id="3" name="Picture 3" descr="A close-up of a necklace&#10;&#10;Description automatically generated with low confidence"/>
+                    <pic:cNvPicPr/>
+                  </pic:nvPicPr>
+                  <pic:blipFill>
+                    <a:blip r:embed="rId14"/>
+                    <a:stretch>
+                      <a:fillRect/>
+                    </a:stretch>
+                  </pic:blipFill>
+                  <pic:spPr>
+                    <a:xfrm>
+                      <a:off x="0" y="0"/>
+                      <a:ext cx="1700948" cy="2908321"/>
+                    </a:xfrm>
+                    <a:prstGeom prst="rect">
+                      <a:avLst/>
+                    </a:prstGeom>
+                  </pic:spPr>
+                </pic:pic>
+              </a:graphicData>
+            </a:graphic>
+          </wp:inline>
+        </w:drawing>
+      </w:r>
+    </w:p>
+    <w:p>
+      <w:pPr>
+        <w:pStyle w:val="figurecaption"/>
+      </w:pPr>
+      <w:r>
+        <w:t>Representation of the final single layer net with 20 hidden nodes</w:t>
+      </w:r>
+    </w:p>
+    <w:p>
+      <w:pPr>
+        <w:pStyle w:val="Heading1"/>
+      </w:pPr>
+      <w:r>
+        <w:lastRenderedPageBreak/>
+        <w:t>Conclusion</w:t>
+      </w:r>
+    </w:p>
+    <w:p>
+      <w:pPr>
+        <w:pStyle w:val="BodyText"/>
+        <w:rPr>
+          <w:lang w:val="en-US"/>
+        </w:rPr>
+      </w:pPr>
+      <w:r>
+        <w:t>Before</w:t>
+      </w:r>
+      <w:r>
+        <w:t xml:space="preserve"> you begin to format your paper, first write and save the content as a separate text file. </w:t>
+      </w:r>
+      <w:r>
+        <w:rPr>
+          <w:lang w:val="en-US"/>
+        </w:rPr>
+        <w:t>Complete all content and organizational editing before formatting. Please note sections A-D below for more information on proofreading, spelling and grammar.</w:t>
+      </w:r>
+    </w:p>
+    <w:p>
+      <w:pPr>
+        <w:pStyle w:val="BodyText"/>
+        <w:rPr>
+          <w:lang w:val="en-US"/>
+        </w:rPr>
+      </w:pPr>
+    </w:p>
+    <w:p>
+      <w:pPr>
+        <w:pStyle w:val="BodyText"/>
+      </w:pPr>
+      <w:r>
+        <w:t>Keep your text and graphic files separate until after the text has been formatted and styled. Do not use hard tabs, and limit use of hard returns to only one return at the end of a paragraph. Do not add any kind of pagination anywhere in the paper. Do not number text heads-the template will do that for you.</w:t>
+      </w:r>
+    </w:p>
+    <w:p>
+      <w:pPr>
+        <w:pStyle w:val="Heading2"/>
+      </w:pPr>
+      <w:r>
+        <w:t>Abbreviations</w:t>
+      </w:r>
+      <w:r>
+        <w:t xml:space="preserve"> and Acronyms</w:t>
+      </w:r>
+    </w:p>
+    <w:p>
+      <w:pPr>
+        <w:pStyle w:val="BodyText"/>
+      </w:pPr>
+      <w:r>
+        <w:t>Define abbreviations and acronyms the first time they are used in the text, even after they have been defined in the abstract. Abbreviations such as IEEE, SI, MKS, CGS, sc, dc, and rms do not have to be defined. Do not use abbreviations in the title or heads unless they are unavoidable.</w:t>
+      </w:r>
+    </w:p>
+    <w:p>
+      <w:pPr>
+        <w:pStyle w:val="Heading2"/>
+      </w:pPr>
+      <w:r>
+        <w:t>Units</w:t>
+      </w:r>
+    </w:p>
+    <w:p>
+      <w:pPr>
+        <w:pStyle w:val="bulletlist"/>
+      </w:pPr>
+      <w:r>
+        <w:t xml:space="preserve">Use </w:t>
+      </w:r>
+      <w:r>
+        <w:t>either</w:t>
+      </w:r>
+      <w:r>
+        <w:t xml:space="preserve"> SI (MKS) or CGS as primary units. (SI units are encouraged.) English units may be used as secondary units (in parentheses). An exception would be the use of English units as identifiers in trade, such as “3.5-inch disk drive”.</w:t>
+      </w:r>
+    </w:p>
+    <w:p>
+      <w:pPr>
+        <w:pStyle w:val="bulletlist"/>
+      </w:pPr>
+      <w:r>
+        <w:t>Avoid combining SI and CGS units, such as current in amperes and magnetic field in oersteds. This often leads to confusion because equations do not balance dimensionally. If you must use mixed units, clearly state the units for each quantity that you use in an equation.</w:t>
+      </w:r>
+    </w:p>
+    <w:p>
+      <w:pPr>
+        <w:pStyle w:val="bulletlist"/>
+      </w:pPr>
+      <w:r>
+        <w:t>Do not mix complete spellings and abbreviations of units: “Wb/m2” or “webers per square meter”, not “webers/m2”.  Spell out units when they appear in text: “. . . a few henries”, not “. . . a few H”.</w:t>
+      </w:r>
+    </w:p>
+    <w:p>
+      <w:pPr>
+        <w:pStyle w:val="bulletlist"/>
+      </w:pPr>
+      <w:r>
+        <w:t xml:space="preserve">Use a zero before decimal points: “0.25”, not “.25”. Use “cm3”, not “cc”. </w:t>
+      </w:r>
+      <w:r>
         <w:t>(</w:t>
       </w:r>
       <w:r>
         <w:rPr>
-          <w:b w:val="0"/>
           <w:i/>
           <w:iCs/>
         </w:rPr>
-        <w:t>Abstract</w:t>
-      </w:r>
-      <w:r>
-        <w:rPr>
-          <w:iCs/>
-        </w:rPr>
-        <w:t>)</w:t>
-      </w:r>
-    </w:p>
-    <w:p>
-      <w:pPr>
-        <w:pStyle w:val="Heading1"/>
-      </w:pPr>
-      <w:r>
-        <w:t>Introduction (</w:t>
-      </w:r>
-      <w:r>
-        <w:rPr>
-          <w:rFonts w:eastAsia="MS Mincho"/>
-          <w:i/>
-        </w:rPr>
-        <w:t>Heading 1</w:t>
-      </w:r>
-      <w:r>
-        <w:t>)</w:t>
-      </w:r>
-    </w:p>
-    <w:p>
-      <w:pPr>
-        <w:pStyle w:val="BodyText"/>
-      </w:pPr>
-      <w:r>
-        <w:t xml:space="preserve">This template, </w:t>
-      </w:r>
-      <w:r>
-        <w:t>modified</w:t>
-      </w:r>
-      <w:r>
-        <w:t xml:space="preserve"> in MS Word 200</w:t>
-      </w:r>
-      <w:r>
-        <w:rPr>
-          <w:lang w:val="en-US"/>
-        </w:rPr>
-        <w:t>7</w:t>
-      </w:r>
-      <w:r>
-        <w:t xml:space="preserve"> and saved as </w:t>
-      </w:r>
-      <w:r>
-        <w:rPr>
-          <w:lang w:val="en-US"/>
-        </w:rPr>
-        <w:t xml:space="preserve">a </w:t>
-      </w:r>
-      <w:r>
-        <w:t>“Word 97-200</w:t>
-      </w:r>
-      <w:r>
-        <w:t>3</w:t>
-      </w:r>
-      <w:r>
-        <w:t xml:space="preserve"> </w:t>
-      </w:r>
-      <w:r>
-        <w:rPr>
-          <w:lang w:val="en-US"/>
-        </w:rPr>
-        <w:t>Document</w:t>
-      </w:r>
-      <w:r>
-        <w:t>” for the PC, provides authors with most of the formatting specifications needed for preparing electronic versions of their papers. All standard paper components have been specified for three reasons: (1) ease of use when formatting individual papers, (2) automatic compliance to electronic requirements that facilitate the concurrent or later production of electronic products, and (3) conformity of style throughout a conference proceedings. Margins, column widths, line spacing, and type styles are built-in; examples of the type styles are provided throughout this document and are identified in italic type, within parentheses, following the example. Some components, such as multi-leveled equations, graphics, and tables are not prescribed, although the various table text styles are provided. The formatter will need to create these components, incorporating the applicable criteria that follow.</w:t>
-      </w:r>
-    </w:p>
-    <w:p>
-      <w:pPr>
-        <w:pStyle w:val="Heading1"/>
-      </w:pPr>
-      <w:r>
-        <w:t>Ease of Use</w:t>
-      </w:r>
-    </w:p>
-    <w:p>
-      <w:pPr>
-        <w:pStyle w:val="Heading2"/>
-      </w:pPr>
-      <w:r>
-        <w:t xml:space="preserve">Selecting a </w:t>
-      </w:r>
-      <w:r>
-        <w:t>Template</w:t>
-      </w:r>
-      <w:r>
-        <w:t xml:space="preserve"> (Heading 2)</w:t>
-      </w:r>
-    </w:p>
-    <w:p>
-      <w:pPr>
-        <w:pStyle w:val="BodyText"/>
-      </w:pPr>
-      <w:r>
-        <w:t xml:space="preserve">First, confirm that you have the correct template for your paper size. This template has been tailored for output on the </w:t>
-      </w:r>
-      <w:r>
-        <w:rPr>
-          <w:lang w:val="en-US"/>
-        </w:rPr>
-        <w:t>A4</w:t>
-      </w:r>
-      <w:r>
-        <w:t xml:space="preserve"> paper size. If you are using </w:t>
-      </w:r>
-      <w:r>
-        <w:rPr>
-          <w:lang w:val="en-US"/>
-        </w:rPr>
-        <w:t>US letter</w:t>
-      </w:r>
-      <w:r>
-        <w:t>-sized paper, please close this</w:t>
-      </w:r>
-      <w:r>
-        <w:t xml:space="preserve"> file and download the </w:t>
-      </w:r>
-      <w:r>
-        <w:rPr>
-          <w:lang w:val="en-US"/>
-        </w:rPr>
-        <w:t xml:space="preserve">Microsoft Word, Letter </w:t>
-      </w:r>
-      <w:r>
-        <w:t>file</w:t>
-      </w:r>
-      <w:r>
-        <w:t>.</w:t>
-      </w:r>
-    </w:p>
-    <w:p>
-      <w:pPr>
-        <w:pStyle w:val="Heading2"/>
-      </w:pPr>
-      <w:r>
-        <w:t>Maintaining the Integrity of the Specifications</w:t>
-      </w:r>
-    </w:p>
-    <w:p>
-      <w:pPr>
-        <w:pStyle w:val="BodyText"/>
-      </w:pPr>
-      <w:r>
-        <w:t>The template is used to format your paper and style the text. All margins, column widths, line spaces, and text fonts are prescribed; please do not alter them. You may note peculiarities. For example, the head margin in this template measures proportionately more than is customary. This measurement and others are deliberate, using specifications that anticipate your paper as one part of the entire proceedings, and not as an independent document. Please do not revise any of the current designations.</w:t>
-      </w:r>
-    </w:p>
-    <w:p>
-      <w:pPr>
-        <w:pStyle w:val="Heading1"/>
-      </w:pPr>
-      <w:r>
-        <w:t xml:space="preserve">Prepare Your Paper </w:t>
-      </w:r>
-      <w:r>
-        <w:t>Before</w:t>
-      </w:r>
-      <w:r>
-        <w:t xml:space="preserve"> Styling</w:t>
-      </w:r>
-    </w:p>
-    <w:p>
-      <w:pPr>
-        <w:pStyle w:val="BodyText"/>
-        <w:rPr>
-          <w:lang w:val="en-US"/>
-        </w:rPr>
-      </w:pPr>
-      <w:r>
-        <w:t>Before</w:t>
-      </w:r>
-      <w:r>
-        <w:t xml:space="preserve"> you begin to format your paper, first write and save the content as a separate text file. </w:t>
-      </w:r>
-      <w:r>
-        <w:rPr>
-          <w:lang w:val="en-US"/>
-        </w:rPr>
-        <w:t>Complete all content and organizational editing before formatting. Please note sections A-D below for more information on proofreading, spelling and grammar.</w:t>
-      </w:r>
-    </w:p>
-    <w:p>
-      <w:pPr>
-        <w:pStyle w:val="BodyText"/>
-      </w:pPr>
-      <w:r>
-        <w:t>Keep your text and graphic files separate until after the text has been formatted and styled. Do not use hard tabs, and limit use of hard returns to only one return at the end of a paragraph. Do not add any kind of pagination anywhere in the paper. Do not number text heads-the template will do that for you.</w:t>
-      </w:r>
-    </w:p>
-    <w:p>
-      <w:pPr>
-        <w:pStyle w:val="Heading2"/>
-      </w:pPr>
-      <w:r>
-        <w:t>Abbreviations</w:t>
-      </w:r>
-      <w:r>
-        <w:t xml:space="preserve"> and Acronyms</w:t>
-      </w:r>
-    </w:p>
-    <w:p>
-      <w:pPr>
-        <w:pStyle w:val="BodyText"/>
-      </w:pPr>
-      <w:r>
-        <w:t xml:space="preserve">Define abbreviations and acronyms the first time they are used in the text, even after they have been defined in the abstract. Abbreviations such as IEEE, SI, MKS, CGS, </w:t>
-      </w:r>
-      <w:proofErr w:type="spellStart"/>
-      <w:r>
-        <w:t>sc</w:t>
-      </w:r>
-      <w:proofErr w:type="spellEnd"/>
-      <w:r>
-        <w:t>, dc, and rms do not have to be defined. Do not use abbreviations in the title or heads unless they are unavoidable.</w:t>
-      </w:r>
-    </w:p>
-    <w:p>
-      <w:pPr>
-        <w:pStyle w:val="Heading2"/>
-      </w:pPr>
-      <w:r>
-        <w:t>Units</w:t>
-      </w:r>
-    </w:p>
-    <w:p>
-      <w:pPr>
-        <w:pStyle w:val="bulletlist"/>
-      </w:pPr>
-      <w:r>
-        <w:t xml:space="preserve">Use </w:t>
-      </w:r>
-      <w:r>
-        <w:t>either</w:t>
-      </w:r>
-      <w:r>
-        <w:t xml:space="preserve"> SI (MKS) or CGS as primary units. (SI units are encouraged.) English units may be used as secondary units (in parentheses). An exception would be the use of English units as identifiers in trade, such as “3.5-inch disk drive”.</w:t>
-      </w:r>
-    </w:p>
-    <w:p>
-      <w:pPr>
-        <w:pStyle w:val="bulletlist"/>
-      </w:pPr>
-      <w:r>
-        <w:t xml:space="preserve">Avoid combining SI and CGS units, such as current in amperes and magnetic field in </w:t>
-      </w:r>
-      <w:proofErr w:type="spellStart"/>
-      <w:r>
-        <w:t>oersteds</w:t>
-      </w:r>
-      <w:proofErr w:type="spellEnd"/>
-      <w:r>
-        <w:t>. This often leads to confusion because equations do not balance dimensionally. If you must use mixed units, clearly state the units for each quantity that you use in an equation.</w:t>
-      </w:r>
-    </w:p>
-    <w:p>
-      <w:pPr>
-        <w:pStyle w:val="bulletlist"/>
-      </w:pPr>
-      <w:r>
-        <w:t xml:space="preserve">Do not mix complete spellings and abbreviations of units: “Wb/m2” or “webers per square meter”, not “webers/m2”.  Spell out units when they appear in text: “. . . a few </w:t>
-      </w:r>
-      <w:proofErr w:type="spellStart"/>
-      <w:r>
-        <w:t>henries</w:t>
-      </w:r>
-      <w:proofErr w:type="spellEnd"/>
-      <w:r>
-        <w:t>”, not “. . . a few H”.</w:t>
-      </w:r>
-    </w:p>
-    <w:p>
-      <w:pPr>
-        <w:pStyle w:val="sponsors"/>
-        <w:framePr w:wrap="auto" w:vAnchor="page" w:hAnchor="page" w:x="45.90pt" w:y="756.05pt"/>
-        <w:ind w:firstLine="14.45pt"/>
-      </w:pPr>
-      <w:r>
-        <w:t>Identif</w:t>
-      </w:r>
-      <w:r>
-        <w:t xml:space="preserve">y applicable </w:t>
-      </w:r>
-      <w:r>
-        <w:t>funding agency</w:t>
-      </w:r>
-      <w:r>
-        <w:t xml:space="preserve"> here. </w:t>
-      </w:r>
-      <w:r>
-        <w:rPr>
-          <w:iCs/>
-        </w:rPr>
-        <w:t>If none, delete this text box</w:t>
-      </w:r>
-      <w:r>
-        <w:rPr>
-          <w:iCs/>
-        </w:rPr>
-        <w:t>.</w:t>
-      </w:r>
-    </w:p>
-    <w:p>
-      <w:pPr>
-        <w:pStyle w:val="bulletlist"/>
-      </w:pPr>
-      <w:r>
-        <w:t xml:space="preserve">Use a zero before decimal points: “0.25”, not “.25”. Use “cm3”, not “cc”. </w:t>
-      </w:r>
-      <w:r>
-        <w:t>(</w:t>
-      </w:r>
-      <w:r>
-        <w:rPr>
-          <w:i/>
-          <w:iCs/>
-        </w:rPr>
         <w:t>bullet list</w:t>
       </w:r>
       <w:r>
@@ -773,7 +1772,10 @@
         <w:pStyle w:val="BodyText"/>
       </w:pPr>
       <w:r>
-        <w:t>Note that the equation is centered using a center tab stop. Be sure that the symbols in your equation have been defined before or immediately following the equation. Use “(1)”, not “Eq. (1)” or “equation (1)”, except at the beginning of a sentence: “Equation (1) is . . .”</w:t>
+        <w:t xml:space="preserve">Note that the equation is centered using a center tab stop. Be sure that the symbols in your equation have been defined before or immediately following the equation. Use “(1)”, not </w:t>
+      </w:r>
+      <w:r>
+        <w:t>“Eq. (1)” or “equation (1)”, except at the beginning of a sentence: “Equation (1) is . . .”</w:t>
       </w:r>
     </w:p>
     <w:p>
@@ -797,7 +1799,6 @@
         <w:pStyle w:val="bulletlist"/>
       </w:pPr>
       <w:r>
-        <w:lastRenderedPageBreak/>
         <w:t xml:space="preserve">The subscript for the permeability of vacuum </w:t>
       </w:r>
       <w:r>
@@ -1011,7 +2012,11 @@
         <w:t xml:space="preserve"> </w:t>
       </w:r>
       <w:r>
-        <w:t>Names should not be listed in columns nor group by affiliation.</w:t>
+        <w:t xml:space="preserve">Names should not be listed in columns </w:t>
+      </w:r>
+      <w:r>
+        <w:lastRenderedPageBreak/>
+        <w:t>nor group by affiliation.</w:t>
       </w:r>
       <w:r>
         <w:rPr>
@@ -1482,7 +2487,10 @@
         <w:pStyle w:val="BodyText"/>
       </w:pPr>
       <w:r>
-        <w:t>Figure Labels: Use 8 point Times New Roman for Figure labels. Use words rather than symbols or abbreviations when writing Figure axis labels to avoid confusing the reader. As an example, write the quantity “Magnetization”, or “Magnetization, M”, not just “M”. If including units in the label, present them within parentheses. Do not label axes only with units. In the example, write “Magnetization (A/m)” or “Magnetization {A[m(1)]}”, not just “A/m”. Do not label axes</w:t>
+        <w:t xml:space="preserve">Figure Labels: Use 8 point Times New Roman for Figure labels. Use words rather than symbols or abbreviations when writing Figure axis labels to avoid confusing the reader. As an example, write the quantity “Magnetization”, or “Magnetization, M”, not just “M”. If including units in the label, present them within parentheses. Do not label axes only </w:t>
+      </w:r>
+      <w:r>
+        <w:t>with units. In the example, write “Magnetization (A/m)” or “Magnetization {A[m(1)]}”, not just “A/m”. Do not label axes</w:t>
       </w:r>
       <w:r>
         <w:t xml:space="preserve"> </w:t>
@@ -1496,7 +2504,6 @@
         <w:pStyle w:val="Heading5"/>
       </w:pPr>
       <w:r>
-        <w:lastRenderedPageBreak/>
         <w:t>Acknowledgment</w:t>
       </w:r>
       <w:r>
@@ -1535,7 +2542,6 @@
       <w:r>
         <w:t>”. Avoid the stilted expression “</w:t>
       </w:r>
-      <w:proofErr w:type="spellStart"/>
       <w:r>
         <w:rPr>
           <w:lang w:val="en-US"/>
@@ -1543,11 +2549,7 @@
         <w:t>o</w:t>
       </w:r>
       <w:r>
-        <w:t>ne</w:t>
-      </w:r>
-      <w:proofErr w:type="spellEnd"/>
-      <w:r>
-        <w:t xml:space="preserve"> of us (R. B. G.) thanks </w:t>
+        <w:t xml:space="preserve">ne of us (R. B. G.) thanks </w:t>
       </w:r>
       <w:r>
         <w:t>...</w:t>
@@ -1663,20 +2665,42 @@
       </w:r>
     </w:p>
     <w:p/>
+    <w:p>
+      <w:pPr>
+        <w:pStyle w:val="references"/>
+      </w:pPr>
+      <w:r>
+        <w:t>W. J. Nash</w:t>
+      </w:r>
+      <w:r>
+        <w:t>, “</w:t>
+      </w:r>
+      <w:r>
+        <w:t>The Population Biology of Abalone (Haliotis species) in Tasmania. I. Blacklip Abalone (H. rubra) from the North Coast and the Islands of Bass Strait</w:t>
+      </w:r>
+      <w:r>
+        <w:t>”</w:t>
+      </w:r>
+      <w:r>
+        <w:t xml:space="preserve"> Department </w:t>
+      </w:r>
+      <w:r>
+        <w:t>o</w:t>
+      </w:r>
+      <w:r>
+        <w:t>f Primary Industry And Fisheries</w:t>
+      </w:r>
+      <w:r>
+        <w:t>, Technical Report No. 48. 1994</w:t>
+      </w:r>
+    </w:p>
     <w:p>
       <w:pPr>
         <w:pStyle w:val="references"/>
         <w:ind w:start="17.70pt" w:hanging="17.70pt"/>
       </w:pPr>
       <w:r>
-        <w:t xml:space="preserve">G. Eason, B. Noble, and I. N. Sneddon, “On certain integrals of Lipschitz-Hankel type involving products of Bessel functions,” Phil. Trans. Roy. Soc. London, vol. A247, pp. 529–551, April 1955. </w:t>
-      </w:r>
-      <w:r>
-        <w:rPr>
-          <w:i/>
-          <w:iCs/>
-        </w:rPr>
-        <w:t>(references)</w:t>
+        <w:t>Dua, D. and Graff, C. (2019). UCI Machine Learning Repository [http://archive.ics.uci.edu/ml]. Irvine, CA: University of California, School of Information and Computer Science.</w:t>
       </w:r>
     </w:p>
     <w:p>
@@ -1685,7 +2709,22 @@
         <w:ind w:start="17.70pt" w:hanging="17.70pt"/>
       </w:pPr>
       <w:r>
-        <w:t>J. Clerk Maxwell, A Treatise on Electricity and Magnetism, 3rd ed., vol. 2. Oxford: Clarendon, 1892, pp.68–73.</w:t>
+        <w:t>D. Rumelhart et al.</w:t>
+      </w:r>
+      <w:r>
+        <w:t xml:space="preserve"> </w:t>
+      </w:r>
+      <w:r>
+        <w:t>(</w:t>
+      </w:r>
+      <w:r>
+        <w:t>1985</w:t>
+      </w:r>
+      <w:r>
+        <w:t>)</w:t>
+      </w:r>
+      <w:r>
+        <w:t xml:space="preserve"> “Learning Internal Represenational by Error Propagation,” Defense Tehnical Information Cneter technical report, September.</w:t>
       </w:r>
     </w:p>
     <w:p>
@@ -1694,7 +2733,43 @@
         <w:ind w:start="17.70pt" w:hanging="17.70pt"/>
       </w:pPr>
       <w:r>
-        <w:t>I. S. Jacobs and C. P. Bean, “Fine particles, thin films and exchange anisotropy,” in Magnetism, vol. III, G. T. Rado and H. Suhl, Eds. New York: Academic, 1963, pp. 271–350.</w:t>
+        <w:t>I.</w:t>
+      </w:r>
+      <w:r>
+        <w:t xml:space="preserve"> Goodfellow</w:t>
+      </w:r>
+      <w:r>
+        <w:t xml:space="preserve">, Y. </w:t>
+      </w:r>
+      <w:r>
+        <w:t xml:space="preserve">Bengio and </w:t>
+      </w:r>
+      <w:r>
+        <w:t xml:space="preserve">A. </w:t>
+      </w:r>
+      <w:r>
+        <w:t>Courville</w:t>
+      </w:r>
+      <w:r>
+        <w:t xml:space="preserve"> (2016)</w:t>
+      </w:r>
+      <w:r>
+        <w:t xml:space="preserve"> “Deep learning,” MIT Press [</w:t>
+      </w:r>
+      <w:r>
+        <w:t>http://www.deeplearningbook.org</w:t>
+      </w:r>
+      <w:r>
+        <w:t xml:space="preserve">] Chapter </w:t>
+      </w:r>
+      <w:r>
+        <w:t>8</w:t>
+      </w:r>
+      <w:r>
+        <w:t>, pg.</w:t>
+      </w:r>
+      <w:r>
+        <w:t>305</w:t>
       </w:r>
     </w:p>
     <w:p>
@@ -1703,7 +2778,19 @@
         <w:ind w:start="17.70pt" w:hanging="17.70pt"/>
       </w:pPr>
       <w:r>
-        <w:t>K. Elissa, “Title of paper if known,” unpublished.</w:t>
+        <w:t>Fishing Tasmainia (accessed 07/10/2022), “</w:t>
+      </w:r>
+      <w:r>
+        <w:t>Abalone Fishing</w:t>
+      </w:r>
+      <w:r>
+        <w:t>” [</w:t>
+      </w:r>
+      <w:r>
+        <w:t>https://fishing.tas.gov.au/recreational-fishing/fishing-by-species/abalone/abalone-fishing</w:t>
+      </w:r>
+      <w:r>
+        <w:t>]</w:t>
       </w:r>
     </w:p>
     <w:p>
@@ -1712,7 +2799,7 @@
         <w:ind w:start="17.70pt" w:hanging="17.70pt"/>
       </w:pPr>
       <w:r>
-        <w:t>R. Nicole, “Title of paper with only first word capitalized,” J. Name Stand. Abbrev., in press.</w:t>
+        <w:t xml:space="preserve">Yedla, Anurag &amp; Davoudi Kakhki, Fatemeh &amp; Jannesari, Ali. (2020). Predictive Modeling for Occupational Safety Outcomes and Days Away from Work Analysis in Mining Operations. International Journal of Environmental Research and Public Health. 17. 7054. 10.3390/ijerph17197054. </w:t>
       </w:r>
     </w:p>
     <w:p>
@@ -1788,7 +2875,21 @@
           <w:szCs w:val="20"/>
           <w:lang w:val="x-none" w:eastAsia="x-none"/>
         </w:rPr>
-        <w:t xml:space="preserve">IEEE conference templates contain guidance text for composing and formatting conference papers. Please ensure that all template text is removed from your conference paper prior to submission to the conference. Failure to remove template text from your paper </w:t>
+        <w:t xml:space="preserve">IEEE conference templates contain guidance text for composing and formatting conference papers. Please ensure that all template text is removed from your conference paper prior to submission to the conference. Failure to remove template text from </w:t>
+      </w:r>
+      <w:r>
+        <w:rPr>
+          <w:rFonts w:eastAsia="SimSun"/>
+          <w:b/>
+          <w:noProof w:val="0"/>
+          <w:color w:val="FF0000"/>
+          <w:spacing w:val="-1"/>
+          <w:sz w:val="20"/>
+          <w:szCs w:val="20"/>
+          <w:lang w:val="x-none" w:eastAsia="x-none"/>
+        </w:rPr>
+        <w:lastRenderedPageBreak/>
+        <w:t xml:space="preserve">your paper </w:t>
       </w:r>
       <w:r>
         <w:rPr>
@@ -1954,7 +3055,21 @@
         <w:sz w:val="16"/>
         <w:szCs w:val="16"/>
       </w:rPr>
-      <w:t>XXX-X-XXXX-XXXX-X/XX/$XX.00 ©20XX IEEE</w:t>
+      <w:t>Dominic Shore</w:t>
+    </w:r>
+    <w:r>
+      <w:rPr>
+        <w:sz w:val="16"/>
+        <w:szCs w:val="16"/>
+      </w:rPr>
+      <w:t xml:space="preserve"> </w:t>
+    </w:r>
+    <w:r>
+      <w:rPr>
+        <w:sz w:val="16"/>
+        <w:szCs w:val="16"/>
+      </w:rPr>
+      <w:t>(z5334777)</w:t>
     </w:r>
   </w:p>
 </w:ftr>
@@ -2837,6 +3952,155 @@
     </w:lvl>
   </w:abstractNum>
   <w:abstractNum w:abstractNumId="15" w15:restartNumberingAfterBreak="0">
+    <w:nsid w:val="37CB2AB7"/>
+    <w:multiLevelType w:val="multilevel"/>
+    <w:tmpl w:val="E362B364"/>
+    <w:lvl w:ilvl="0">
+      <w:start w:val="1"/>
+      <w:numFmt w:val="bullet"/>
+      <w:lvlText w:val=""/>
+      <w:lvlJc w:val="start"/>
+      <w:pPr>
+        <w:tabs>
+          <w:tab w:val="num" w:pos="36pt"/>
+        </w:tabs>
+        <w:ind w:start="36pt" w:hanging="18pt"/>
+      </w:pPr>
+      <w:rPr>
+        <w:rFonts w:ascii="Symbol" w:hAnsi="Symbol" w:hint="default"/>
+        <w:sz w:val="20"/>
+      </w:rPr>
+    </w:lvl>
+    <w:lvl w:ilvl="1" w:tentative="1">
+      <w:start w:val="1"/>
+      <w:numFmt w:val="bullet"/>
+      <w:lvlText w:val="o"/>
+      <w:lvlJc w:val="start"/>
+      <w:pPr>
+        <w:tabs>
+          <w:tab w:val="num" w:pos="72pt"/>
+        </w:tabs>
+        <w:ind w:start="72pt" w:hanging="18pt"/>
+      </w:pPr>
+      <w:rPr>
+        <w:rFonts w:ascii="Courier New" w:hAnsi="Courier New" w:hint="default"/>
+        <w:sz w:val="20"/>
+      </w:rPr>
+    </w:lvl>
+    <w:lvl w:ilvl="2" w:tentative="1">
+      <w:start w:val="1"/>
+      <w:numFmt w:val="bullet"/>
+      <w:lvlText w:val=""/>
+      <w:lvlJc w:val="start"/>
+      <w:pPr>
+        <w:tabs>
+          <w:tab w:val="num" w:pos="108pt"/>
+        </w:tabs>
+        <w:ind w:start="108pt" w:hanging="18pt"/>
+      </w:pPr>
+      <w:rPr>
+        <w:rFonts w:ascii="Wingdings" w:hAnsi="Wingdings" w:hint="default"/>
+        <w:sz w:val="20"/>
+      </w:rPr>
+    </w:lvl>
+    <w:lvl w:ilvl="3" w:tentative="1">
+      <w:start w:val="1"/>
+      <w:numFmt w:val="bullet"/>
+      <w:lvlText w:val=""/>
+      <w:lvlJc w:val="start"/>
+      <w:pPr>
+        <w:tabs>
+          <w:tab w:val="num" w:pos="144pt"/>
+        </w:tabs>
+        <w:ind w:start="144pt" w:hanging="18pt"/>
+      </w:pPr>
+      <w:rPr>
+        <w:rFonts w:ascii="Wingdings" w:hAnsi="Wingdings" w:hint="default"/>
+        <w:sz w:val="20"/>
+      </w:rPr>
+    </w:lvl>
+    <w:lvl w:ilvl="4" w:tentative="1">
+      <w:start w:val="1"/>
+      <w:numFmt w:val="bullet"/>
+      <w:lvlText w:val=""/>
+      <w:lvlJc w:val="start"/>
+      <w:pPr>
+        <w:tabs>
+          <w:tab w:val="num" w:pos="180pt"/>
+        </w:tabs>
+        <w:ind w:start="180pt" w:hanging="18pt"/>
+      </w:pPr>
+      <w:rPr>
+        <w:rFonts w:ascii="Wingdings" w:hAnsi="Wingdings" w:hint="default"/>
+        <w:sz w:val="20"/>
+      </w:rPr>
+    </w:lvl>
+    <w:lvl w:ilvl="5" w:tentative="1">
+      <w:start w:val="1"/>
+      <w:numFmt w:val="bullet"/>
+      <w:lvlText w:val=""/>
+      <w:lvlJc w:val="start"/>
+      <w:pPr>
+        <w:tabs>
+          <w:tab w:val="num" w:pos="216pt"/>
+        </w:tabs>
+        <w:ind w:start="216pt" w:hanging="18pt"/>
+      </w:pPr>
+      <w:rPr>
+        <w:rFonts w:ascii="Wingdings" w:hAnsi="Wingdings" w:hint="default"/>
+        <w:sz w:val="20"/>
+      </w:rPr>
+    </w:lvl>
+    <w:lvl w:ilvl="6" w:tentative="1">
+      <w:start w:val="1"/>
+      <w:numFmt w:val="bullet"/>
+      <w:lvlText w:val=""/>
+      <w:lvlJc w:val="start"/>
+      <w:pPr>
+        <w:tabs>
+          <w:tab w:val="num" w:pos="252pt"/>
+        </w:tabs>
+        <w:ind w:start="252pt" w:hanging="18pt"/>
+      </w:pPr>
+      <w:rPr>
+        <w:rFonts w:ascii="Wingdings" w:hAnsi="Wingdings" w:hint="default"/>
+        <w:sz w:val="20"/>
+      </w:rPr>
+    </w:lvl>
+    <w:lvl w:ilvl="7" w:tentative="1">
+      <w:start w:val="1"/>
+      <w:numFmt w:val="bullet"/>
+      <w:lvlText w:val=""/>
+      <w:lvlJc w:val="start"/>
+      <w:pPr>
+        <w:tabs>
+          <w:tab w:val="num" w:pos="288pt"/>
+        </w:tabs>
+        <w:ind w:start="288pt" w:hanging="18pt"/>
+      </w:pPr>
+      <w:rPr>
+        <w:rFonts w:ascii="Wingdings" w:hAnsi="Wingdings" w:hint="default"/>
+        <w:sz w:val="20"/>
+      </w:rPr>
+    </w:lvl>
+    <w:lvl w:ilvl="8" w:tentative="1">
+      <w:start w:val="1"/>
+      <w:numFmt w:val="bullet"/>
+      <w:lvlText w:val=""/>
+      <w:lvlJc w:val="start"/>
+      <w:pPr>
+        <w:tabs>
+          <w:tab w:val="num" w:pos="324pt"/>
+        </w:tabs>
+        <w:ind w:start="324pt" w:hanging="18pt"/>
+      </w:pPr>
+      <w:rPr>
+        <w:rFonts w:ascii="Wingdings" w:hAnsi="Wingdings" w:hint="default"/>
+        <w:sz w:val="20"/>
+      </w:rPr>
+    </w:lvl>
+  </w:abstractNum>
+  <w:abstractNum w:abstractNumId="16" w15:restartNumberingAfterBreak="0">
     <w:nsid w:val="39E54FC6"/>
     <w:multiLevelType w:val="singleLevel"/>
     <w:tmpl w:val="5B7288D4"/>
@@ -2856,7 +4120,7 @@
       </w:rPr>
     </w:lvl>
   </w:abstractNum>
-  <w:abstractNum w:abstractNumId="16" w15:restartNumberingAfterBreak="0">
+  <w:abstractNum w:abstractNumId="17" w15:restartNumberingAfterBreak="0">
     <w:nsid w:val="4189603E"/>
     <w:multiLevelType w:val="multilevel"/>
     <w:tmpl w:val="0AB06E12"/>
@@ -3063,7 +4327,7 @@
       </w:rPr>
     </w:lvl>
   </w:abstractNum>
-  <w:abstractNum w:abstractNumId="17" w15:restartNumberingAfterBreak="0">
+  <w:abstractNum w:abstractNumId="18" w15:restartNumberingAfterBreak="0">
     <w:nsid w:val="493C3F76"/>
     <w:multiLevelType w:val="hybridMultilevel"/>
     <w:tmpl w:val="9A9E418C"/>
@@ -3174,7 +4438,7 @@
       </w:pPr>
     </w:lvl>
   </w:abstractNum>
-  <w:abstractNum w:abstractNumId="18" w15:restartNumberingAfterBreak="0">
+  <w:abstractNum w:abstractNumId="19" w15:restartNumberingAfterBreak="0">
     <w:nsid w:val="52CA544A"/>
     <w:multiLevelType w:val="singleLevel"/>
     <w:tmpl w:val="AED6D67E"/>
@@ -3201,7 +4465,7 @@
       </w:rPr>
     </w:lvl>
   </w:abstractNum>
-  <w:abstractNum w:abstractNumId="19" w15:restartNumberingAfterBreak="0">
+  <w:abstractNum w:abstractNumId="20" w15:restartNumberingAfterBreak="0">
     <w:nsid w:val="6C402C58"/>
     <w:multiLevelType w:val="hybridMultilevel"/>
     <w:tmpl w:val="9A1CA078"/>
@@ -3346,7 +4610,7 @@
       </w:rPr>
     </w:lvl>
   </w:abstractNum>
-  <w:abstractNum w:abstractNumId="20" w15:restartNumberingAfterBreak="0">
+  <w:abstractNum w:abstractNumId="21" w15:restartNumberingAfterBreak="0">
     <w:nsid w:val="6CD32DA8"/>
     <w:multiLevelType w:val="singleLevel"/>
     <w:tmpl w:val="166470C2"/>
@@ -3376,31 +4640,31 @@
     <w:abstractNumId w:val="14"/>
   </w:num>
   <w:num w:numId="2" w16cid:durableId="1304505157">
-    <w:abstractNumId w:val="19"/>
+    <w:abstractNumId w:val="20"/>
   </w:num>
   <w:num w:numId="3" w16cid:durableId="1873422344">
     <w:abstractNumId w:val="13"/>
   </w:num>
   <w:num w:numId="4" w16cid:durableId="1662000161">
-    <w:abstractNumId w:val="16"/>
+    <w:abstractNumId w:val="17"/>
   </w:num>
   <w:num w:numId="5" w16cid:durableId="1271165908">
-    <w:abstractNumId w:val="16"/>
+    <w:abstractNumId w:val="17"/>
   </w:num>
   <w:num w:numId="6" w16cid:durableId="1968854059">
-    <w:abstractNumId w:val="16"/>
+    <w:abstractNumId w:val="17"/>
   </w:num>
   <w:num w:numId="7" w16cid:durableId="1166944703">
-    <w:abstractNumId w:val="16"/>
+    <w:abstractNumId w:val="17"/>
   </w:num>
   <w:num w:numId="8" w16cid:durableId="2017069669">
-    <w:abstractNumId w:val="18"/>
+    <w:abstractNumId w:val="19"/>
   </w:num>
   <w:num w:numId="9" w16cid:durableId="1684357379">
-    <w:abstractNumId w:val="20"/>
+    <w:abstractNumId w:val="21"/>
   </w:num>
   <w:num w:numId="10" w16cid:durableId="2008629562">
-    <w:abstractNumId w:val="15"/>
+    <w:abstractNumId w:val="16"/>
   </w:num>
   <w:num w:numId="11" w16cid:durableId="499465273">
     <w:abstractNumId w:val="12"/>
@@ -3442,7 +4706,10 @@
     <w:abstractNumId w:val="1"/>
   </w:num>
   <w:num w:numId="24" w16cid:durableId="1506290008">
-    <w:abstractNumId w:val="17"/>
+    <w:abstractNumId w:val="18"/>
+  </w:num>
+  <w:num w:numId="25" w16cid:durableId="1488352753">
+    <w:abstractNumId w:val="15"/>
   </w:num>
 </w:numbering>
 </file>
@@ -4187,6 +5454,21 @@
     <w:link w:val="Footer"/>
     <w:rsid w:val="001A3B3D"/>
   </w:style>
+  <w:style w:type="paragraph" w:customStyle="1" w:styleId="amber-el">
+    <w:name w:val="amber-el"/>
+    <w:basedOn w:val="Normal"/>
+    <w:rsid w:val="008958B1"/>
+    <w:pPr>
+      <w:spacing w:before="5pt" w:beforeAutospacing="1" w:after="5pt" w:afterAutospacing="1"/>
+      <w:jc w:val="start"/>
+    </w:pPr>
+    <w:rPr>
+      <w:rFonts w:eastAsia="Times New Roman"/>
+      <w:sz w:val="24"/>
+      <w:szCs w:val="24"/>
+      <w:lang w:val="en-AU" w:eastAsia="en-AU"/>
+    </w:rPr>
+  </w:style>
 </w:styles>
 </file>
 

</xml_diff>

<commit_message>
Commit of report before previous checkout
</commit_message>
<xml_diff>
--- a/assignment_3/IEEE_conference-template-a4.docx
+++ b/assignment_3/IEEE_conference-template-a4.docx
@@ -188,19 +188,81 @@
         <w:rPr>
           <w:lang w:val="en-AU"/>
         </w:rPr>
-        <w:t>”[</w:t>
-      </w:r>
-      <w:r>
-        <w:rPr>
-          <w:lang w:val="en-AU"/>
-        </w:rPr>
-        <w:t>1].</w:t>
-      </w:r>
-      <w:r>
-        <w:rPr>
-          <w:lang w:val="en-AU"/>
-        </w:rPr>
-        <w:t xml:space="preserve"> If such a model yielded a sufficiently high level of accuracy it could help regulatory authorities to calibrate minimum size requirements in order to maximise the value of </w:t>
+        <w:t>”</w:t>
+      </w:r>
+      <w:r>
+        <w:rPr>
+          <w:lang w:val="en-AU"/>
+        </w:rPr>
+        <w:t xml:space="preserve"> </w:t>
+      </w:r>
+      <w:r>
+        <w:rPr>
+          <w:lang w:val="en-AU"/>
+        </w:rPr>
+        <w:t>[</w:t>
+      </w:r>
+      <w:r>
+        <w:rPr>
+          <w:lang w:val="en-AU"/>
+        </w:rPr>
+        <w:t>1</w:t>
+      </w:r>
+      <w:r>
+        <w:rPr>
+          <w:lang w:val="en-AU"/>
+        </w:rPr>
+        <w:t>].</w:t>
+      </w:r>
+      <w:r>
+        <w:rPr>
+          <w:lang w:val="en-AU"/>
+        </w:rPr>
+        <w:t xml:space="preserve"> This can be a time consuming and tedious task which must necessarily be performed after the fish has perished.</w:t>
+      </w:r>
+      <w:r>
+        <w:rPr>
+          <w:lang w:val="en-AU"/>
+        </w:rPr>
+        <w:t xml:space="preserve"> </w:t>
+      </w:r>
+      <w:r>
+        <w:rPr>
+          <w:lang w:val="en-AU"/>
+        </w:rPr>
+        <w:t>If a model could be developed to assess the age of the abalone by inputting size and weight measurement prior to despatching the fish,</w:t>
+      </w:r>
+      <w:r>
+        <w:rPr>
+          <w:lang w:val="en-AU"/>
+        </w:rPr>
+        <w:t xml:space="preserve"> it could help regulatory authorities to </w:t>
+      </w:r>
+      <w:r>
+        <w:rPr>
+          <w:lang w:val="en-AU"/>
+        </w:rPr>
+        <w:t xml:space="preserve">better </w:t>
+      </w:r>
+      <w:r>
+        <w:rPr>
+          <w:lang w:val="en-AU"/>
+        </w:rPr>
+        <w:t xml:space="preserve">calibrate minimum size requirements </w:t>
+      </w:r>
+      <w:proofErr w:type="gramStart"/>
+      <w:r>
+        <w:rPr>
+          <w:lang w:val="en-AU"/>
+        </w:rPr>
+        <w:t>in order to</w:t>
+      </w:r>
+      <w:proofErr w:type="gramEnd"/>
+      <w:r>
+        <w:rPr>
+          <w:lang w:val="en-AU"/>
+        </w:rPr>
+        <w:t xml:space="preserve"> maximise the value of </w:t>
       </w:r>
       <w:r>
         <w:rPr>
@@ -230,7 +292,13 @@
         <w:rPr>
           <w:lang w:val="en-AU"/>
         </w:rPr>
-        <w:t>reproduction.</w:t>
+        <w:t>having given the fish a sufficiently long period to reproduce</w:t>
+      </w:r>
+      <w:r>
+        <w:rPr>
+          <w:lang w:val="en-AU"/>
+        </w:rPr>
+        <w:t>.</w:t>
       </w:r>
     </w:p>
     <w:p>
@@ -244,7 +312,31 @@
         <w:rPr>
           <w:lang w:val="en-AU"/>
         </w:rPr>
-        <w:t>This paper presents a series of models which were designed to p</w:t>
+        <w:t xml:space="preserve">This paper presents a </w:t>
+      </w:r>
+      <w:r>
+        <w:rPr>
+          <w:lang w:val="en-AU"/>
+        </w:rPr>
+        <w:t xml:space="preserve">sequence </w:t>
+      </w:r>
+      <w:r>
+        <w:rPr>
+          <w:lang w:val="en-AU"/>
+        </w:rPr>
+        <w:t xml:space="preserve">of models </w:t>
+      </w:r>
+      <w:r>
+        <w:rPr>
+          <w:lang w:val="en-AU"/>
+        </w:rPr>
+        <w:t xml:space="preserve">have been developed </w:t>
+      </w:r>
+      <w:r>
+        <w:rPr>
+          <w:lang w:val="en-AU"/>
+        </w:rPr>
+        <w:t>to p</w:t>
       </w:r>
       <w:r>
         <w:rPr>
@@ -262,7 +354,19 @@
         <w:rPr>
           <w:lang w:val="en-AU"/>
         </w:rPr>
-        <w:t xml:space="preserve">of abalone from physical measurements. </w:t>
+        <w:t>of abalone from physical measurements</w:t>
+      </w:r>
+      <w:r>
+        <w:rPr>
+          <w:lang w:val="en-AU"/>
+        </w:rPr>
+        <w:t xml:space="preserve"> which can be taken prior to despatching the fish</w:t>
+      </w:r>
+      <w:r>
+        <w:rPr>
+          <w:lang w:val="en-AU"/>
+        </w:rPr>
+        <w:t xml:space="preserve">. </w:t>
       </w:r>
       <w:r>
         <w:rPr>
@@ -286,13 +390,71 @@
         <w:rPr>
           <w:lang w:val="en-AU"/>
         </w:rPr>
-        <w:t xml:space="preserve"> using Keras</w:t>
-      </w:r>
-      <w:r>
-        <w:rPr>
-          <w:lang w:val="en-AU"/>
-        </w:rPr>
-        <w:t xml:space="preserve"> and sklearn libraries in python.</w:t>
+        <w:t xml:space="preserve"> using </w:t>
+      </w:r>
+      <w:proofErr w:type="spellStart"/>
+      <w:r>
+        <w:rPr>
+          <w:lang w:val="en-AU"/>
+        </w:rPr>
+        <w:t>Keras</w:t>
+      </w:r>
+      <w:proofErr w:type="spellEnd"/>
+      <w:r>
+        <w:rPr>
+          <w:lang w:val="en-AU"/>
+        </w:rPr>
+        <w:t xml:space="preserve"> [</w:t>
+      </w:r>
+      <w:r>
+        <w:rPr>
+          <w:lang w:val="en-AU"/>
+        </w:rPr>
+        <w:t>2</w:t>
+      </w:r>
+      <w:r>
+        <w:rPr>
+          <w:lang w:val="en-AU"/>
+        </w:rPr>
+        <w:t xml:space="preserve">] </w:t>
+      </w:r>
+      <w:r>
+        <w:rPr>
+          <w:lang w:val="en-AU"/>
+        </w:rPr>
+        <w:t xml:space="preserve">and </w:t>
+      </w:r>
+      <w:proofErr w:type="spellStart"/>
+      <w:r>
+        <w:rPr>
+          <w:lang w:val="en-AU"/>
+        </w:rPr>
+        <w:t>sklearn</w:t>
+      </w:r>
+      <w:proofErr w:type="spellEnd"/>
+      <w:r>
+        <w:rPr>
+          <w:lang w:val="en-AU"/>
+        </w:rPr>
+        <w:t xml:space="preserve"> [</w:t>
+      </w:r>
+      <w:r>
+        <w:rPr>
+          <w:lang w:val="en-AU"/>
+        </w:rPr>
+        <w:t>3</w:t>
+      </w:r>
+      <w:r>
+        <w:rPr>
+          <w:lang w:val="en-AU"/>
+        </w:rPr>
+        <w:t>]</w:t>
+      </w:r>
+      <w:r>
+        <w:rPr>
+          <w:lang w:val="en-AU"/>
+        </w:rPr>
+        <w:t xml:space="preserve"> libraries in python.</w:t>
       </w:r>
     </w:p>
     <w:p>
@@ -326,13 +488,45 @@
         <w:rPr>
           <w:lang w:val="en-AU"/>
         </w:rPr>
-        <w:t xml:space="preserve">The abalone data was sourced from the University of California Irvine online repository of datasets[2]. </w:t>
-      </w:r>
-      <w:r>
-        <w:rPr>
-          <w:lang w:val="en-AU"/>
-        </w:rPr>
-        <w:t xml:space="preserve">In order to ensure that the results were not unduly influenced by the presences of outliers in the data each variable was examined. Using a combination of summary statistics and data visualisation the variable </w:t>
+        <w:t>The abalone data was sourced from the University of California Irvine online repository of datasets</w:t>
+      </w:r>
+      <w:r>
+        <w:rPr>
+          <w:lang w:val="en-AU"/>
+        </w:rPr>
+        <w:t xml:space="preserve"> </w:t>
+      </w:r>
+      <w:r>
+        <w:rPr>
+          <w:lang w:val="en-AU"/>
+        </w:rPr>
+        <w:t>[</w:t>
+      </w:r>
+      <w:r>
+        <w:rPr>
+          <w:lang w:val="en-AU"/>
+        </w:rPr>
+        <w:t>4</w:t>
+      </w:r>
+      <w:r>
+        <w:rPr>
+          <w:lang w:val="en-AU"/>
+        </w:rPr>
+        <w:t xml:space="preserve">]. </w:t>
+      </w:r>
+      <w:proofErr w:type="gramStart"/>
+      <w:r>
+        <w:rPr>
+          <w:lang w:val="en-AU"/>
+        </w:rPr>
+        <w:t>In order to</w:t>
+      </w:r>
+      <w:proofErr w:type="gramEnd"/>
+      <w:r>
+        <w:rPr>
+          <w:lang w:val="en-AU"/>
+        </w:rPr>
+        <w:t xml:space="preserve"> ensure that the results were not unduly influenced by the presences of outliers in the data each variable was examined. Using a combination of summary statistics and data visualisation the variable </w:t>
       </w:r>
       <w:r>
         <w:rPr>
@@ -474,7 +668,21 @@
         <w:rPr>
           <w:lang w:val="en-AU"/>
         </w:rPr>
-        <w:t>This new variable was named ‘ring_class’</w:t>
+        <w:t>This new variable was named ‘</w:t>
+      </w:r>
+      <w:proofErr w:type="spellStart"/>
+      <w:r>
+        <w:rPr>
+          <w:lang w:val="en-AU"/>
+        </w:rPr>
+        <w:t>ring_class</w:t>
+      </w:r>
+      <w:proofErr w:type="spellEnd"/>
+      <w:r>
+        <w:rPr>
+          <w:lang w:val="en-AU"/>
+        </w:rPr>
+        <w:t>’</w:t>
       </w:r>
       <w:r>
         <w:rPr>
@@ -486,13 +694,7 @@
         <w:rPr>
           <w:lang w:val="en-AU"/>
         </w:rPr>
-        <w:t xml:space="preserve"> </w:t>
-      </w:r>
-      <w:r>
-        <w:rPr>
-          <w:lang w:val="en-AU"/>
-        </w:rPr>
-        <w:t xml:space="preserve">To help the models deal with a categorical target </w:t>
+        <w:t xml:space="preserve"> To help the models deal with a categorical target </w:t>
       </w:r>
       <w:r>
         <w:rPr>
@@ -504,7 +706,35 @@
         <w:rPr>
           <w:lang w:val="en-AU"/>
         </w:rPr>
-        <w:t xml:space="preserve"> more easily it was converted using the OneHotEncoder method in sklearn. New variables were created for each category. The ring class variable one-hot encoding can be represented graphically as follows:</w:t>
+        <w:t xml:space="preserve"> more easily it was converted using the </w:t>
+      </w:r>
+      <w:proofErr w:type="spellStart"/>
+      <w:r>
+        <w:rPr>
+          <w:lang w:val="en-AU"/>
+        </w:rPr>
+        <w:t>OneHotEncoder</w:t>
+      </w:r>
+      <w:proofErr w:type="spellEnd"/>
+      <w:r>
+        <w:rPr>
+          <w:lang w:val="en-AU"/>
+        </w:rPr>
+        <w:t xml:space="preserve"> method in </w:t>
+      </w:r>
+      <w:proofErr w:type="spellStart"/>
+      <w:r>
+        <w:rPr>
+          <w:lang w:val="en-AU"/>
+        </w:rPr>
+        <w:t>sklearn</w:t>
+      </w:r>
+      <w:proofErr w:type="spellEnd"/>
+      <w:r>
+        <w:rPr>
+          <w:lang w:val="en-AU"/>
+        </w:rPr>
+        <w:t>. New variables were created for each category. The ring class variable one-hot encoding can be represented graphically as follows:</w:t>
       </w:r>
     </w:p>
     <w:p>
@@ -578,7 +808,35 @@
         <w:rPr>
           <w:lang w:val="en-AU"/>
         </w:rPr>
-        <w:t xml:space="preserve">Similarly, the variable ‘sex’ was transformed using sklearn’s OrdinalEncoder to alter the representation of the flags M (for Male), F (Female), and I (Infant) to 0, 1, and 2 respectively. </w:t>
+        <w:t xml:space="preserve">Similarly, the variable ‘sex’ was transformed using </w:t>
+      </w:r>
+      <w:proofErr w:type="spellStart"/>
+      <w:r>
+        <w:rPr>
+          <w:lang w:val="en-AU"/>
+        </w:rPr>
+        <w:t>sklearn’s</w:t>
+      </w:r>
+      <w:proofErr w:type="spellEnd"/>
+      <w:r>
+        <w:rPr>
+          <w:lang w:val="en-AU"/>
+        </w:rPr>
+        <w:t xml:space="preserve"> </w:t>
+      </w:r>
+      <w:proofErr w:type="spellStart"/>
+      <w:r>
+        <w:rPr>
+          <w:lang w:val="en-AU"/>
+        </w:rPr>
+        <w:t>OrdinalEncoder</w:t>
+      </w:r>
+      <w:proofErr w:type="spellEnd"/>
+      <w:r>
+        <w:rPr>
+          <w:lang w:val="en-AU"/>
+        </w:rPr>
+        <w:t xml:space="preserve"> to alter the representation of the flags M (for Male), F (Female), and I (Infant) to 0, 1, and 2 respectively. </w:t>
       </w:r>
     </w:p>
     <w:p>
@@ -664,7 +922,139 @@
         <w:rPr>
           <w:lang w:val="en-AU"/>
         </w:rPr>
-        <w:t>) were normalised so as to range between the values of 0 and 1. This was achieved with the use of sklearn’s MinMaxScaler.</w:t>
+        <w:t xml:space="preserve">) were normalised </w:t>
+      </w:r>
+      <w:proofErr w:type="gramStart"/>
+      <w:r>
+        <w:rPr>
+          <w:lang w:val="en-AU"/>
+        </w:rPr>
+        <w:t>so as to</w:t>
+      </w:r>
+      <w:proofErr w:type="gramEnd"/>
+      <w:r>
+        <w:rPr>
+          <w:lang w:val="en-AU"/>
+        </w:rPr>
+        <w:t xml:space="preserve"> range between the values of 0 and 1. This was achieved with the use of </w:t>
+      </w:r>
+      <w:proofErr w:type="spellStart"/>
+      <w:r>
+        <w:rPr>
+          <w:lang w:val="en-AU"/>
+        </w:rPr>
+        <w:t>sklearn’s</w:t>
+      </w:r>
+      <w:proofErr w:type="spellEnd"/>
+      <w:r>
+        <w:rPr>
+          <w:lang w:val="en-AU"/>
+        </w:rPr>
+        <w:t xml:space="preserve"> </w:t>
+      </w:r>
+      <w:proofErr w:type="spellStart"/>
+      <w:r>
+        <w:rPr>
+          <w:lang w:val="en-AU"/>
+        </w:rPr>
+        <w:t>MinMaxScaler</w:t>
+      </w:r>
+      <w:proofErr w:type="spellEnd"/>
+      <w:r>
+        <w:rPr>
+          <w:lang w:val="en-AU"/>
+        </w:rPr>
+        <w:t>.</w:t>
+      </w:r>
+    </w:p>
+    <w:p>
+      <w:pPr>
+        <w:pStyle w:val="BodyText"/>
+        <w:rPr>
+          <w:lang w:val="en-AU"/>
+        </w:rPr>
+      </w:pPr>
+      <w:r>
+        <w:rPr>
+          <w:lang w:val="en-AU"/>
+        </w:rPr>
+        <w:t xml:space="preserve">These transformations were each fit to the data using the Pipeline feature in </w:t>
+      </w:r>
+      <w:proofErr w:type="spellStart"/>
+      <w:r>
+        <w:rPr>
+          <w:lang w:val="en-AU"/>
+        </w:rPr>
+        <w:t>sklearn</w:t>
+      </w:r>
+      <w:proofErr w:type="spellEnd"/>
+      <w:r>
+        <w:rPr>
+          <w:lang w:val="en-AU"/>
+        </w:rPr>
+        <w:t xml:space="preserve">. The Pipeline function can be </w:t>
+      </w:r>
+      <w:r>
+        <w:rPr>
+          <w:lang w:val="en-AU"/>
+        </w:rPr>
+        <w:t xml:space="preserve">useful as there is often a fixed sequence of steps in processing the data, for example feature selection, </w:t>
+      </w:r>
+      <w:proofErr w:type="gramStart"/>
+      <w:r>
+        <w:rPr>
+          <w:lang w:val="en-AU"/>
+        </w:rPr>
+        <w:t>normalization</w:t>
+      </w:r>
+      <w:proofErr w:type="gramEnd"/>
+      <w:r>
+        <w:rPr>
+          <w:lang w:val="en-AU"/>
+        </w:rPr>
+        <w:t xml:space="preserve"> and classification</w:t>
+      </w:r>
+      <w:r>
+        <w:rPr>
+          <w:lang w:val="en-AU"/>
+        </w:rPr>
+        <w:t xml:space="preserve"> [</w:t>
+      </w:r>
+      <w:r>
+        <w:rPr>
+          <w:lang w:val="en-AU"/>
+        </w:rPr>
+        <w:t>5</w:t>
+      </w:r>
+      <w:r>
+        <w:rPr>
+          <w:lang w:val="en-AU"/>
+        </w:rPr>
+        <w:t>]</w:t>
+      </w:r>
+      <w:r>
+        <w:rPr>
+          <w:lang w:val="en-AU"/>
+        </w:rPr>
+        <w:t>.</w:t>
+      </w:r>
+      <w:r>
+        <w:rPr>
+          <w:lang w:val="en-AU"/>
+        </w:rPr>
+        <w:t xml:space="preserve"> The code that was drawn on to inform the development of the pipeline in use was found in the text for this course</w:t>
+      </w:r>
+      <w:r>
+        <w:rPr>
+          <w:lang w:val="en-AU"/>
+        </w:rPr>
+        <w:t xml:space="preserve"> </w:t>
+      </w:r>
+      <w:r>
+        <w:rPr>
+          <w:lang w:val="en-AU"/>
+        </w:rPr>
+        <w:t>[6].</w:t>
       </w:r>
     </w:p>
     <w:p>
@@ -692,7 +1082,35 @@
         <w:rPr>
           <w:lang w:val="en-AU"/>
         </w:rPr>
-        <w:t>‘ring_class’ was found to be contain a large number of observations in Class 2 (8-10 years). This may be because of the previous minimum size restrictions</w:t>
+        <w:t>‘</w:t>
+      </w:r>
+      <w:proofErr w:type="spellStart"/>
+      <w:r>
+        <w:rPr>
+          <w:lang w:val="en-AU"/>
+        </w:rPr>
+        <w:t>ring_class</w:t>
+      </w:r>
+      <w:proofErr w:type="spellEnd"/>
+      <w:r>
+        <w:rPr>
+          <w:lang w:val="en-AU"/>
+        </w:rPr>
+        <w:t xml:space="preserve">’ was found to be contain </w:t>
+      </w:r>
+      <w:proofErr w:type="gramStart"/>
+      <w:r>
+        <w:rPr>
+          <w:lang w:val="en-AU"/>
+        </w:rPr>
+        <w:t>a large number of</w:t>
+      </w:r>
+      <w:proofErr w:type="gramEnd"/>
+      <w:r>
+        <w:rPr>
+          <w:lang w:val="en-AU"/>
+        </w:rPr>
+        <w:t xml:space="preserve"> observations in Class 2 (8-10 years). This may be because of the previous minimum size restrictions</w:t>
       </w:r>
       <w:r>
         <w:rPr>
@@ -716,13 +1134,25 @@
         <w:rPr>
           <w:lang w:val="en-AU"/>
         </w:rPr>
-        <w:t>harvest[</w:t>
-      </w:r>
-      <w:r>
-        <w:rPr>
-          <w:lang w:val="en-AU"/>
-        </w:rPr>
-        <w:t>4</w:t>
+        <w:t>harvest</w:t>
+      </w:r>
+      <w:r>
+        <w:rPr>
+          <w:lang w:val="en-AU"/>
+        </w:rPr>
+        <w:t xml:space="preserve"> </w:t>
+      </w:r>
+      <w:r>
+        <w:rPr>
+          <w:lang w:val="en-AU"/>
+        </w:rPr>
+        <w:t>[</w:t>
+      </w:r>
+      <w:r>
+        <w:rPr>
+          <w:lang w:val="en-AU"/>
+        </w:rPr>
+        <w:t>7</w:t>
       </w:r>
       <w:r>
         <w:rPr>
@@ -749,6 +1179,7 @@
           <w:noProof/>
           <w:lang w:val="en-AU"/>
         </w:rPr>
+        <w:lastRenderedPageBreak/>
         <w:drawing>
           <wp:inline distT="0" distB="0" distL="0" distR="0" wp14:anchorId="59447A87" wp14:editId="542F5F41">
             <wp:extent cx="2948994" cy="2442950"/>
@@ -805,7 +1236,6 @@
         <w:rPr>
           <w:lang w:val="en-AU"/>
         </w:rPr>
-        <w:lastRenderedPageBreak/>
         <w:t>The distribution of each of the variables in the abalone dataset was then examined graphically using histograms:</w:t>
       </w:r>
     </w:p>
@@ -987,7 +1417,21 @@
         <w:rPr>
           <w:lang w:val="en-AU"/>
         </w:rPr>
-        <w:t xml:space="preserve"> class variable. </w:t>
+        <w:t xml:space="preserve"> class variable.</w:t>
+      </w:r>
+    </w:p>
+    <w:p>
+      <w:pPr>
+        <w:pStyle w:val="BodyText"/>
+        <w:rPr>
+          <w:lang w:val="en-AU"/>
+        </w:rPr>
+      </w:pPr>
+      <w:r>
+        <w:rPr>
+          <w:lang w:val="en-AU"/>
+        </w:rPr>
+        <w:t>Ultimately, the dataset was broken into the Training set (which comprised 60% of the data) and the Test set (40% of the data).</w:t>
       </w:r>
     </w:p>
     <w:p>
@@ -1003,7 +1447,18 @@
         <w:pStyle w:val="BodyText"/>
       </w:pPr>
       <w:r>
-        <w:t>Four related models were constructed to assess the impact of changes in i) hidden neurons, ii) learning rates, iii) hidden layers, and iv) optimisers on the accuracy of the model in predicting the correct ring class.</w:t>
+        <w:t xml:space="preserve">Four related models were constructed to assess the impact of changes in </w:t>
+      </w:r>
+      <w:proofErr w:type="spellStart"/>
+      <w:r>
+        <w:t>i</w:t>
+      </w:r>
+      <w:proofErr w:type="spellEnd"/>
+      <w:r>
+        <w:t xml:space="preserve">) hidden neurons, ii) learning rates, iii) hidden </w:t>
+      </w:r>
+      <w:r>
+        <w:t>layers, and iv) optimisers on the accuracy of the model in predicting the correct ring class.</w:t>
       </w:r>
     </w:p>
     <w:p>
@@ -1047,7 +1502,21 @@
         <w:rPr>
           <w:lang w:val="en-AU"/>
         </w:rPr>
-        <w:t xml:space="preserve">the size, weight and sex </w:t>
+        <w:t xml:space="preserve">the size, </w:t>
+      </w:r>
+      <w:proofErr w:type="gramStart"/>
+      <w:r>
+        <w:rPr>
+          <w:lang w:val="en-AU"/>
+        </w:rPr>
+        <w:t>weight</w:t>
+      </w:r>
+      <w:proofErr w:type="gramEnd"/>
+      <w:r>
+        <w:rPr>
+          <w:lang w:val="en-AU"/>
+        </w:rPr>
+        <w:t xml:space="preserve"> and sex </w:t>
       </w:r>
       <w:r>
         <w:rPr>
@@ -1073,19 +1542,7 @@
         <w:rPr>
           <w:lang w:val="en-AU"/>
         </w:rPr>
-        <w:t xml:space="preserve">The initial round of experiments involved changes to the number of </w:t>
-      </w:r>
-      <w:r>
-        <w:rPr>
-          <w:lang w:val="en-AU"/>
-        </w:rPr>
-        <w:t xml:space="preserve">neurons </w:t>
-      </w:r>
-      <w:r>
-        <w:rPr>
-          <w:lang w:val="en-AU"/>
-        </w:rPr>
-        <w:t xml:space="preserve">in a single </w:t>
+        <w:t xml:space="preserve">The initial round of experiments involved changes to the number of neurons in a single </w:t>
       </w:r>
       <w:r>
         <w:rPr>
@@ -1129,6 +1586,7 @@
         </w:rPr>
         <w:t xml:space="preserve">to investigate the effect of differences in model capacity on accuracy. The testing included a hidden layer of size 5, 10, 15, and 20 with each being subject to a </w:t>
       </w:r>
+      <w:proofErr w:type="spellStart"/>
       <w:r>
         <w:rPr>
           <w:i/>
@@ -1137,6 +1595,7 @@
         </w:rPr>
         <w:t>relu</w:t>
       </w:r>
+      <w:proofErr w:type="spellEnd"/>
       <w:r>
         <w:rPr>
           <w:lang w:val="en-AU"/>
@@ -1153,7 +1612,35 @@
         <w:rPr>
           <w:lang w:val="en-AU"/>
         </w:rPr>
-        <w:t>output layer consisted of four neurons which corresponded to the ring class categories of the target variable.</w:t>
+        <w:t xml:space="preserve">output layer consisted of four neurons </w:t>
+      </w:r>
+      <w:r>
+        <w:rPr>
+          <w:lang w:val="en-AU"/>
+        </w:rPr>
+        <w:t xml:space="preserve">with </w:t>
+      </w:r>
+      <w:proofErr w:type="spellStart"/>
+      <w:r>
+        <w:rPr>
+          <w:i/>
+          <w:iCs/>
+          <w:lang w:val="en-AU"/>
+        </w:rPr>
+        <w:t>softmax</w:t>
+      </w:r>
+      <w:proofErr w:type="spellEnd"/>
+      <w:r>
+        <w:rPr>
+          <w:lang w:val="en-AU"/>
+        </w:rPr>
+        <w:t xml:space="preserve"> activation </w:t>
+      </w:r>
+      <w:r>
+        <w:rPr>
+          <w:lang w:val="en-AU"/>
+        </w:rPr>
+        <w:t>which corresponded to the ring class categories of the target variable.</w:t>
       </w:r>
       <w:r>
         <w:rPr>
@@ -1223,7 +1710,19 @@
         <w:rPr>
           <w:lang w:val="en-AU"/>
         </w:rPr>
-        <w:t xml:space="preserve">The third round of experiments investigated the impact of adding a second hidden layer to the network architecture while maintaining the optimal number of hidden layer neurons (from the initial experiment) and the optimal learning rate (from the pervious experiment). </w:t>
+        <w:t xml:space="preserve">The third round of experiments investigated the impact of adding a second hidden layer to the network architecture while maintaining the optimal number of hidden layer neurons (from the initial experiment) and the optimal learning rate (from the </w:t>
+      </w:r>
+      <w:r>
+        <w:rPr>
+          <w:lang w:val="en-AU"/>
+        </w:rPr>
+        <w:t>previous</w:t>
+      </w:r>
+      <w:r>
+        <w:rPr>
+          <w:lang w:val="en-AU"/>
+        </w:rPr>
+        <w:t xml:space="preserve"> experiment). </w:t>
       </w:r>
     </w:p>
     <w:p>
@@ -1237,13 +1736,41 @@
         <w:rPr>
           <w:lang w:val="en-AU"/>
         </w:rPr>
-        <w:t xml:space="preserve">Finally, the optimiser was changed in light of previously optimal architecture and hyperparameter settings. </w:t>
-      </w:r>
-      <w:r>
-        <w:rPr>
-          <w:lang w:val="en-AU"/>
-        </w:rPr>
-        <w:t xml:space="preserve">In the first three (i – iii) </w:t>
+        <w:t xml:space="preserve">Finally, the optimiser was changed </w:t>
+      </w:r>
+      <w:proofErr w:type="gramStart"/>
+      <w:r>
+        <w:rPr>
+          <w:lang w:val="en-AU"/>
+        </w:rPr>
+        <w:t>in light of</w:t>
+      </w:r>
+      <w:proofErr w:type="gramEnd"/>
+      <w:r>
+        <w:rPr>
+          <w:lang w:val="en-AU"/>
+        </w:rPr>
+        <w:t xml:space="preserve"> previously optimal architecture and hyperparameter settings. </w:t>
+      </w:r>
+      <w:r>
+        <w:rPr>
+          <w:lang w:val="en-AU"/>
+        </w:rPr>
+        <w:t>In the first three (</w:t>
+      </w:r>
+      <w:proofErr w:type="spellStart"/>
+      <w:r>
+        <w:rPr>
+          <w:lang w:val="en-AU"/>
+        </w:rPr>
+        <w:t>i</w:t>
+      </w:r>
+      <w:proofErr w:type="spellEnd"/>
+      <w:r>
+        <w:rPr>
+          <w:lang w:val="en-AU"/>
+        </w:rPr>
+        <w:t xml:space="preserve"> – iii) </w:t>
       </w:r>
       <w:r>
         <w:rPr>
@@ -1339,7 +1866,31 @@
         <w:rPr>
           <w:lang w:val="en-AU"/>
         </w:rPr>
-        <w:t>output to the total error, the algorithm performs a reverse pass to modify each parameter by moving it by a small fraction in the opposite direction of the gradient calculated using that rule[3].</w:t>
+        <w:t>output to the total error, the algorithm performs a reverse pass to modify each parameter by moving it by a small fraction in the opposite direction of the gradient calculated using that rule</w:t>
+      </w:r>
+      <w:r>
+        <w:rPr>
+          <w:lang w:val="en-AU"/>
+        </w:rPr>
+        <w:t xml:space="preserve"> </w:t>
+      </w:r>
+      <w:r>
+        <w:rPr>
+          <w:lang w:val="en-AU"/>
+        </w:rPr>
+        <w:t>[</w:t>
+      </w:r>
+      <w:r>
+        <w:rPr>
+          <w:lang w:val="en-AU"/>
+        </w:rPr>
+        <w:t>8</w:t>
+      </w:r>
+      <w:r>
+        <w:rPr>
+          <w:lang w:val="en-AU"/>
+        </w:rPr>
+        <w:t>].</w:t>
       </w:r>
     </w:p>
     <w:p>
@@ -1359,7 +1910,21 @@
         <w:rPr>
           <w:lang w:val="en-AU"/>
         </w:rPr>
-        <w:t>perhaps best seen as a variant on the combination of RMSProp and momentum</w:t>
+        <w:t xml:space="preserve">perhaps best seen as a variant on the combination of </w:t>
+      </w:r>
+      <w:proofErr w:type="spellStart"/>
+      <w:r>
+        <w:rPr>
+          <w:lang w:val="en-AU"/>
+        </w:rPr>
+        <w:t>RMSProp</w:t>
+      </w:r>
+      <w:proofErr w:type="spellEnd"/>
+      <w:r>
+        <w:rPr>
+          <w:lang w:val="en-AU"/>
+        </w:rPr>
+        <w:t xml:space="preserve"> and momentum</w:t>
       </w:r>
       <w:r>
         <w:rPr>
@@ -1395,7 +1960,21 @@
         <w:rPr>
           <w:lang w:val="en-AU"/>
         </w:rPr>
-        <w:t>the gradient. The most straightforward way to add momentum to RMSProp is to</w:t>
+        <w:t xml:space="preserve">the gradient. The most straightforward way to add momentum to </w:t>
+      </w:r>
+      <w:proofErr w:type="spellStart"/>
+      <w:r>
+        <w:rPr>
+          <w:lang w:val="en-AU"/>
+        </w:rPr>
+        <w:t>RMSProp</w:t>
+      </w:r>
+      <w:proofErr w:type="spellEnd"/>
+      <w:r>
+        <w:rPr>
+          <w:lang w:val="en-AU"/>
+        </w:rPr>
+        <w:t xml:space="preserve"> is to</w:t>
       </w:r>
       <w:r>
         <w:rPr>
@@ -1461,7 +2040,31 @@
         <w:rPr>
           <w:lang w:val="en-AU"/>
         </w:rPr>
-        <w:t>”[4].</w:t>
+        <w:t>”</w:t>
+      </w:r>
+      <w:r>
+        <w:rPr>
+          <w:lang w:val="en-AU"/>
+        </w:rPr>
+        <w:t xml:space="preserve"> </w:t>
+      </w:r>
+      <w:r>
+        <w:rPr>
+          <w:lang w:val="en-AU"/>
+        </w:rPr>
+        <w:t>[</w:t>
+      </w:r>
+      <w:r>
+        <w:rPr>
+          <w:lang w:val="en-AU"/>
+        </w:rPr>
+        <w:t>9</w:t>
+      </w:r>
+      <w:r>
+        <w:rPr>
+          <w:lang w:val="en-AU"/>
+        </w:rPr>
+        <w:t>].</w:t>
       </w:r>
     </w:p>
     <w:p>
@@ -1489,16 +2092,250 @@
         <w:pStyle w:val="Heading1"/>
       </w:pPr>
       <w:r>
+        <w:lastRenderedPageBreak/>
         <w:t>results</w:t>
       </w:r>
     </w:p>
     <w:p>
       <w:pPr>
+        <w:pStyle w:val="Heading2"/>
+      </w:pPr>
+      <w:r>
+        <w:t>Hidden neurons</w:t>
+      </w:r>
+    </w:p>
+    <w:p>
+      <w:pPr>
         <w:pStyle w:val="BodyText"/>
+        <w:rPr>
+          <w:lang w:val="en-AU"/>
+        </w:rPr>
       </w:pPr>
       <w:r>
         <w:t>In</w:t>
       </w:r>
+      <w:r>
+        <w:rPr>
+          <w:lang w:val="en-AU"/>
+        </w:rPr>
+        <w:t xml:space="preserve"> </w:t>
+      </w:r>
+      <w:r>
+        <w:rPr>
+          <w:lang w:val="en-AU"/>
+        </w:rPr>
+        <w:t xml:space="preserve">the first experiment various numbers of neurons were tested in the hidden layer. </w:t>
+      </w:r>
+      <w:r>
+        <w:rPr>
+          <w:lang w:val="en-AU"/>
+        </w:rPr>
+        <w:t xml:space="preserve">Each time the experiment was run, a new random sample were taken from </w:t>
+      </w:r>
+      <w:proofErr w:type="gramStart"/>
+      <w:r>
+        <w:rPr>
+          <w:lang w:val="en-AU"/>
+        </w:rPr>
+        <w:t>in order to</w:t>
+      </w:r>
+      <w:proofErr w:type="gramEnd"/>
+      <w:r>
+        <w:rPr>
+          <w:lang w:val="en-AU"/>
+        </w:rPr>
+        <w:t xml:space="preserve"> construct the Train and Test data sets. This process was repeated 10 times for the different number of neurons. To ensure that the results were comparable each experiment used a learning rate of 0.01.</w:t>
+      </w:r>
+    </w:p>
+    <w:p>
+      <w:pPr>
+        <w:pStyle w:val="BodyText"/>
+        <w:rPr>
+          <w:lang w:val="en-AU"/>
+        </w:rPr>
+      </w:pPr>
+      <w:r>
+        <w:rPr>
+          <w:lang w:val="en-AU"/>
+        </w:rPr>
+        <w:t>After performing this process for 5, 10, 15, and 20 neurons in the hidden layer the following results were observed:</w:t>
+      </w:r>
+    </w:p>
+    <w:p>
+      <w:pPr>
+        <w:pStyle w:val="BodyText"/>
+        <w:jc w:val="center"/>
+        <w:rPr>
+          <w:lang w:val="en-AU"/>
+        </w:rPr>
+      </w:pPr>
+      <w:r>
+        <w:rPr>
+          <w:noProof/>
+        </w:rPr>
+        <w:drawing>
+          <wp:inline distT="0" distB="0" distL="0" distR="0" wp14:anchorId="60A7408A" wp14:editId="2264AEA4">
+            <wp:extent cx="2218823" cy="485097"/>
+            <wp:effectExtent l="0" t="0" r="0" b="0"/>
+            <wp:docPr id="4" name="Picture 4" descr="Table&#10;&#10;Description automatically generated"/>
+            <wp:cNvGraphicFramePr>
+              <a:graphicFrameLocks xmlns:a="http://purl.oclc.org/ooxml/drawingml/main" noChangeAspect="1"/>
+            </wp:cNvGraphicFramePr>
+            <a:graphic xmlns:a="http://purl.oclc.org/ooxml/drawingml/main">
+              <a:graphicData uri="http://purl.oclc.org/ooxml/drawingml/picture">
+                <pic:pic xmlns:pic="http://purl.oclc.org/ooxml/drawingml/picture">
+                  <pic:nvPicPr>
+                    <pic:cNvPr id="4" name="Picture 4" descr="Table&#10;&#10;Description automatically generated"/>
+                    <pic:cNvPicPr/>
+                  </pic:nvPicPr>
+                  <pic:blipFill rotWithShape="1">
+                    <a:blip r:embed="rId14"/>
+                    <a:srcRect l="0.884%" b="7.62%"/>
+                    <a:stretch/>
+                  </pic:blipFill>
+                  <pic:spPr bwMode="auto">
+                    <a:xfrm>
+                      <a:off x="0" y="0"/>
+                      <a:ext cx="2261766" cy="494485"/>
+                    </a:xfrm>
+                    <a:prstGeom prst="rect">
+                      <a:avLst/>
+                    </a:prstGeom>
+                    <a:ln>
+                      <a:noFill/>
+                    </a:ln>
+                    <a:extLst>
+                      <a:ext uri="{53640926-AAD7-44D8-BBD7-CCE9431645EC}">
+                        <a14:shadowObscured xmlns:a14="http://schemas.microsoft.com/office/drawing/2010/main"/>
+                      </a:ext>
+                    </a:extLst>
+                  </pic:spPr>
+                </pic:pic>
+              </a:graphicData>
+            </a:graphic>
+          </wp:inline>
+        </w:drawing>
+      </w:r>
+    </w:p>
+    <w:p>
+      <w:pPr>
+        <w:pStyle w:val="figurecaption"/>
+      </w:pPr>
+      <w:r>
+        <w:t>Mean accuracy of 8-20-4 neuron network was 59.7%</w:t>
+      </w:r>
+    </w:p>
+    <w:p>
+      <w:pPr>
+        <w:jc w:val="both"/>
+        <w:rPr>
+          <w:rFonts w:ascii="Calibri" w:eastAsia="Times New Roman" w:hAnsi="Calibri" w:cs="Calibri"/>
+          <w:color w:val="000000"/>
+          <w:sz w:val="22"/>
+          <w:szCs w:val="22"/>
+          <w:lang w:val="en-AU" w:eastAsia="en-AU"/>
+        </w:rPr>
+      </w:pPr>
+      <w:r>
+        <w:rPr>
+          <w:lang w:val="en-AU"/>
+        </w:rPr>
+        <w:t>The whole testing procedure was run numerous times and the highest accuracy score frequently</w:t>
+      </w:r>
+      <w:r>
+        <w:rPr>
+          <w:lang w:val="en-AU"/>
+        </w:rPr>
+        <w:t xml:space="preserve"> switched between the 10 and 20 neuron hidden layer networks. </w:t>
+      </w:r>
+      <w:r>
+        <w:rPr>
+          <w:lang w:val="en-AU"/>
+        </w:rPr>
+        <w:t>However</w:t>
+      </w:r>
+      <w:r>
+        <w:rPr>
+          <w:lang w:val="en-AU"/>
+        </w:rPr>
+        <w:t xml:space="preserve">, the </w:t>
+      </w:r>
+      <w:proofErr w:type="gramStart"/>
+      <w:r>
+        <w:rPr>
+          <w:lang w:val="en-AU"/>
+        </w:rPr>
+        <w:t>20 layer</w:t>
+      </w:r>
+      <w:proofErr w:type="gramEnd"/>
+      <w:r>
+        <w:rPr>
+          <w:lang w:val="en-AU"/>
+        </w:rPr>
+        <w:t xml:space="preserve"> network did tend to outrank the 10 layer network over repeated tests.</w:t>
+      </w:r>
+      <w:r>
+        <w:rPr>
+          <w:lang w:val="en-AU"/>
+        </w:rPr>
+        <w:t xml:space="preserve"> The </w:t>
+      </w:r>
+      <w:r>
+        <w:rPr>
+          <w:lang w:val="en-AU"/>
+        </w:rPr>
+        <w:t xml:space="preserve">95% </w:t>
+      </w:r>
+      <w:r>
+        <w:rPr>
+          <w:lang w:val="en-AU"/>
+        </w:rPr>
+        <w:t xml:space="preserve">confidence interval for the mean is </w:t>
+      </w:r>
+      <w:r>
+        <w:rPr>
+          <w:lang w:val="en-AU"/>
+        </w:rPr>
+        <w:t>0.5801</w:t>
+      </w:r>
+      <w:r>
+        <w:rPr>
+          <w:lang w:val="en-AU"/>
+        </w:rPr>
+        <w:t xml:space="preserve"> - </w:t>
+      </w:r>
+      <w:r>
+        <w:rPr>
+          <w:lang w:val="en-AU"/>
+        </w:rPr>
+        <w:t>0.6145</w:t>
+      </w:r>
+      <w:r>
+        <w:rPr>
+          <w:lang w:val="en-AU"/>
+        </w:rPr>
+        <w:t>.</w:t>
+      </w:r>
+    </w:p>
+    <w:p>
+      <w:pPr>
+        <w:jc w:val="both"/>
+        <w:rPr>
+          <w:rFonts w:ascii="Calibri" w:eastAsia="Times New Roman" w:hAnsi="Calibri" w:cs="Calibri"/>
+          <w:color w:val="000000"/>
+          <w:sz w:val="22"/>
+          <w:szCs w:val="22"/>
+          <w:lang w:val="en-AU" w:eastAsia="en-AU"/>
+        </w:rPr>
+      </w:pPr>
+    </w:p>
+    <w:p>
+      <w:pPr>
+        <w:pStyle w:val="BodyText"/>
+        <w:rPr>
+          <w:lang w:val="en-AU"/>
+        </w:rPr>
+      </w:pPr>
     </w:p>
     <w:p>
       <w:r>
@@ -1521,7 +2358,7 @@
                     <pic:cNvPicPr/>
                   </pic:nvPicPr>
                   <pic:blipFill>
-                    <a:blip r:embed="rId14"/>
+                    <a:blip r:embed="rId15"/>
                     <a:stretch>
                       <a:fillRect/>
                     </a:stretch>
@@ -1549,1149 +2386,566 @@
       <w:r>
         <w:t>Representation of the final single layer net with 20 hidden nodes</w:t>
       </w:r>
+      <w:r>
+        <w:t xml:space="preserve"> [10]</w:t>
+      </w:r>
+    </w:p>
+    <w:p>
+      <w:pPr>
+        <w:pStyle w:val="BodyText"/>
+        <w:rPr>
+          <w:lang w:val="en-AU"/>
+        </w:rPr>
+      </w:pPr>
+      <w:r>
+        <w:rPr>
+          <w:lang w:val="en-AU"/>
+        </w:rPr>
+        <w:t>The 8-20-4 structure depicted in Fig. 7 was ultimately adopted as the basis for the continued experimentation in later questions.</w:t>
+      </w:r>
+    </w:p>
+    <w:p>
+      <w:pPr>
+        <w:pStyle w:val="Heading2"/>
+      </w:pPr>
+      <w:r>
+        <w:t>learning rates</w:t>
+      </w:r>
+    </w:p>
+    <w:p>
+      <w:pPr>
+        <w:pStyle w:val="BodyText"/>
+        <w:rPr>
+          <w:lang w:val="en-AU"/>
+        </w:rPr>
+      </w:pPr>
+      <w:r>
+        <w:rPr>
+          <w:lang w:val="en-AU"/>
+        </w:rPr>
+        <w:t xml:space="preserve">Using the model architecture outlined above the effect of changes in learning rates was investigated. The range of learning rates assessed began at 1e-1 and decremented in 10x steps to 1e-5 (inclusive). Taking the same approach to running the experiment 10 times for each variable as discussed in the </w:t>
+      </w:r>
+      <w:r>
+        <w:rPr>
+          <w:lang w:val="en-AU"/>
+        </w:rPr>
+        <w:t>previous section and in the Methodology the following maximum mean accuracy was observed when using a learning rate of 1e-2:</w:t>
+      </w:r>
+    </w:p>
+    <w:p>
+      <w:pPr>
+        <w:pStyle w:val="BodyText"/>
+        <w:jc w:val="center"/>
+        <w:rPr>
+          <w:lang w:val="en-AU"/>
+        </w:rPr>
+      </w:pPr>
+      <w:r>
+        <w:rPr>
+          <w:noProof/>
+        </w:rPr>
+        <w:drawing>
+          <wp:inline distT="0" distB="0" distL="0" distR="0" wp14:anchorId="63248432" wp14:editId="7304280F">
+            <wp:extent cx="1897039" cy="418291"/>
+            <wp:effectExtent l="0" t="0" r="0" b="1270"/>
+            <wp:docPr id="9" name="Picture 9" descr="Table&#10;&#10;Description automatically generated"/>
+            <wp:cNvGraphicFramePr>
+              <a:graphicFrameLocks xmlns:a="http://purl.oclc.org/ooxml/drawingml/main" noChangeAspect="1"/>
+            </wp:cNvGraphicFramePr>
+            <a:graphic xmlns:a="http://purl.oclc.org/ooxml/drawingml/main">
+              <a:graphicData uri="http://purl.oclc.org/ooxml/drawingml/picture">
+                <pic:pic xmlns:pic="http://purl.oclc.org/ooxml/drawingml/picture">
+                  <pic:nvPicPr>
+                    <pic:cNvPr id="9" name="Picture 9" descr="Table&#10;&#10;Description automatically generated"/>
+                    <pic:cNvPicPr/>
+                  </pic:nvPicPr>
+                  <pic:blipFill>
+                    <a:blip r:embed="rId16"/>
+                    <a:stretch>
+                      <a:fillRect/>
+                    </a:stretch>
+                  </pic:blipFill>
+                  <pic:spPr>
+                    <a:xfrm>
+                      <a:off x="0" y="0"/>
+                      <a:ext cx="1917080" cy="422710"/>
+                    </a:xfrm>
+                    <a:prstGeom prst="rect">
+                      <a:avLst/>
+                    </a:prstGeom>
+                  </pic:spPr>
+                </pic:pic>
+              </a:graphicData>
+            </a:graphic>
+          </wp:inline>
+        </w:drawing>
+      </w:r>
+    </w:p>
+    <w:p>
+      <w:pPr>
+        <w:pStyle w:val="figurecaption"/>
+      </w:pPr>
+      <w:r>
+        <w:t>Mean of the accuracy score was greatest at learning rate of 1e-2</w:t>
+      </w:r>
+    </w:p>
+    <w:p>
+      <w:pPr>
+        <w:pStyle w:val="BodyText"/>
+        <w:rPr>
+          <w:lang w:val="en-AU"/>
+        </w:rPr>
+      </w:pPr>
+      <w:r>
+        <w:rPr>
+          <w:lang w:val="en-AU"/>
+        </w:rPr>
+        <w:t xml:space="preserve">The 95% confidence interval for the mean is </w:t>
+      </w:r>
+      <w:r>
+        <w:rPr>
+          <w:lang w:val="en-AU"/>
+        </w:rPr>
+        <w:t>0.5750</w:t>
+      </w:r>
+      <w:r>
+        <w:rPr>
+          <w:lang w:val="en-AU"/>
+        </w:rPr>
+        <w:t xml:space="preserve"> - </w:t>
+      </w:r>
+      <w:r>
+        <w:rPr>
+          <w:lang w:val="en-AU"/>
+        </w:rPr>
+        <w:t>0.6199</w:t>
+      </w:r>
+      <w:r>
+        <w:rPr>
+          <w:lang w:val="en-AU"/>
+        </w:rPr>
+        <w:t xml:space="preserve">. </w:t>
+      </w:r>
+    </w:p>
+    <w:p>
+      <w:pPr>
+        <w:pStyle w:val="Heading2"/>
+        <w:rPr>
+          <w:lang w:val="en-AU"/>
+        </w:rPr>
+      </w:pPr>
+      <w:r>
+        <w:rPr>
+          <w:lang w:val="en-AU"/>
+        </w:rPr>
+        <w:t>Layers</w:t>
+      </w:r>
+    </w:p>
+    <w:p>
+      <w:pPr>
+        <w:pStyle w:val="BodyText"/>
+        <w:rPr>
+          <w:lang w:val="en-AU"/>
+        </w:rPr>
+      </w:pPr>
+      <w:r>
+        <w:rPr>
+          <w:lang w:val="en-AU"/>
+        </w:rPr>
+        <w:t xml:space="preserve">Anther hidden layer was added to the network to assess the extent of any resulting change to the level of accuracy observed. Again, 10 tests were run on this new architecture in line with the methodology outlined above. </w:t>
+      </w:r>
+    </w:p>
+    <w:p>
+      <w:pPr>
+        <w:pStyle w:val="BodyText"/>
+        <w:jc w:val="center"/>
+        <w:rPr>
+          <w:lang w:val="en-AU"/>
+        </w:rPr>
+      </w:pPr>
+      <w:r>
+        <w:rPr>
+          <w:noProof/>
+        </w:rPr>
+        <w:drawing>
+          <wp:inline distT="0" distB="0" distL="0" distR="0" wp14:anchorId="59E01320" wp14:editId="01FFCA5E">
+            <wp:extent cx="2019868" cy="439102"/>
+            <wp:effectExtent l="0" t="0" r="0" b="0"/>
+            <wp:docPr id="11" name="Picture 11" descr="Table&#10;&#10;Description automatically generated"/>
+            <wp:cNvGraphicFramePr>
+              <a:graphicFrameLocks xmlns:a="http://purl.oclc.org/ooxml/drawingml/main" noChangeAspect="1"/>
+            </wp:cNvGraphicFramePr>
+            <a:graphic xmlns:a="http://purl.oclc.org/ooxml/drawingml/main">
+              <a:graphicData uri="http://purl.oclc.org/ooxml/drawingml/picture">
+                <pic:pic xmlns:pic="http://purl.oclc.org/ooxml/drawingml/picture">
+                  <pic:nvPicPr>
+                    <pic:cNvPr id="11" name="Picture 11" descr="Table&#10;&#10;Description automatically generated"/>
+                    <pic:cNvPicPr/>
+                  </pic:nvPicPr>
+                  <pic:blipFill>
+                    <a:blip r:embed="rId17"/>
+                    <a:stretch>
+                      <a:fillRect/>
+                    </a:stretch>
+                  </pic:blipFill>
+                  <pic:spPr>
+                    <a:xfrm>
+                      <a:off x="0" y="0"/>
+                      <a:ext cx="2035036" cy="442399"/>
+                    </a:xfrm>
+                    <a:prstGeom prst="rect">
+                      <a:avLst/>
+                    </a:prstGeom>
+                  </pic:spPr>
+                </pic:pic>
+              </a:graphicData>
+            </a:graphic>
+          </wp:inline>
+        </w:drawing>
+      </w:r>
+    </w:p>
+    <w:p>
+      <w:pPr>
+        <w:pStyle w:val="figurecaption"/>
+      </w:pPr>
+      <w:r>
+        <w:t xml:space="preserve">An additional hidden layer increases the </w:t>
+      </w:r>
+      <w:r>
+        <w:t>mean lev</w:t>
+      </w:r>
+      <w:r>
+        <w:t>e</w:t>
+      </w:r>
+      <w:r>
+        <w:t xml:space="preserve">l </w:t>
+      </w:r>
+      <w:r>
+        <w:t>marginally</w:t>
+      </w:r>
+    </w:p>
+    <w:p>
+      <w:pPr>
+        <w:pStyle w:val="BodyText"/>
+        <w:rPr>
+          <w:lang w:val="en-AU"/>
+        </w:rPr>
+      </w:pPr>
+      <w:r>
+        <w:rPr>
+          <w:lang w:val="en-AU"/>
+        </w:rPr>
+        <w:t xml:space="preserve">The 95% confidence interval for the mean is </w:t>
+      </w:r>
+      <w:r>
+        <w:rPr>
+          <w:lang w:val="en-AU"/>
+        </w:rPr>
+        <w:t>0.5844</w:t>
+      </w:r>
+      <w:r>
+        <w:rPr>
+          <w:lang w:val="en-AU"/>
+        </w:rPr>
+        <w:t xml:space="preserve"> - </w:t>
+      </w:r>
+      <w:r>
+        <w:rPr>
+          <w:lang w:val="en-AU"/>
+        </w:rPr>
+        <w:t>0.6234</w:t>
+      </w:r>
+      <w:r>
+        <w:rPr>
+          <w:lang w:val="en-AU"/>
+        </w:rPr>
+        <w:t xml:space="preserve">. </w:t>
+      </w:r>
+    </w:p>
+    <w:p>
+      <w:pPr>
+        <w:pStyle w:val="Heading2"/>
+        <w:rPr>
+          <w:lang w:val="en-AU"/>
+        </w:rPr>
+      </w:pPr>
+      <w:r>
+        <w:rPr>
+          <w:lang w:val="en-AU"/>
+        </w:rPr>
+        <w:t>Optimisers</w:t>
+      </w:r>
+    </w:p>
+    <w:p>
+      <w:pPr>
+        <w:pStyle w:val="BodyText"/>
+        <w:rPr>
+          <w:lang w:val="en-AU"/>
+        </w:rPr>
+      </w:pPr>
+      <w:r>
+        <w:rPr>
+          <w:lang w:val="en-AU"/>
+        </w:rPr>
+        <w:t xml:space="preserve">Until this point the optimiser employed has been the SGD, as discussed </w:t>
+      </w:r>
+      <w:r>
+        <w:rPr>
+          <w:lang w:val="en-AU"/>
+        </w:rPr>
+        <w:t>earlier</w:t>
+      </w:r>
+      <w:r>
+        <w:rPr>
+          <w:lang w:val="en-AU"/>
+        </w:rPr>
+        <w:t xml:space="preserve"> in the Methodology section earlier.</w:t>
+      </w:r>
+      <w:r>
+        <w:rPr>
+          <w:lang w:val="en-AU"/>
+        </w:rPr>
+        <w:t xml:space="preserve"> </w:t>
+      </w:r>
+      <w:r>
+        <w:rPr>
+          <w:lang w:val="en-AU"/>
+        </w:rPr>
+        <w:t>At this point of the experiment the optimiser was changed to the Adaptive Moment Estimation (Adam) which was, again, accompanied by the 10-fold repetition of the process. The following results were observed of the mean and standard deviation of the accuracy score:</w:t>
+      </w:r>
+    </w:p>
+    <w:p>
+      <w:pPr>
+        <w:pStyle w:val="BodyText"/>
+        <w:jc w:val="center"/>
+        <w:rPr>
+          <w:lang w:val="en-AU"/>
+        </w:rPr>
+      </w:pPr>
+      <w:r>
+        <w:rPr>
+          <w:noProof/>
+        </w:rPr>
+        <w:drawing>
+          <wp:inline distT="0" distB="0" distL="0" distR="0" wp14:anchorId="7DBFE61A" wp14:editId="074FEDDB">
+            <wp:extent cx="1862919" cy="402483"/>
+            <wp:effectExtent l="0" t="0" r="4445" b="0"/>
+            <wp:docPr id="14" name="Picture 14" descr="Table&#10;&#10;Description automatically generated"/>
+            <wp:cNvGraphicFramePr>
+              <a:graphicFrameLocks xmlns:a="http://purl.oclc.org/ooxml/drawingml/main" noChangeAspect="1"/>
+            </wp:cNvGraphicFramePr>
+            <a:graphic xmlns:a="http://purl.oclc.org/ooxml/drawingml/main">
+              <a:graphicData uri="http://purl.oclc.org/ooxml/drawingml/picture">
+                <pic:pic xmlns:pic="http://purl.oclc.org/ooxml/drawingml/picture">
+                  <pic:nvPicPr>
+                    <pic:cNvPr id="14" name="Picture 14" descr="Table&#10;&#10;Description automatically generated"/>
+                    <pic:cNvPicPr/>
+                  </pic:nvPicPr>
+                  <pic:blipFill>
+                    <a:blip r:embed="rId18"/>
+                    <a:stretch>
+                      <a:fillRect/>
+                    </a:stretch>
+                  </pic:blipFill>
+                  <pic:spPr>
+                    <a:xfrm>
+                      <a:off x="0" y="0"/>
+                      <a:ext cx="1887751" cy="407848"/>
+                    </a:xfrm>
+                    <a:prstGeom prst="rect">
+                      <a:avLst/>
+                    </a:prstGeom>
+                  </pic:spPr>
+                </pic:pic>
+              </a:graphicData>
+            </a:graphic>
+          </wp:inline>
+        </w:drawing>
+      </w:r>
+    </w:p>
+    <w:p>
+      <w:pPr>
+        <w:pStyle w:val="figurecaption"/>
+      </w:pPr>
+      <w:r>
+        <w:t>Mean of the accuracy score was greatest at learning rate of 1e-2</w:t>
+      </w:r>
+    </w:p>
+    <w:p>
+      <w:pPr>
+        <w:pStyle w:val="BodyText"/>
+        <w:rPr>
+          <w:lang w:val="en-AU"/>
+        </w:rPr>
+      </w:pPr>
+      <w:r>
+        <w:rPr>
+          <w:lang w:val="en-AU"/>
+        </w:rPr>
+        <w:t xml:space="preserve">The 95% confidence interval for the mean is </w:t>
+      </w:r>
+      <w:r>
+        <w:rPr>
+          <w:lang w:val="en-AU"/>
+        </w:rPr>
+        <w:t>0.6225</w:t>
+      </w:r>
+      <w:r>
+        <w:rPr>
+          <w:lang w:val="en-AU"/>
+        </w:rPr>
+        <w:t xml:space="preserve"> - </w:t>
+      </w:r>
+      <w:r>
+        <w:rPr>
+          <w:lang w:val="en-AU"/>
+        </w:rPr>
+        <w:t>0.6541</w:t>
+      </w:r>
+      <w:r>
+        <w:rPr>
+          <w:lang w:val="en-AU"/>
+        </w:rPr>
+        <w:t>.</w:t>
+      </w:r>
     </w:p>
     <w:p>
       <w:pPr>
         <w:pStyle w:val="Heading1"/>
       </w:pPr>
       <w:r>
+        <w:t>Conclusion</w:t>
+      </w:r>
+    </w:p>
+    <w:p>
+      <w:pPr>
+        <w:pStyle w:val="BodyText"/>
+        <w:rPr>
+          <w:lang w:val="en-US"/>
+        </w:rPr>
+      </w:pPr>
+      <w:r>
+        <w:rPr>
+          <w:lang w:val="en-US"/>
+        </w:rPr>
+        <w:t xml:space="preserve">The development of this model has involved loading and transforming data, preprocessing of features, data visualisation, and experimentation with model hyperparameters and architectures. Ultimately, the addition of greater model capacity (20 neurons in two hidden layers) and the use of default learning rate parameters coupled with the Adam </w:t>
+      </w:r>
+      <w:proofErr w:type="spellStart"/>
+      <w:r>
+        <w:rPr>
+          <w:lang w:val="en-US"/>
+        </w:rPr>
+        <w:t>optimiser</w:t>
+      </w:r>
+      <w:proofErr w:type="spellEnd"/>
+      <w:r>
+        <w:rPr>
+          <w:lang w:val="en-US"/>
+        </w:rPr>
+        <w:t xml:space="preserve"> yielded the highest mean accuracy metric.  </w:t>
+      </w:r>
+    </w:p>
+    <w:p>
+      <w:pPr>
+        <w:pStyle w:val="BodyText"/>
+        <w:rPr>
+          <w:lang w:val="en-US"/>
+        </w:rPr>
+      </w:pPr>
+    </w:p>
+    <w:p>
+      <w:pPr>
+        <w:jc w:val="start"/>
+        <w:rPr>
+          <w:smallCaps/>
+          <w:noProof/>
+        </w:rPr>
+      </w:pPr>
+      <w:r>
+        <w:br w:type="page"/>
+      </w:r>
+    </w:p>
+    <w:p>
+      <w:pPr>
+        <w:pStyle w:val="Heading5"/>
+      </w:pPr>
+      <w:r>
         <w:lastRenderedPageBreak/>
-        <w:t>Conclusion</w:t>
-      </w:r>
-    </w:p>
-    <w:p>
-      <w:pPr>
-        <w:pStyle w:val="BodyText"/>
-        <w:rPr>
-          <w:lang w:val="en-US"/>
-        </w:rPr>
-      </w:pPr>
-      <w:r>
-        <w:t>Before</w:t>
-      </w:r>
-      <w:r>
-        <w:t xml:space="preserve"> you begin to format your paper, first write and save the content as a separate text file. </w:t>
-      </w:r>
-      <w:r>
-        <w:rPr>
-          <w:lang w:val="en-US"/>
-        </w:rPr>
-        <w:t>Complete all content and organizational editing before formatting. Please note sections A-D below for more information on proofreading, spelling and grammar.</w:t>
-      </w:r>
-    </w:p>
-    <w:p>
-      <w:pPr>
-        <w:pStyle w:val="BodyText"/>
-        <w:rPr>
-          <w:lang w:val="en-US"/>
-        </w:rPr>
-      </w:pPr>
-    </w:p>
-    <w:p>
-      <w:pPr>
-        <w:pStyle w:val="BodyText"/>
-      </w:pPr>
-      <w:r>
-        <w:t>Keep your text and graphic files separate until after the text has been formatted and styled. Do not use hard tabs, and limit use of hard returns to only one return at the end of a paragraph. Do not add any kind of pagination anywhere in the paper. Do not number text heads-the template will do that for you.</w:t>
-      </w:r>
-    </w:p>
-    <w:p>
-      <w:pPr>
-        <w:pStyle w:val="Heading2"/>
-      </w:pPr>
-      <w:r>
-        <w:t>Abbreviations</w:t>
-      </w:r>
-      <w:r>
-        <w:t xml:space="preserve"> and Acronyms</w:t>
-      </w:r>
-    </w:p>
-    <w:p>
-      <w:pPr>
-        <w:pStyle w:val="BodyText"/>
-      </w:pPr>
-      <w:r>
-        <w:t>Define abbreviations and acronyms the first time they are used in the text, even after they have been defined in the abstract. Abbreviations such as IEEE, SI, MKS, CGS, sc, dc, and rms do not have to be defined. Do not use abbreviations in the title or heads unless they are unavoidable.</w:t>
-      </w:r>
-    </w:p>
-    <w:p>
-      <w:pPr>
-        <w:pStyle w:val="Heading2"/>
-      </w:pPr>
-      <w:r>
-        <w:t>Units</w:t>
-      </w:r>
-    </w:p>
-    <w:p>
-      <w:pPr>
-        <w:pStyle w:val="bulletlist"/>
-      </w:pPr>
-      <w:r>
-        <w:t xml:space="preserve">Use </w:t>
-      </w:r>
-      <w:r>
-        <w:t>either</w:t>
-      </w:r>
-      <w:r>
-        <w:t xml:space="preserve"> SI (MKS) or CGS as primary units. (SI units are encouraged.) English units may be used as secondary units (in parentheses). An exception would be the use of English units as identifiers in trade, such as “3.5-inch disk drive”.</w:t>
-      </w:r>
-    </w:p>
-    <w:p>
-      <w:pPr>
-        <w:pStyle w:val="bulletlist"/>
-      </w:pPr>
-      <w:r>
-        <w:t>Avoid combining SI and CGS units, such as current in amperes and magnetic field in oersteds. This often leads to confusion because equations do not balance dimensionally. If you must use mixed units, clearly state the units for each quantity that you use in an equation.</w:t>
-      </w:r>
-    </w:p>
-    <w:p>
-      <w:pPr>
-        <w:pStyle w:val="bulletlist"/>
-      </w:pPr>
-      <w:r>
-        <w:t>Do not mix complete spellings and abbreviations of units: “Wb/m2” or “webers per square meter”, not “webers/m2”.  Spell out units when they appear in text: “. . . a few henries”, not “. . . a few H”.</w:t>
-      </w:r>
-    </w:p>
-    <w:p>
-      <w:pPr>
-        <w:pStyle w:val="bulletlist"/>
-      </w:pPr>
-      <w:r>
-        <w:t xml:space="preserve">Use a zero before decimal points: “0.25”, not “.25”. Use “cm3”, not “cc”. </w:t>
-      </w:r>
-      <w:r>
-        <w:t>(</w:t>
+        <w:t>References</w:t>
+      </w:r>
+    </w:p>
+    <w:p>
+      <w:pPr>
+        <w:pStyle w:val="references"/>
+      </w:pPr>
+      <w:r>
+        <w:t>W. J. Nash, “The Population Biology of Abalone (Haliotis species) in Tasmania. I. Blacklip Abalone (H. rubra) from the North Coast and the Islands of Bass Strait”</w:t>
+      </w:r>
+      <w:r>
+        <w:t xml:space="preserve"> Department </w:t>
+      </w:r>
+      <w:r>
+        <w:t>o</w:t>
+      </w:r>
+      <w:r>
+        <w:t>f Primary Industry And Fisheries</w:t>
+      </w:r>
+      <w:r>
+        <w:t>, Technical Report No. 48. 1994</w:t>
+      </w:r>
+    </w:p>
+    <w:p>
+      <w:pPr>
+        <w:pStyle w:val="references"/>
+      </w:pPr>
+      <w:r>
+        <w:t xml:space="preserve">F. Chollet, (2015) Keras Volume 10. </w:t>
+      </w:r>
+      <w:hyperlink r:id="rId19" w:history="1">
+        <w:r>
+          <w:rPr>
+            <w:rStyle w:val="Hyperlink"/>
+          </w:rPr>
+          <w:t>keras.io</w:t>
+        </w:r>
+      </w:hyperlink>
+    </w:p>
+    <w:p>
+      <w:pPr>
+        <w:pStyle w:val="references"/>
+      </w:pPr>
+      <w:r>
+        <w:t>Pedregosa </w:t>
       </w:r>
       <w:r>
         <w:rPr>
           <w:i/>
           <w:iCs/>
         </w:rPr>
-        <w:t>bullet list</w:t>
-      </w:r>
-      <w:r>
-        <w:t>)</w:t>
-      </w:r>
-    </w:p>
-    <w:p>
-      <w:pPr>
-        <w:pStyle w:val="Heading2"/>
-      </w:pPr>
-      <w:r>
-        <w:t>Equations</w:t>
-      </w:r>
-    </w:p>
-    <w:p>
-      <w:pPr>
-        <w:pStyle w:val="BodyText"/>
-      </w:pPr>
-      <w:r>
-        <w:t>The equations are an exception to the prescribed specifications of this template. You will need to determine whether or not your equation should be typed using either the Times New Roman or the Symbol font (please no other font). To create multileveled equations, it may be necessary to treat the equation as a graphic and insert it into the text after your paper is styled.</w:t>
-      </w:r>
-    </w:p>
-    <w:p>
-      <w:pPr>
-        <w:pStyle w:val="BodyText"/>
-        <w:rPr>
-          <w:lang w:val="en-US"/>
-        </w:rPr>
-      </w:pPr>
-      <w:r>
-        <w:t>Number equations consecutively. Equation numbers, within parentheses, are to position flush right, as in (1), using a right tab stop. To make your equations more compact, you may use the solidus ( / ), the exp function, or appropriate exponents. Italicize Roman symbols for quantities and variables, but not Greek symbols. Use a long dash rather than a hyphen for a minus sign. Punctuate equations with commas or periods when they are part of a sentence, as in</w:t>
-      </w:r>
-      <w:r>
-        <w:rPr>
-          <w:lang w:val="en-US"/>
-        </w:rPr>
-        <w:t>:</w:t>
-      </w:r>
-    </w:p>
-    <w:p>
-      <w:pPr>
-        <w:pStyle w:val="equation"/>
-        <w:rPr>
-          <w:rFonts w:hint="eastAsia"/>
-        </w:rPr>
-      </w:pPr>
-      <w:r>
-        <w:tab/>
-      </w:r>
-      <w:r>
-        <w:rPr>
-          <w:rFonts w:ascii="Times New Roman" w:hAnsi="Times New Roman" w:cs="Times New Roman"/>
-          <w:i/>
-        </w:rPr>
-        <w:t>a</w:t>
-      </w:r>
-      <w:r>
-        <w:t></w:t>
-      </w:r>
-      <w:r>
-        <w:t></w:t>
-      </w:r>
-      <w:r>
-        <w:t></w:t>
-      </w:r>
-      <w:r>
-        <w:rPr>
-          <w:rFonts w:ascii="Times New Roman" w:hAnsi="Times New Roman" w:cs="Times New Roman"/>
-          <w:i/>
-        </w:rPr>
-        <w:t>b</w:t>
-      </w:r>
-      <w:r>
-        <w:t></w:t>
-      </w:r>
-      <w:r>
-        <w:t></w:t>
-      </w:r>
-      <w:r>
-        <w:t></w:t>
-      </w:r>
-      <w:r>
-        <w:t></w:t>
-      </w:r>
-      <w:r>
-        <w:t></w:t>
-      </w:r>
-      <w:r>
-        <w:tab/>
-      </w:r>
-      <w:r>
-        <w:t></w:t>
-      </w:r>
-      <w:r>
-        <w:t></w:t>
-      </w:r>
-      <w:r>
-        <w:t></w:t>
-      </w:r>
-    </w:p>
-    <w:p>
-      <w:pPr>
-        <w:pStyle w:val="BodyText"/>
-      </w:pPr>
-      <w:r>
-        <w:t xml:space="preserve">Note that the equation is centered using a center tab stop. Be sure that the symbols in your equation have been defined before or immediately following the equation. Use “(1)”, not </w:t>
-      </w:r>
-      <w:r>
-        <w:t>“Eq. (1)” or “equation (1)”, except at the beginning of a sentence: “Equation (1) is . . .”</w:t>
-      </w:r>
-    </w:p>
-    <w:p>
-      <w:pPr>
-        <w:pStyle w:val="Heading2"/>
-      </w:pPr>
-      <w:r>
-        <w:t>Some Common Mistakes</w:t>
-      </w:r>
-    </w:p>
-    <w:p>
-      <w:pPr>
-        <w:pStyle w:val="bulletlist"/>
-      </w:pPr>
-      <w:r>
-        <w:t>The word “data” is plural, not singular.</w:t>
-      </w:r>
-    </w:p>
-    <w:p>
-      <w:pPr>
-        <w:pStyle w:val="bulletlist"/>
-      </w:pPr>
-      <w:r>
-        <w:t xml:space="preserve">The subscript for the permeability of vacuum </w:t>
-      </w:r>
-      <w:r>
-        <w:rPr>
-          <w:rFonts w:ascii="Symbol" w:hAnsi="Symbol" w:cs="Symbol"/>
-          <w:i/>
-          <w:iCs/>
-          <w:snapToGrid w:val="0"/>
-        </w:rPr>
-        <w:t></w:t>
-      </w:r>
-      <w:r>
-        <w:rPr>
-          <w:vertAlign w:val="subscript"/>
-        </w:rPr>
-        <w:t>0</w:t>
-      </w:r>
-      <w:r>
-        <w:t>, and other common scientific constants, is zero with subscript formatting, not a lowercase letter “o”.</w:t>
-      </w:r>
-    </w:p>
-    <w:p>
-      <w:pPr>
-        <w:pStyle w:val="bulletlist"/>
-      </w:pPr>
-      <w:r>
-        <w:t xml:space="preserve">In American </w:t>
-      </w:r>
-      <w:r>
-        <w:t>English, commas, semi</w:t>
-      </w:r>
-      <w:r>
-        <w:t>colons, periods, question and exclamation marks are located within quotation marks only when a complete thought or name is cited, such as a title or full quotation. When quotation marks are used, instead of a bold or italic typeface, to highlight a word or phrase, punctuation should appear outside of the quotation marks. A parenthetical phrase or statement at the end of a sentence is punctuated outside of the closing parenthesis (like this). (A parenthetical sentence is punctuated within the parentheses.)</w:t>
-      </w:r>
-    </w:p>
-    <w:p>
-      <w:pPr>
-        <w:pStyle w:val="bulletlist"/>
-      </w:pPr>
-      <w:r>
-        <w:t>A graph within a graph is an “inset”, not an “insert”. The word alternatively is preferred to the word “alternately” (unless you really mean something that alternates).</w:t>
-      </w:r>
-    </w:p>
-    <w:p>
-      <w:pPr>
-        <w:pStyle w:val="bulletlist"/>
-      </w:pPr>
-      <w:r>
-        <w:t>Do not use the word “essentially” to mean “approximately” or “effectively”.</w:t>
-      </w:r>
-    </w:p>
-    <w:p>
-      <w:pPr>
-        <w:pStyle w:val="bulletlist"/>
-      </w:pPr>
-      <w:r>
-        <w:t>In your paper title, if the words “that uses” can accurately replace the word “using”, capitalize the “u”; if not, keep using lower-cased.</w:t>
-      </w:r>
-    </w:p>
-    <w:p>
-      <w:pPr>
-        <w:pStyle w:val="bulletlist"/>
-      </w:pPr>
-      <w:r>
-        <w:t>Be aware of the different meanings of the homophones “affect” and “effect”, “complement” and “compliment”, “discreet” and “discrete”, “principal” and “principle”.</w:t>
-      </w:r>
-    </w:p>
-    <w:p>
-      <w:pPr>
-        <w:pStyle w:val="bulletlist"/>
-      </w:pPr>
-      <w:r>
-        <w:t>Do not confuse “imply” and “infer”.</w:t>
-      </w:r>
-    </w:p>
-    <w:p>
-      <w:pPr>
-        <w:pStyle w:val="bulletlist"/>
-      </w:pPr>
-      <w:r>
-        <w:t>The prefix “non” is not a word; it should be joined to the word it modifies, usually without a hyphen.</w:t>
-      </w:r>
-    </w:p>
-    <w:p>
-      <w:pPr>
-        <w:pStyle w:val="bulletlist"/>
-      </w:pPr>
-      <w:r>
-        <w:t>There is no period after the “et” in the Latin abbreviation “et al.”.</w:t>
-      </w:r>
-    </w:p>
-    <w:p>
-      <w:pPr>
-        <w:pStyle w:val="bulletlist"/>
-      </w:pPr>
-      <w:r>
-        <w:t>The abbreviation “i.e.” means “that is”, and the abbreviation “e.g.” means “for example”.</w:t>
-      </w:r>
-    </w:p>
-    <w:p>
-      <w:pPr>
-        <w:pStyle w:val="BodyText"/>
-      </w:pPr>
-      <w:r>
-        <w:t>An excellent style manual for science writers is [7].</w:t>
-      </w:r>
-    </w:p>
-    <w:p>
-      <w:pPr>
-        <w:pStyle w:val="Heading1"/>
-      </w:pPr>
-      <w:r>
-        <w:t xml:space="preserve">Using the </w:t>
-      </w:r>
-      <w:r>
-        <w:t>Template</w:t>
-      </w:r>
-    </w:p>
-    <w:p>
-      <w:pPr>
-        <w:pStyle w:val="BodyText"/>
-      </w:pPr>
-      <w:r>
-        <w:t>After the text edit has been completed, the paper is ready for the template. Duplicate the template file by using the Save As command, and use the naming convention prescribed by your conference for the name of your paper. In this newly created file, highlight all of the contents and import your prepared text file. You are now ready to style your paper; use the scroll down window on the left of the MS Word Formatting toolbar.</w:t>
-      </w:r>
-    </w:p>
-    <w:p>
-      <w:pPr>
-        <w:pStyle w:val="Heading2"/>
-      </w:pPr>
-      <w:r>
-        <w:t>Authors</w:t>
-      </w:r>
-      <w:r>
-        <w:t xml:space="preserve"> and Affiliations</w:t>
-      </w:r>
-    </w:p>
-    <w:p>
-      <w:pPr>
-        <w:pStyle w:val="BodyText"/>
-      </w:pPr>
-      <w:r>
-        <w:rPr>
-          <w:b/>
-        </w:rPr>
-        <w:t xml:space="preserve">The template is </w:t>
-      </w:r>
-      <w:r>
-        <w:rPr>
-          <w:b/>
-        </w:rPr>
-        <w:t>designed</w:t>
-      </w:r>
-      <w:r>
-        <w:rPr>
-          <w:b/>
-          <w:lang w:val="en-US"/>
-        </w:rPr>
-        <w:t xml:space="preserve"> for,</w:t>
-      </w:r>
-      <w:r>
-        <w:rPr>
-          <w:b/>
-        </w:rPr>
-        <w:t xml:space="preserve"> but not limited to</w:t>
-      </w:r>
-      <w:r>
-        <w:rPr>
-          <w:b/>
-          <w:lang w:val="en-US"/>
-        </w:rPr>
+        <w:t>et al.</w:t>
+      </w:r>
+      <w:r>
         <w:t>,</w:t>
       </w:r>
       <w:r>
-        <w:rPr>
-          <w:b/>
-          <w:lang w:val="en-US"/>
-        </w:rPr>
-        <w:t xml:space="preserve"> </w:t>
-      </w:r>
-      <w:r>
-        <w:rPr>
-          <w:b/>
-          <w:lang w:val="en-US"/>
-        </w:rPr>
-        <w:t>six</w:t>
-      </w:r>
-      <w:r>
-        <w:rPr>
-          <w:b/>
-          <w:lang w:val="en-US"/>
-        </w:rPr>
-        <w:t xml:space="preserve"> authors.</w:t>
-      </w:r>
-      <w:r>
-        <w:rPr>
-          <w:lang w:val="en-US"/>
-        </w:rPr>
-        <w:t xml:space="preserve"> </w:t>
-      </w:r>
-      <w:r>
-        <w:rPr>
-          <w:lang w:val="en-US"/>
-        </w:rPr>
-        <w:t xml:space="preserve">A minimum of one author is required for all conference articles. </w:t>
-      </w:r>
-      <w:r>
-        <w:t>Author names should be listed starting from left to right and then moving down to the next line. This is the author sequence that will be used in future citations and by indexing services.</w:t>
-      </w:r>
-      <w:r>
-        <w:t xml:space="preserve"> </w:t>
-      </w:r>
-      <w:r>
-        <w:t xml:space="preserve">Names should not be listed in columns </w:t>
-      </w:r>
-      <w:r>
-        <w:lastRenderedPageBreak/>
-        <w:t>nor group by affiliation.</w:t>
-      </w:r>
-      <w:r>
-        <w:rPr>
-          <w:lang w:val="en-US"/>
-        </w:rPr>
-        <w:t xml:space="preserve"> </w:t>
-      </w:r>
-      <w:r>
-        <w:t>Please keep your affiliations as succinct as possible (for example, do not differentiate among departments of the same organization).</w:t>
-      </w:r>
-    </w:p>
-    <w:p>
-      <w:pPr>
-        <w:pStyle w:val="Heading3"/>
-      </w:pPr>
-      <w:r>
-        <w:t xml:space="preserve">For papers with more than six authors: </w:t>
-      </w:r>
-      <w:r>
-        <w:rPr>
-          <w:i w:val="0"/>
-        </w:rPr>
-        <w:t>Add author names horizontally, moving to a third row if needed for more than 8 authors.</w:t>
-      </w:r>
-    </w:p>
-    <w:p>
-      <w:pPr>
-        <w:pStyle w:val="Heading3"/>
-      </w:pPr>
-      <w:r>
-        <w:t xml:space="preserve">For </w:t>
-      </w:r>
-      <w:r>
-        <w:t xml:space="preserve">papers with less than </w:t>
-      </w:r>
-      <w:r>
-        <w:t>six</w:t>
-      </w:r>
-      <w:r>
-        <w:t xml:space="preserve"> authors</w:t>
-      </w:r>
-      <w:r>
-        <w:t xml:space="preserve">: </w:t>
-      </w:r>
-      <w:r>
-        <w:rPr>
-          <w:i w:val="0"/>
-        </w:rPr>
-        <w:t>To change the default, adjust the template as follows.</w:t>
-      </w:r>
-    </w:p>
-    <w:p>
-      <w:pPr>
-        <w:pStyle w:val="Heading4"/>
-      </w:pPr>
-      <w:r>
-        <w:t>Selection</w:t>
-      </w:r>
-      <w:r>
-        <w:t xml:space="preserve">: </w:t>
-      </w:r>
-      <w:r>
-        <w:rPr>
-          <w:i w:val="0"/>
-        </w:rPr>
-        <w:t>Highlight all author and affiliation lines.</w:t>
-      </w:r>
-    </w:p>
-    <w:p>
-      <w:pPr>
-        <w:pStyle w:val="Heading4"/>
-      </w:pPr>
-      <w:r>
-        <w:t>Change number of columns:</w:t>
-      </w:r>
-      <w:r>
-        <w:t xml:space="preserve"> </w:t>
-      </w:r>
-      <w:r>
-        <w:rPr>
-          <w:i w:val="0"/>
-        </w:rPr>
-        <w:t xml:space="preserve">Select the Columns icon from the MS Word Standard toolbar and then select </w:t>
-      </w:r>
-      <w:r>
-        <w:rPr>
-          <w:i w:val="0"/>
-        </w:rPr>
-        <w:t>the correct number of columns</w:t>
-      </w:r>
-      <w:r>
-        <w:rPr>
-          <w:i w:val="0"/>
-        </w:rPr>
-        <w:t xml:space="preserve"> from the selection palette.</w:t>
-      </w:r>
-    </w:p>
-    <w:p>
-      <w:pPr>
-        <w:pStyle w:val="Heading4"/>
-        <w:rPr>
-          <w:i w:val="0"/>
-        </w:rPr>
-      </w:pPr>
-      <w:r>
-        <w:t xml:space="preserve">Deletion: </w:t>
-      </w:r>
-      <w:r>
-        <w:rPr>
-          <w:i w:val="0"/>
-        </w:rPr>
-        <w:t xml:space="preserve">Delete the author and affiliation lines for the </w:t>
-      </w:r>
-      <w:r>
-        <w:rPr>
-          <w:i w:val="0"/>
-        </w:rPr>
-        <w:t>extra authors.</w:t>
-      </w:r>
-    </w:p>
-    <w:p>
-      <w:pPr>
-        <w:jc w:val="start"/>
-        <w:rPr>
-          <w:i/>
-          <w:iCs/>
-          <w:noProof/>
-        </w:rPr>
-      </w:pPr>
-    </w:p>
-    <w:p>
-      <w:pPr>
-        <w:pStyle w:val="Heading2"/>
-      </w:pPr>
-      <w:r>
-        <w:t>Identify</w:t>
-      </w:r>
-      <w:r>
-        <w:t xml:space="preserve"> the Headings</w:t>
-      </w:r>
-    </w:p>
-    <w:p>
-      <w:pPr>
-        <w:pStyle w:val="BodyText"/>
-      </w:pPr>
-      <w:r>
-        <w:t>Headings, or heads, are organizational devices that guide the reader through your paper. There are two types: component heads and text heads.</w:t>
-      </w:r>
-    </w:p>
-    <w:p>
-      <w:pPr>
-        <w:pStyle w:val="BodyText"/>
-      </w:pPr>
-      <w:r>
-        <w:t>Component heads identify the different components of your paper and are not topically subordinate to each other. Examples include Acknowledgments and References and, for these, the correct style to use is “Heading 5”. Use “figure caption” for your Figure captions, and “table head” for your table title. Run-in heads, such as “Abstract”, will require you to apply a style (in this case, italic) in addition to the style provided by the drop down menu to differentiate the head from the text.</w:t>
-      </w:r>
-    </w:p>
-    <w:p>
-      <w:pPr>
-        <w:pStyle w:val="BodyText"/>
-      </w:pPr>
-      <w:r>
-        <w:t>Text heads organize the topics on a relational, hierarchical basis. For example, the paper title is the primary text head because all subsequent material relates and elaborates on this one topic. If there are two or more sub-topics, the next level head (uppercase Roman numerals) should be used and, conversely, if there are not at least two sub-topics, then no subheads should be introduced. Styles named “Heading 1”, “Heading 2”, “Heading 3”, and “Heading 4” are prescribed.</w:t>
-      </w:r>
-    </w:p>
-    <w:p>
-      <w:pPr>
-        <w:pStyle w:val="Heading2"/>
-      </w:pPr>
-      <w:r>
-        <w:t>Figures and Tables</w:t>
-      </w:r>
-    </w:p>
-    <w:p>
-      <w:pPr>
-        <w:pStyle w:val="Heading4"/>
-      </w:pPr>
-      <w:r>
-        <w:t xml:space="preserve"> </w:t>
-      </w:r>
-      <w:r>
-        <w:t xml:space="preserve">Positioning Figures and Tables: </w:t>
-      </w:r>
-      <w:r>
-        <w:rPr>
-          <w:i w:val="0"/>
-        </w:rPr>
-        <w:t>Place figures and tables at the top and bottom of columns. Avoid placing them in the middle of columns. Large figures and tables may span across both columns. Figure captions should be below the figures; table heads should appear above the tables. Insert figures and tables after they are cited in the text. Use the abbreviation “Fig. 1”, even at the beginning of a sentence.</w:t>
-      </w:r>
-    </w:p>
-    <w:p>
-      <w:pPr>
-        <w:pStyle w:val="tablehead"/>
-      </w:pPr>
-      <w:r>
-        <w:t>Table Type Styles</w:t>
-      </w:r>
-    </w:p>
-    <w:tbl>
-      <w:tblPr>
-        <w:tblW w:w="0pt" w:type="dxa"/>
-        <w:jc w:val="center"/>
-        <w:tblBorders>
-          <w:top w:val="single" w:sz="2" w:space="0" w:color="auto"/>
-          <w:start w:val="single" w:sz="2" w:space="0" w:color="auto"/>
-          <w:bottom w:val="single" w:sz="2" w:space="0" w:color="auto"/>
-          <w:end w:val="single" w:sz="2" w:space="0" w:color="auto"/>
-          <w:insideH w:val="single" w:sz="2" w:space="0" w:color="auto"/>
-          <w:insideV w:val="single" w:sz="2" w:space="0" w:color="auto"/>
-        </w:tblBorders>
-        <w:tblLayout w:type="fixed"/>
-        <w:tblLook w:firstRow="0" w:lastRow="0" w:firstColumn="0" w:lastColumn="0" w:noHBand="0" w:noVBand="0"/>
-      </w:tblPr>
-      <w:tblGrid>
-        <w:gridCol w:w="720"/>
-        <w:gridCol w:w="2340"/>
-        <w:gridCol w:w="900"/>
-        <w:gridCol w:w="900"/>
-      </w:tblGrid>
-      <w:tr>
-        <w:trPr>
-          <w:cantSplit/>
-          <w:trHeight w:val="240"/>
-          <w:tblHeader/>
-          <w:jc w:val="center"/>
-        </w:trPr>
-        <w:tc>
-          <w:tcPr>
-            <w:tcW w:w="36pt" w:type="dxa"/>
-            <w:vMerge w:val="restart"/>
-            <w:vAlign w:val="center"/>
-          </w:tcPr>
-          <w:p>
-            <w:pPr>
-              <w:pStyle w:val="tablecolhead"/>
-            </w:pPr>
-            <w:r>
-              <w:t>Table Head</w:t>
-            </w:r>
-          </w:p>
-        </w:tc>
-        <w:tc>
-          <w:tcPr>
-            <w:tcW w:w="207pt" w:type="dxa"/>
-            <w:gridSpan w:val="3"/>
-            <w:vAlign w:val="center"/>
-          </w:tcPr>
-          <w:p>
-            <w:pPr>
-              <w:pStyle w:val="tablecolhead"/>
-            </w:pPr>
-            <w:r>
-              <w:t>Table Column Head</w:t>
-            </w:r>
-          </w:p>
-        </w:tc>
-      </w:tr>
-      <w:tr>
-        <w:trPr>
-          <w:cantSplit/>
-          <w:trHeight w:val="240"/>
-          <w:tblHeader/>
-          <w:jc w:val="center"/>
-        </w:trPr>
-        <w:tc>
-          <w:tcPr>
-            <w:tcW w:w="36pt" w:type="dxa"/>
-            <w:vMerge/>
-          </w:tcPr>
-          <w:p>
-            <w:pPr>
-              <w:rPr>
-                <w:sz w:val="16"/>
-                <w:szCs w:val="16"/>
-              </w:rPr>
-            </w:pPr>
-          </w:p>
-        </w:tc>
-        <w:tc>
-          <w:tcPr>
-            <w:tcW w:w="117pt" w:type="dxa"/>
-            <w:vAlign w:val="center"/>
-          </w:tcPr>
-          <w:p>
-            <w:pPr>
-              <w:pStyle w:val="tablecolsubhead"/>
-            </w:pPr>
-            <w:r>
-              <w:t>Table column subhead</w:t>
-            </w:r>
-          </w:p>
-        </w:tc>
-        <w:tc>
-          <w:tcPr>
-            <w:tcW w:w="45pt" w:type="dxa"/>
-            <w:vAlign w:val="center"/>
-          </w:tcPr>
-          <w:p>
-            <w:pPr>
-              <w:pStyle w:val="tablecolsubhead"/>
-            </w:pPr>
-            <w:r>
-              <w:t>Subhead</w:t>
-            </w:r>
-          </w:p>
-        </w:tc>
-        <w:tc>
-          <w:tcPr>
-            <w:tcW w:w="45pt" w:type="dxa"/>
-            <w:vAlign w:val="center"/>
-          </w:tcPr>
-          <w:p>
-            <w:pPr>
-              <w:pStyle w:val="tablecolsubhead"/>
-            </w:pPr>
-            <w:r>
-              <w:t>Subhead</w:t>
-            </w:r>
-          </w:p>
-        </w:tc>
-      </w:tr>
-      <w:tr>
-        <w:trPr>
-          <w:trHeight w:val="320"/>
-          <w:jc w:val="center"/>
-        </w:trPr>
-        <w:tc>
-          <w:tcPr>
-            <w:tcW w:w="36pt" w:type="dxa"/>
-            <w:vAlign w:val="center"/>
-          </w:tcPr>
-          <w:p>
-            <w:pPr>
-              <w:pStyle w:val="tablecopy"/>
-              <w:rPr>
-                <w:sz w:val="8"/>
-                <w:szCs w:val="8"/>
-              </w:rPr>
-            </w:pPr>
-            <w:r>
-              <w:t>copy</w:t>
-            </w:r>
-          </w:p>
-        </w:tc>
-        <w:tc>
-          <w:tcPr>
-            <w:tcW w:w="117pt" w:type="dxa"/>
-            <w:vAlign w:val="center"/>
-          </w:tcPr>
-          <w:p>
-            <w:pPr>
-              <w:pStyle w:val="tablecopy"/>
-            </w:pPr>
-            <w:r>
-              <w:t>More table copy</w:t>
-            </w:r>
-            <w:r>
-              <w:rPr>
-                <w:vertAlign w:val="superscript"/>
-              </w:rPr>
-              <w:t>a</w:t>
-            </w:r>
-          </w:p>
-        </w:tc>
-        <w:tc>
-          <w:tcPr>
-            <w:tcW w:w="45pt" w:type="dxa"/>
-            <w:vAlign w:val="center"/>
-          </w:tcPr>
-          <w:p>
-            <w:pPr>
-              <w:rPr>
-                <w:sz w:val="16"/>
-                <w:szCs w:val="16"/>
-              </w:rPr>
-            </w:pPr>
-          </w:p>
-        </w:tc>
-        <w:tc>
-          <w:tcPr>
-            <w:tcW w:w="45pt" w:type="dxa"/>
-            <w:vAlign w:val="center"/>
-          </w:tcPr>
-          <w:p>
-            <w:pPr>
-              <w:rPr>
-                <w:sz w:val="16"/>
-                <w:szCs w:val="16"/>
-              </w:rPr>
-            </w:pPr>
-          </w:p>
-        </w:tc>
-      </w:tr>
-    </w:tbl>
-    <w:p>
-      <w:pPr>
-        <w:pStyle w:val="tablefootnote"/>
-      </w:pPr>
-      <w:r>
-        <w:t xml:space="preserve">Sample </w:t>
-      </w:r>
-      <w:r>
-        <w:t>of</w:t>
-      </w:r>
-      <w:r>
-        <w:t xml:space="preserve"> a </w:t>
-      </w:r>
-      <w:r>
-        <w:t>Table</w:t>
-      </w:r>
-      <w:r>
-        <w:t xml:space="preserve"> </w:t>
-      </w:r>
-      <w:r>
-        <w:t>footnote</w:t>
-      </w:r>
-      <w:r>
-        <w:t xml:space="preserve">. </w:t>
-      </w:r>
-      <w:r>
-        <w:t>(</w:t>
-      </w:r>
-      <w:r>
-        <w:rPr>
-          <w:i/>
-        </w:rPr>
-        <w:t>Table footnote</w:t>
-      </w:r>
-      <w:r>
-        <w:t>)</w:t>
-      </w:r>
-    </w:p>
-    <w:p>
-      <w:pPr>
-        <w:pStyle w:val="figurecaption"/>
-      </w:pPr>
-      <w:r>
-        <w:t xml:space="preserve">Example of a figure </w:t>
-      </w:r>
-      <w:r>
-        <w:t>caption</w:t>
-      </w:r>
-      <w:r>
-        <w:t xml:space="preserve">. </w:t>
-      </w:r>
-      <w:r>
-        <w:rPr>
-          <w:iCs/>
-        </w:rPr>
-        <w:t>(</w:t>
-      </w:r>
-      <w:r>
-        <w:rPr>
-          <w:i/>
-          <w:iCs/>
-        </w:rPr>
-        <w:t>figure caption</w:t>
-      </w:r>
-      <w:r>
-        <w:rPr>
-          <w:iCs/>
-        </w:rPr>
-        <w:t>)</w:t>
-      </w:r>
-    </w:p>
-    <w:p>
-      <w:pPr>
-        <w:pStyle w:val="BodyText"/>
-      </w:pPr>
-      <w:r>
-        <w:t xml:space="preserve">Figure Labels: Use 8 point Times New Roman for Figure labels. Use words rather than symbols or abbreviations when writing Figure axis labels to avoid confusing the reader. As an example, write the quantity “Magnetization”, or “Magnetization, M”, not just “M”. If including units in the label, present them within parentheses. Do not label axes only </w:t>
-      </w:r>
-      <w:r>
-        <w:t>with units. In the example, write “Magnetization (A/m)” or “Magnetization {A[m(1)]}”, not just “A/m”. Do not label axes</w:t>
-      </w:r>
-      <w:r>
-        <w:t xml:space="preserve"> </w:t>
-      </w:r>
-      <w:r>
-        <w:t>with a ratio of quantities and units. For example, write “Temperature (K)”, not “Temperature/K”.</w:t>
-      </w:r>
-    </w:p>
-    <w:p>
-      <w:pPr>
-        <w:pStyle w:val="Heading5"/>
-      </w:pPr>
-      <w:r>
-        <w:t>Acknowledgment</w:t>
-      </w:r>
-      <w:r>
-        <w:t xml:space="preserve"> </w:t>
-      </w:r>
-      <w:r>
-        <w:rPr>
-          <w:i/>
-          <w:iCs/>
-        </w:rPr>
-        <w:t>(</w:t>
-      </w:r>
-      <w:r>
-        <w:rPr>
-          <w:i/>
-          <w:iCs/>
-          <w:smallCaps w:val="0"/>
-        </w:rPr>
-        <w:t>Heading 5</w:t>
-      </w:r>
-      <w:r>
-        <w:rPr>
-          <w:i/>
-          <w:iCs/>
-        </w:rPr>
-        <w:t>)</w:t>
-      </w:r>
-    </w:p>
-    <w:p>
-      <w:pPr>
-        <w:pStyle w:val="BodyText"/>
-      </w:pPr>
-      <w:r>
-        <w:t>The preferred spelling of the word “acknowledgment” in America is without an “e” after the “g</w:t>
-      </w:r>
-      <w:r>
-        <w:t>”. Avoid the stilted expression “</w:t>
-      </w:r>
-      <w:r>
-        <w:rPr>
-          <w:lang w:val="en-US"/>
-        </w:rPr>
-        <w:t>o</w:t>
-      </w:r>
-      <w:r>
-        <w:t xml:space="preserve">ne of us (R. B. G.) thanks </w:t>
-      </w:r>
-      <w:r>
-        <w:t>...</w:t>
-      </w:r>
-      <w:r>
-        <w:rPr>
-          <w:lang w:val="en-US"/>
-        </w:rPr>
-        <w:t xml:space="preserve">”.  </w:t>
-      </w:r>
-      <w:r>
-        <w:t>Instead, try “R. B. G. thanks</w:t>
-      </w:r>
-      <w:r>
-        <w:t>...</w:t>
-      </w:r>
-      <w:r>
-        <w:t>”.</w:t>
-      </w:r>
-      <w:r>
-        <w:rPr>
-          <w:lang w:val="en-US"/>
-        </w:rPr>
-        <w:t xml:space="preserve"> </w:t>
-      </w:r>
-      <w:r>
-        <w:t>Put spons</w:t>
-      </w:r>
-      <w:r>
-        <w:t>or acknowledgments in the unnum</w:t>
-      </w:r>
-      <w:r>
-        <w:t>bered footnote on the first page.</w:t>
-      </w:r>
-    </w:p>
-    <w:p>
-      <w:pPr>
-        <w:pStyle w:val="Heading5"/>
-      </w:pPr>
-      <w:r>
-        <w:t>References</w:t>
-      </w:r>
-    </w:p>
-    <w:p>
-      <w:pPr>
-        <w:pStyle w:val="BodyText"/>
-      </w:pPr>
-      <w:r>
-        <w:t>The template will number citations consecutively within brackets [1]. The sentence punctuation follows the bracket [2]. Refer simply to the reference number, as in [3]—do not use “Ref. [3]” or “reference [3]” except at the beginning of a sentence: “Reference [3] was the first</w:t>
-      </w:r>
-      <w:r>
-        <w:rPr>
-          <w:lang w:val="en-US"/>
-        </w:rPr>
-        <w:t xml:space="preserve"> </w:t>
-      </w:r>
-      <w:r>
-        <w:t>...</w:t>
-      </w:r>
-      <w:r>
-        <w:t>”</w:t>
-      </w:r>
-    </w:p>
-    <w:p>
-      <w:pPr>
-        <w:pStyle w:val="BodyText"/>
-      </w:pPr>
-      <w:r>
-        <w:t>Number footnotes separately in superscripts. Place the actual footnote at the bottom of the column in which it was cited. Do not put footnotes in the</w:t>
-      </w:r>
-      <w:r>
-        <w:rPr>
-          <w:lang w:val="en-US"/>
-        </w:rPr>
-        <w:t xml:space="preserve"> abstract or</w:t>
-      </w:r>
-      <w:r>
-        <w:t xml:space="preserve"> reference list. Use letters for table footnotes.</w:t>
-      </w:r>
-    </w:p>
-    <w:p>
-      <w:pPr>
-        <w:pStyle w:val="BodyText"/>
-      </w:pPr>
-      <w:r>
-        <w:t>Unless there are six au</w:t>
-      </w:r>
-      <w:r>
-        <w:t>thors or more give all authors</w:t>
-      </w:r>
-      <w:r>
-        <w:rPr>
-          <w:lang w:val="en-US"/>
-        </w:rPr>
-        <w:t xml:space="preserve">’ </w:t>
-      </w:r>
-      <w:r>
-        <w:t>names; do not use “et al.”. Papers that have not been published, even if they have been submitted for publication, should be cited as “unpublished” [4]. Papers that have been accepted for publication should be cited as “in press” [5]. Capitalize only the first word in a paper title, except for proper nouns and element symbols.</w:t>
-      </w:r>
-    </w:p>
-    <w:p>
-      <w:pPr>
-        <w:pStyle w:val="BodyText"/>
-      </w:pPr>
-      <w:r>
-        <w:t xml:space="preserve">For </w:t>
-      </w:r>
-      <w:r>
-        <w:t>papers</w:t>
-      </w:r>
-      <w:r>
-        <w:t xml:space="preserve"> published in translation journals, please give the English citation first, followed by the original foreign-language citation [6].</w:t>
-      </w:r>
-    </w:p>
-    <w:p/>
-    <w:p>
-      <w:pPr>
-        <w:pStyle w:val="references"/>
-      </w:pPr>
-      <w:r>
-        <w:t>W. J. Nash</w:t>
-      </w:r>
-      <w:r>
-        <w:t>, “</w:t>
-      </w:r>
-      <w:r>
-        <w:t>The Population Biology of Abalone (Haliotis species) in Tasmania. I. Blacklip Abalone (H. rubra) from the North Coast and the Islands of Bass Strait</w:t>
-      </w:r>
-      <w:r>
-        <w:t>”</w:t>
-      </w:r>
-      <w:r>
-        <w:t xml:space="preserve"> Department </w:t>
-      </w:r>
-      <w:r>
-        <w:t>o</w:t>
-      </w:r>
-      <w:r>
-        <w:t>f Primary Industry And Fisheries</w:t>
-      </w:r>
-      <w:r>
-        <w:t>, Technical Report No. 48. 1994</w:t>
+        <w:t xml:space="preserve"> (</w:t>
+      </w:r>
+      <w:r>
+        <w:t>2011</w:t>
+      </w:r>
+      <w:r>
+        <w:t xml:space="preserve">) </w:t>
+      </w:r>
+      <w:hyperlink r:id="rId20" w:history="1">
+        <w:r>
+          <w:rPr>
+            <w:rStyle w:val="Hyperlink"/>
+          </w:rPr>
+          <w:t>Scikit-learn: Machine Learning in Python</w:t>
+        </w:r>
+      </w:hyperlink>
+      <w:r>
+        <w:t>, JMLR 12, pp. 2825-2830.</w:t>
       </w:r>
     </w:p>
     <w:p>
@@ -2700,7 +2954,13 @@
         <w:ind w:start="17.70pt" w:hanging="17.70pt"/>
       </w:pPr>
       <w:r>
-        <w:t>Dua, D. and Graff, C. (2019). UCI Machine Learning Repository [http://archive.ics.uci.edu/ml]. Irvine, CA: University of California, School of Information and Computer Science.</w:t>
+        <w:t>Dua, D. and Graff, C. (2019)</w:t>
+      </w:r>
+      <w:r>
+        <w:t>,</w:t>
+      </w:r>
+      <w:r>
+        <w:t xml:space="preserve"> UCI Machine Learning Repository [http://archive.ics.uci.edu/ml]. Irvine, CA: University of California, School of Information and Computer Science.</w:t>
       </w:r>
     </w:p>
     <w:p>
@@ -2709,22 +2969,39 @@
         <w:ind w:start="17.70pt" w:hanging="17.70pt"/>
       </w:pPr>
       <w:r>
-        <w:t>D. Rumelhart et al.</w:t>
+        <w:t>Pedregosa et al.,</w:t>
       </w:r>
       <w:r>
         <w:t xml:space="preserve"> </w:t>
       </w:r>
       <w:r>
-        <w:t>(</w:t>
-      </w:r>
-      <w:r>
-        <w:t>1985</w:t>
-      </w:r>
-      <w:r>
-        <w:t>)</w:t>
-      </w:r>
-      <w:r>
-        <w:t xml:space="preserve"> “Learning Internal Represenational by Error Propagation,” Defense Tehnical Information Cneter technical report, September.</w:t>
+        <w:t>“</w:t>
+      </w:r>
+      <w:r>
+        <w:t>Pipeline: chaining estimators</w:t>
+      </w:r>
+      <w:r>
+        <w:t>,”</w:t>
+      </w:r>
+      <w:r>
+        <w:t xml:space="preserve"> </w:t>
+      </w:r>
+      <w:hyperlink r:id="rId21" w:history="1">
+        <w:r>
+          <w:rPr>
+            <w:rStyle w:val="Hyperlink"/>
+          </w:rPr>
+          <w:t>Pipeline: chaining estimators</w:t>
+        </w:r>
+      </w:hyperlink>
+      <w:r>
+        <w:t xml:space="preserve"> (</w:t>
+      </w:r>
+      <w:r>
+        <w:t>accessed</w:t>
+      </w:r>
+      <w:r>
+        <w:t xml:space="preserve"> on 8 Oct 2022)</w:t>
       </w:r>
     </w:p>
     <w:p>
@@ -2733,52 +3010,32 @@
         <w:ind w:start="17.70pt" w:hanging="17.70pt"/>
       </w:pPr>
       <w:r>
-        <w:t>I.</w:t>
-      </w:r>
-      <w:r>
-        <w:t xml:space="preserve"> Goodfellow</w:t>
-      </w:r>
-      <w:r>
-        <w:t xml:space="preserve">, Y. </w:t>
-      </w:r>
-      <w:r>
-        <w:t xml:space="preserve">Bengio and </w:t>
-      </w:r>
-      <w:r>
-        <w:t xml:space="preserve">A. </w:t>
-      </w:r>
-      <w:r>
-        <w:t>Courville</w:t>
-      </w:r>
-      <w:r>
-        <w:t xml:space="preserve"> (2016)</w:t>
-      </w:r>
-      <w:r>
-        <w:t xml:space="preserve"> “Deep learning,” MIT Press [</w:t>
-      </w:r>
-      <w:r>
-        <w:t>http://www.deeplearningbook.org</w:t>
-      </w:r>
-      <w:r>
-        <w:t xml:space="preserve">] Chapter </w:t>
-      </w:r>
-      <w:r>
-        <w:t>8</w:t>
-      </w:r>
-      <w:r>
-        <w:t>, pg.</w:t>
-      </w:r>
-      <w:r>
-        <w:t>305</w:t>
+        <w:t xml:space="preserve">A. Geron, (2019), </w:t>
+      </w:r>
+      <w:r>
+        <w:t>Hands on Machine-Learning with Scikit-learn, Keras and TensorFlow</w:t>
+      </w:r>
+      <w:r>
+        <w:t xml:space="preserve"> pg</w:t>
+      </w:r>
+      <w:r>
+        <w:t>.</w:t>
+      </w:r>
+      <w:r>
+        <w:t>69-71,</w:t>
+      </w:r>
+      <w:r>
+        <w:t xml:space="preserve"> Second Edition. O’Reilly, Canada</w:t>
       </w:r>
     </w:p>
     <w:p>
       <w:pPr>
         <w:pStyle w:val="references"/>
         <w:ind w:start="17.70pt" w:hanging="17.70pt"/>
-      </w:pPr>
-      <w:r>
-        <w:t>Fishing Tasmainia (accessed 07/10/2022), “</w:t>
+        <w:jc w:val="start"/>
+      </w:pPr>
+      <w:r>
+        <w:t>Fishing Tasmainia, “</w:t>
       </w:r>
       <w:r>
         <w:t>Abalone Fishing</w:t>
@@ -2791,6 +3048,12 @@
       </w:r>
       <w:r>
         <w:t>]</w:t>
+      </w:r>
+      <w:r>
+        <w:t xml:space="preserve"> </w:t>
+      </w:r>
+      <w:r>
+        <w:t>(accessed 07/10/2022)</w:t>
       </w:r>
     </w:p>
     <w:p>
@@ -2799,7 +3062,13 @@
         <w:ind w:start="17.70pt" w:hanging="17.70pt"/>
       </w:pPr>
       <w:r>
-        <w:t xml:space="preserve">Yedla, Anurag &amp; Davoudi Kakhki, Fatemeh &amp; Jannesari, Ali. (2020). Predictive Modeling for Occupational Safety Outcomes and Days Away from Work Analysis in Mining Operations. International Journal of Environmental Research and Public Health. 17. 7054. 10.3390/ijerph17197054. </w:t>
+        <w:t>D. Rumelhart et al.</w:t>
+      </w:r>
+      <w:r>
+        <w:t xml:space="preserve"> </w:t>
+      </w:r>
+      <w:r>
+        <w:t>(1985) “Learning Internal Represenational by Error Propagation,” Defense Tehnical Information Cneter technical report, September.</w:t>
       </w:r>
     </w:p>
     <w:p>
@@ -2808,7 +3077,31 @@
         <w:ind w:start="17.70pt" w:hanging="17.70pt"/>
       </w:pPr>
       <w:r>
-        <w:t>Y. Yorozu, M. Hirano, K. Oka, and Y. Tagawa, “Electron spectroscopy studies on magneto-optical media and plastic substrate interface,” IEEE Transl. J. Magn. Japan, vol. 2, pp. 740–741, August 1987 [Digests 9th Annual Conf. Magnetics Japan, p. 301, 1982].</w:t>
+        <w:t>I.</w:t>
+      </w:r>
+      <w:r>
+        <w:t xml:space="preserve"> Goodfellow</w:t>
+      </w:r>
+      <w:r>
+        <w:t xml:space="preserve">, Y. </w:t>
+      </w:r>
+      <w:r>
+        <w:t xml:space="preserve">Bengio and </w:t>
+      </w:r>
+      <w:r>
+        <w:t xml:space="preserve">A. </w:t>
+      </w:r>
+      <w:r>
+        <w:t>Courville</w:t>
+      </w:r>
+      <w:r>
+        <w:t xml:space="preserve"> (2016) “Deep learning,” MIT Press [</w:t>
+      </w:r>
+      <w:r>
+        <w:t>http://www.deeplearningbook.org</w:t>
+      </w:r>
+      <w:r>
+        <w:t>] Chapter 8, pg.305</w:t>
       </w:r>
     </w:p>
     <w:p>
@@ -2817,14 +3110,58 @@
         <w:ind w:start="17.70pt" w:hanging="17.70pt"/>
       </w:pPr>
       <w:r>
-        <w:t>M. Young, The Technical Writer</w:t>
-      </w:r>
-      <w:r>
-        <w:t>’</w:t>
-      </w:r>
-      <w:r>
-        <w:t>s Handbook. Mill Valley, CA: University Science, 1989.</w:t>
-      </w:r>
+        <w:t xml:space="preserve"> A. Le Nail, “</w:t>
+      </w:r>
+      <w:r>
+        <w:t>Publication-ready NN-architecture schematics</w:t>
+      </w:r>
+      <w:r>
+        <w:t>,”</w:t>
+      </w:r>
+      <w:r>
+        <w:t xml:space="preserve"> </w:t>
+      </w:r>
+      <w:r>
+        <w:t>[</w:t>
+      </w:r>
+      <w:r>
+        <w:t>https://alexlenail.me/NN-SVG/</w:t>
+      </w:r>
+      <w:r>
+        <w:t>]</w:t>
+      </w:r>
+      <w:r>
+        <w:t xml:space="preserve"> </w:t>
+      </w:r>
+      <w:r>
+        <w:t>(accessed 0</w:t>
+      </w:r>
+      <w:r>
+        <w:t>8</w:t>
+      </w:r>
+      <w:r>
+        <w:t>/10/2022)</w:t>
+      </w:r>
+    </w:p>
+    <w:p>
+      <w:pPr>
+        <w:pStyle w:val="references"/>
+        <w:numPr>
+          <w:ilvl w:val="0"/>
+          <w:numId w:val="0"/>
+        </w:numPr>
+        <w:ind w:start="18pt" w:hanging="18pt"/>
+      </w:pPr>
+    </w:p>
+    <w:p>
+      <w:pPr>
+        <w:pStyle w:val="references"/>
+        <w:numPr>
+          <w:ilvl w:val="0"/>
+          <w:numId w:val="0"/>
+        </w:numPr>
+        <w:ind w:start="18pt" w:hanging="18pt"/>
+      </w:pPr>
     </w:p>
     <w:p>
       <w:pPr>
@@ -2864,151 +3201,8 @@
           <w:docGrid w:linePitch="360"/>
         </w:sectPr>
       </w:pPr>
-      <w:r>
-        <w:rPr>
-          <w:rFonts w:eastAsia="SimSun"/>
-          <w:b/>
-          <w:noProof w:val="0"/>
-          <w:color w:val="FF0000"/>
-          <w:spacing w:val="-1"/>
-          <w:sz w:val="20"/>
-          <w:szCs w:val="20"/>
-          <w:lang w:val="x-none" w:eastAsia="x-none"/>
-        </w:rPr>
-        <w:t xml:space="preserve">IEEE conference templates contain guidance text for composing and formatting conference papers. Please ensure that all template text is removed from your conference paper prior to submission to the conference. Failure to remove template text from </w:t>
-      </w:r>
-      <w:r>
-        <w:rPr>
-          <w:rFonts w:eastAsia="SimSun"/>
-          <w:b/>
-          <w:noProof w:val="0"/>
-          <w:color w:val="FF0000"/>
-          <w:spacing w:val="-1"/>
-          <w:sz w:val="20"/>
-          <w:szCs w:val="20"/>
-          <w:lang w:val="x-none" w:eastAsia="x-none"/>
-        </w:rPr>
-        <w:lastRenderedPageBreak/>
-        <w:t xml:space="preserve">your paper </w:t>
-      </w:r>
-      <w:r>
-        <w:rPr>
-          <w:rFonts w:eastAsia="SimSun"/>
-          <w:b/>
-          <w:noProof w:val="0"/>
-          <w:color w:val="FF0000"/>
-          <w:spacing w:val="-1"/>
-          <w:sz w:val="20"/>
-          <w:szCs w:val="20"/>
-          <w:lang w:eastAsia="x-none"/>
-        </w:rPr>
-        <w:t>may</w:t>
-      </w:r>
-      <w:r>
-        <w:rPr>
-          <w:rFonts w:eastAsia="SimSun"/>
-          <w:b/>
-          <w:noProof w:val="0"/>
-          <w:color w:val="FF0000"/>
-          <w:spacing w:val="-1"/>
-          <w:sz w:val="20"/>
-          <w:szCs w:val="20"/>
-          <w:lang w:val="x-none" w:eastAsia="x-none"/>
-        </w:rPr>
-        <w:t xml:space="preserve"> result in your paper not being published.</w:t>
-      </w:r>
-    </w:p>
-    <w:p>
-      <w:r>
-        <w:rPr>
-          <w:noProof/>
-        </w:rPr>
-        <w:drawing>
-          <wp:anchor distT="0" distB="0" distL="114300" distR="114300" simplePos="0" relativeHeight="251657728" behindDoc="1" locked="0" layoutInCell="1" allowOverlap="1" wp14:anchorId="71A71294" wp14:editId="3180A8E9">
-            <wp:simplePos x="0" y="0"/>
-            <wp:positionH relativeFrom="margin">
-              <wp:align>left</wp:align>
-            </wp:positionH>
-            <wp:positionV relativeFrom="paragraph">
-              <wp:posOffset>251460</wp:posOffset>
-            </wp:positionV>
-            <wp:extent cx="3200400" cy="1143000"/>
-            <wp:effectExtent l="10795" t="5080" r="8255" b="13970"/>
-            <wp:wrapTight wrapText="bothSides">
-              <wp:wrapPolygon edited="0">
-                <wp:start x="-64" y="0"/>
-                <wp:lineTo x="-64" y="21600"/>
-                <wp:lineTo x="21664" y="21600"/>
-                <wp:lineTo x="21664" y="0"/>
-                <wp:lineTo x="-64" y="0"/>
-              </wp:wrapPolygon>
-            </wp:wrapTight>
-            <wp:docPr id="1" name="Text Box 8"/>
-            <wp:cNvGraphicFramePr>
-              <a:graphicFrameLocks xmlns:a="http://purl.oclc.org/ooxml/drawingml/main"/>
-            </wp:cNvGraphicFramePr>
-            <a:graphic xmlns:a="http://purl.oclc.org/ooxml/drawingml/main">
-              <a:graphicData uri="http://schemas.microsoft.com/office/word/2010/wordprocessingShape">
-                <wp:wsp>
-                  <wp:cNvSpPr txBox="1">
-                    <a:spLocks noChangeArrowheads="1"/>
-                  </wp:cNvSpPr>
-                  <wp:spPr bwMode="auto">
-                    <a:xfrm>
-                      <a:off x="0" y="0"/>
-                      <a:ext cx="3200400" cy="1143000"/>
-                    </a:xfrm>
-                    <a:prstGeom prst="rect">
-                      <a:avLst/>
-                    </a:prstGeom>
-                    <a:solidFill>
-                      <a:srgbClr val="FFFFFF"/>
-                    </a:solidFill>
-                    <a:ln w="9525">
-                      <a:solidFill>
-                        <a:srgbClr val="000000"/>
-                      </a:solidFill>
-                      <a:miter lim="800%"/>
-                      <a:headEnd/>
-                      <a:tailEnd/>
-                    </a:ln>
-                  </wp:spPr>
-                  <wp:txbx>
-                    <wne:txbxContent>
-                      <w:p>
-                        <w:pPr>
-                          <w:pStyle w:val="BodyText"/>
-                        </w:pPr>
-                        <w:r>
-                          <w:t>We suggest that you use a text box to insert a graphic (which is ideally a 300 dpi TIFF or EPS file, with all fonts embedded) because, in an MSW document, this method is somewhat more stable than directly inserting a picture.</w:t>
-                        </w:r>
-                      </w:p>
-                      <w:p>
-                        <w:pPr>
-                          <w:pStyle w:val="BodyText"/>
-                        </w:pPr>
-                        <w:r>
-                          <w:t>To have non-visible rules on your frame, use the MSWord “Format” pull-down menu, select Text Box &gt; Colors and Lines to choose No Fill and No Line.</w:t>
-                        </w:r>
-                      </w:p>
-                    </wne:txbxContent>
-                  </wp:txbx>
-                  <wp:bodyPr rot="0" vert="horz" wrap="square" lIns="91440" tIns="45720" rIns="91440" bIns="45720" anchor="t" anchorCtr="0" upright="1">
-                    <a:noAutofit/>
-                  </wp:bodyPr>
-                </wp:wsp>
-              </a:graphicData>
-            </a:graphic>
-            <wp14:sizeRelH relativeFrom="page">
-              <wp14:pctWidth>0%</wp14:pctWidth>
-            </wp14:sizeRelH>
-            <wp14:sizeRelV relativeFrom="page">
-              <wp14:pctHeight>0%</wp14:pctHeight>
-            </wp14:sizeRelV>
-          </wp:anchor>
-        </w:drawing>
-      </w:r>
-    </w:p>
+    </w:p>
+    <w:p/>
     <w:sectPr>
       <w:type w:val="continuous"/>
       <w:pgSz w:w="595.30pt" w:h="841.90pt" w:code="9"/>
@@ -5139,7 +5333,6 @@
   <w:style w:type="character" w:default="1" w:styleId="DefaultParagraphFont">
     <w:name w:val="Default Paragraph Font"/>
     <w:uiPriority w:val="1"/>
-    <w:semiHidden/>
     <w:unhideWhenUsed/>
   </w:style>
   <w:style w:type="table" w:default="1" w:styleId="TableNormal">
@@ -5469,6 +5662,27 @@
       <w:lang w:val="en-AU" w:eastAsia="en-AU"/>
     </w:rPr>
   </w:style>
+  <w:style w:type="character" w:styleId="Hyperlink">
+    <w:name w:val="Hyperlink"/>
+    <w:basedOn w:val="DefaultParagraphFont"/>
+    <w:rsid w:val="002F5003"/>
+    <w:rPr>
+      <w:color w:val="0563C1" w:themeColor="hyperlink"/>
+      <w:u w:val="single"/>
+    </w:rPr>
+  </w:style>
+  <w:style w:type="character" w:styleId="UnresolvedMention">
+    <w:name w:val="Unresolved Mention"/>
+    <w:basedOn w:val="DefaultParagraphFont"/>
+    <w:uiPriority w:val="99"/>
+    <w:semiHidden/>
+    <w:unhideWhenUsed/>
+    <w:rsid w:val="002F5003"/>
+    <w:rPr>
+      <w:color w:val="605E5C"/>
+      <w:shd w:val="clear" w:color="auto" w:fill="E1DFDD"/>
+    </w:rPr>
+  </w:style>
 </w:styles>
 </file>
 

</xml_diff>